<commit_message>
Revisionati alcuni requisiti non-funzionali
</commit_message>
<xml_diff>
--- a/Workspace/Documentazione INGSW.docx
+++ b/Workspace/Documentazione INGSW.docx
@@ -3087,13 +3087,8 @@
       <w:r>
         <w:t xml:space="preserve">subito dopo </w:t>
       </w:r>
-      <w:proofErr w:type="gramStart"/>
-      <w:r>
-        <w:t>il</w:t>
-      </w:r>
-      <w:proofErr w:type="gramEnd"/>
-      <w:r>
-        <w:t xml:space="preserve"> </w:t>
+      <w:r>
+        <w:t xml:space="preserve">il </w:t>
       </w:r>
       <w:r>
         <w:rPr>
@@ -5633,13 +5628,47 @@
         <w:br/>
       </w:r>
       <w:r>
-        <w:t>Il sistema deve essere performante, assicurando tempi di risposta adeguati e mantenendo l’integrità dei dati anche in presenza di accessi concorrenti</w:t>
-      </w:r>
-      <w:r>
-        <w:t>, rispondendo alle richieste dell’utente in meno di 3 secondi e garantendo una disponibilità minima del 99%</w:t>
-      </w:r>
-      <w:r>
-        <w:t>. Deve poter gestire un numero significativo di richieste simultanee, mantenendo costante la qualità del servizio. La persistenza dei dati e le operazioni di rete devono essere ottimizzate per garantire la continuità del funzionamento anche in condizioni di carico elevato.</w:t>
+        <w:t xml:space="preserve">Il sistema deve essere performante, assicurando tempi di risposta </w:t>
+      </w:r>
+      <w:r>
+        <w:t>in meno di 3 secondi e garantendo una disponibilità minima del 99%</w:t>
+      </w:r>
+      <w:r>
+        <w:t>,</w:t>
+      </w:r>
+      <w:r>
+        <w:t xml:space="preserve"> mantenendo l’integrità dei dati anche in presenza di accessi concorrenti. Deve poter gestire un numero significativo di richieste simultanee</w:t>
+      </w:r>
+      <w:r>
+        <w:t>; l</w:t>
+      </w:r>
+      <w:r>
+        <w:t>a persistenza dei dati e le operazioni di rete devono essere ottimizzate per garantire continuità del funzionamento anche in condizioni di carico elevato.</w:t>
+      </w:r>
+      <w:r>
+        <w:t xml:space="preserve"> </w:t>
+      </w:r>
+      <w:r>
+        <w:t xml:space="preserve">L’infrastruttura </w:t>
+      </w:r>
+      <w:r>
+        <w:t>sarà</w:t>
+      </w:r>
+      <w:r>
+        <w:t xml:space="preserve"> ospitata su servizi cloud </w:t>
+      </w:r>
+      <w:r>
+        <w:rPr>
+          <w:i/>
+          <w:iCs/>
+        </w:rPr>
+        <w:t>AWS</w:t>
+      </w:r>
+      <w:r>
+        <w:t>, sfruttando componenti gestiti per la computazione e l’archiviazione dei dati</w:t>
+      </w:r>
+      <w:r>
+        <w:t>.</w:t>
       </w:r>
     </w:p>
     <w:p>
@@ -5660,6 +5689,22 @@
       <w:r>
         <w:t>L’architettura del sistema deve essere modulare, consentendo la separazione netta tra front-end e back-end. Il front-end deve comunicare con il back-end esclusivamente tramite API REST, così da garantire indipendenza tra i due componenti e permettere la sostituzione o l’aggiornamento di una parte senza impattare sull’altra. Il design deve essere orientato al riuso e alla facilità di estensione, favorendo la futura implementazione di nuove funzionalità o modifica di quelle esistenti.</w:t>
       </w:r>
+      <w:r>
+        <w:br/>
+      </w:r>
+      <w:r>
+        <w:t xml:space="preserve">La separazione tra front-end e back-end consente una facile distribuzione in ambienti cloud </w:t>
+      </w:r>
+      <w:r>
+        <w:rPr>
+          <w:i/>
+          <w:iCs/>
+        </w:rPr>
+        <w:t>AWS</w:t>
+      </w:r>
+      <w:r>
+        <w:t>.</w:t>
+      </w:r>
     </w:p>
     <w:p>
       <w:r>
@@ -5683,13 +5728,47 @@
         <w:t xml:space="preserve">, il quale </w:t>
       </w:r>
       <w:r>
-        <w:t>deve garantire la consistenza dei dati attraverso meccanismi transazionali (es. ACID)</w:t>
+        <w:t>opera</w:t>
+      </w:r>
+      <w:r>
+        <w:t xml:space="preserve"> attraverso meccanismi transazionali (es. </w:t>
+      </w:r>
+      <w:r>
+        <w:t xml:space="preserve">proprietà </w:t>
+      </w:r>
+      <w:r>
+        <w:rPr>
+          <w:i/>
+          <w:iCs/>
+        </w:rPr>
+        <w:t>ACID</w:t>
+      </w:r>
+      <w:r>
+        <w:t>)</w:t>
       </w:r>
       <w:r>
         <w:t xml:space="preserve">, </w:t>
       </w:r>
       <w:r>
         <w:t>per assicurare uniformità tra le diverse istanze dell’applicazione e prevenire conflitti.</w:t>
+      </w:r>
+      <w:r>
+        <w:t xml:space="preserve"> L</w:t>
+      </w:r>
+      <w:r>
+        <w:t>a persistenza dei dati è garantita da un servizio di database gestito su cloud</w:t>
+      </w:r>
+      <w:r>
+        <w:t>,</w:t>
+      </w:r>
+      <w:r>
+        <w:t xml:space="preserve"> che assicura affidabilità, backup automatici e consistenz</w:t>
+      </w:r>
+      <w:r>
+        <w:t>a</w:t>
+      </w:r>
+      <w:r>
+        <w:t>.</w:t>
       </w:r>
     </w:p>
     <w:p>
@@ -12528,6 +12607,7 @@
     <w:rsid w:val="00037504"/>
     <w:rsid w:val="000674FC"/>
     <w:rsid w:val="0012230D"/>
+    <w:rsid w:val="00173849"/>
     <w:rsid w:val="001C6B41"/>
     <w:rsid w:val="00204752"/>
     <w:rsid w:val="002376CE"/>
@@ -12569,7 +12649,6 @@
     <w:rsid w:val="00930D31"/>
     <w:rsid w:val="009346A1"/>
     <w:rsid w:val="009B2B00"/>
-    <w:rsid w:val="00A43A06"/>
     <w:rsid w:val="00A51AC6"/>
     <w:rsid w:val="00AB7B1F"/>
     <w:rsid w:val="00AF5626"/>

</xml_diff>

<commit_message>
Completati Prototipazione Visuale e Formalismi Tabellari
</commit_message>
<xml_diff>
--- a/Workspace/Documentazione INGSW.docx
+++ b/Workspace/Documentazione INGSW.docx
@@ -5159,49 +5159,6 @@
       <w:bookmarkEnd w:id="13"/>
     </w:p>
     <w:p>
-      <w:r>
-        <w:t xml:space="preserve">In questa sezione è presente una formalizzazione completa di un caso d’uso scelto tra quelli indicati in </w:t>
-      </w:r>
-      <w:hyperlink w:anchor="_1.1_Casi_d’uso" w:history="1">
-        <w:r>
-          <w:rPr>
-            <w:rStyle w:val="Collegamentoipertestuale"/>
-            <w:i/>
-            <w:iCs/>
-            <w:u w:val="none"/>
-          </w:rPr>
-          <w:t>1.1</w:t>
-        </w:r>
-      </w:hyperlink>
-      <w:r>
-        <w:t xml:space="preserve"> e </w:t>
-      </w:r>
-      <w:hyperlink w:anchor="_1.2_Modellazione_dei" w:history="1">
-        <w:r>
-          <w:rPr>
-            <w:rStyle w:val="Collegamentoipertestuale"/>
-            <w:i/>
-            <w:iCs/>
-            <w:u w:val="none"/>
-          </w:rPr>
-          <w:t>1.2</w:t>
-        </w:r>
-      </w:hyperlink>
-      <w:r>
-        <w:t xml:space="preserve">, sviluppata tramite prototipazione visuale via </w:t>
-      </w:r>
-      <w:r>
-        <w:rPr>
-          <w:i/>
-          <w:iCs/>
-        </w:rPr>
-        <w:t>mock-up</w:t>
-      </w:r>
-      <w:r>
-        <w:t xml:space="preserve"> e una descrizione testuale strutturata, realizzata utilizzando il formalismo tabellare di A. Cockburn.</w:t>
-      </w:r>
-    </w:p>
-    <w:p>
       <w:pPr>
         <w:rPr>
           <w:i/>
@@ -5234,6 +5191,17 @@
           <w:i/>
           <w:iCs/>
         </w:rPr>
+        <w:t>.</w:t>
+      </w:r>
+    </w:p>
+    <w:p>
+      <w:r>
+        <w:t xml:space="preserve">Il motivo di tale scelta è rappresentato dal fatto che questa funzionalità è tra le più complete sul sistema (escluse le procedure di autenticazione), e consente un ampio coinvolgimento da parte dell’utente, il quale interagirà costantemente con </w:t>
+      </w:r>
+      <w:r>
+        <w:t>le schermate presentate di seguito</w:t>
+      </w:r>
+      <w:r>
         <w:t>.</w:t>
       </w:r>
     </w:p>
@@ -6088,6 +6056,8 @@
         <w:pStyle w:val="Titolo2"/>
       </w:pPr>
       <w:bookmarkStart w:id="16" w:name="_Toc211556377"/>
+      <w:bookmarkStart w:id="17" w:name="_1.5_Prototipazione_visuale:"/>
+      <w:bookmarkEnd w:id="17"/>
       <w:r>
         <w:lastRenderedPageBreak/>
         <w:t>1.5 Prototipazione visuale: Flusso principale</w:t>
@@ -6226,7 +6196,10 @@
         <w:t xml:space="preserve">indietro </w:t>
       </w:r>
       <w:r>
-        <w:t xml:space="preserve">e </w:t>
+        <w:t>o</w:t>
+      </w:r>
+      <w:r>
+        <w:t xml:space="preserve"> </w:t>
       </w:r>
       <w:r>
         <w:rPr>
@@ -6302,7 +6275,17 @@
         <w:t>main scenario</w:t>
       </w:r>
       <w:r>
-        <w:t xml:space="preserve"> e in qualsiasi schermata, tranne che in quella di successo, dalla quale sarà invece possibile di tornare alla home (M1) oppure effettuare una ricerca.</w:t>
+        <w:t xml:space="preserve"> e in qualsiasi schermata, tranne che in quella di successo, dalla quale sarà invece possibile di tornare alla home (</w:t>
+      </w:r>
+      <w:r>
+        <w:rPr>
+          <w:i/>
+          <w:iCs/>
+        </w:rPr>
+        <w:t>M1</w:t>
+      </w:r>
+      <w:r>
+        <w:t>) oppure effettuare una ricerca.</w:t>
       </w:r>
       <w:r>
         <w:br w:type="page"/>
@@ -6335,7 +6318,27 @@
         <w:t xml:space="preserve">ossono presentarsi casi in cui il sistema riscontra un problema; ciò può avvenire nel momento di validazione della richiesta, come segue. </w:t>
       </w:r>
       <w:r>
-        <w:t>Sono possibili due principali casi di errore: problemi con il caricamento di un’immagine (M6) oppure un errore di connessione al Database (M7); il flusso sottostante mostra cosa succede in presenza di uno dei due errori.</w:t>
+        <w:t>Sono possibili due principali casi di errore: problemi con il caricamento di un’immagine (</w:t>
+      </w:r>
+      <w:r>
+        <w:rPr>
+          <w:i/>
+          <w:iCs/>
+        </w:rPr>
+        <w:t>M6</w:t>
+      </w:r>
+      <w:r>
+        <w:t>) oppure un errore di connessione al Database (</w:t>
+      </w:r>
+      <w:r>
+        <w:rPr>
+          <w:i/>
+          <w:iCs/>
+        </w:rPr>
+        <w:t>M7</w:t>
+      </w:r>
+      <w:r>
+        <w:t>); il flusso sottostante mostra cosa succede in presenza di uno dei due errori.</w:t>
       </w:r>
     </w:p>
     <w:p>
@@ -6391,10 +6394,30 @@
     </w:p>
     <w:p>
       <w:r>
-        <w:t>Si noti che nel caso di assenza di uno dei parametri obbligatori (M2), il sistema impedirà semplicemente di proseguire, evidenziando in rosso i campi mancanti</w:t>
-      </w:r>
-      <w:r>
-        <w:t>, come indicato (M2a).</w:t>
+        <w:t>Si noti che nel caso di assenza di uno dei parametri obbligatori (</w:t>
+      </w:r>
+      <w:r>
+        <w:rPr>
+          <w:i/>
+          <w:iCs/>
+        </w:rPr>
+        <w:t>M2</w:t>
+      </w:r>
+      <w:r>
+        <w:t>), il sistema impedirà semplicemente di proseguire, evidenziando in rosso i campi mancanti</w:t>
+      </w:r>
+      <w:r>
+        <w:t>, come indicato (</w:t>
+      </w:r>
+      <w:r>
+        <w:rPr>
+          <w:i/>
+          <w:iCs/>
+        </w:rPr>
+        <w:t>M2a</w:t>
+      </w:r>
+      <w:r>
+        <w:t>).</w:t>
       </w:r>
     </w:p>
     <w:p>
@@ -6476,7 +6499,7 @@
       <w:pPr>
         <w:pStyle w:val="Titolo2"/>
       </w:pPr>
-      <w:bookmarkStart w:id="17" w:name="_Toc211556378"/>
+      <w:bookmarkStart w:id="18" w:name="_Toc211556378"/>
       <w:r>
         <w:lastRenderedPageBreak/>
         <w:t>1.</w:t>
@@ -6493,7 +6516,7 @@
       <w:r>
         <w:t>abella di Cockburn</w:t>
       </w:r>
-      <w:bookmarkEnd w:id="17"/>
+      <w:bookmarkEnd w:id="18"/>
     </w:p>
     <w:p>
       <w:r>
@@ -6957,10 +6980,9 @@
     <w:p>
       <w:pPr>
         <w:pStyle w:val="Didascalia"/>
-        <w:ind w:left="5664"/>
-      </w:pPr>
-      <w:r>
-        <w:t xml:space="preserve">         Tabella </w:t>
+      </w:pPr>
+      <w:r>
+        <w:t xml:space="preserve">Tabella </w:t>
       </w:r>
       <w:fldSimple w:instr=" SEQ Tabella \* ARABIC ">
         <w:r>
@@ -6970,6 +6992,12 @@
           <w:t>1</w:t>
         </w:r>
       </w:fldSimple>
+      <w:r>
+        <w:rPr>
+          <w:noProof/>
+        </w:rPr>
+        <w:t>.1</w:t>
+      </w:r>
       <w:r>
         <w:t xml:space="preserve"> - Caso d'uso: Registrare nuova richiesta</w:t>
       </w:r>
@@ -6991,8 +7019,8 @@
       <w:tblGrid>
         <w:gridCol w:w="1980"/>
         <w:gridCol w:w="709"/>
-        <w:gridCol w:w="3685"/>
-        <w:gridCol w:w="3254"/>
+        <w:gridCol w:w="4819"/>
+        <w:gridCol w:w="2120"/>
       </w:tblGrid>
       <w:tr>
         <w:trPr>
@@ -7049,7 +7077,7 @@
         </w:tc>
         <w:tc>
           <w:tcPr>
-            <w:tcW w:w="3685" w:type="dxa"/>
+            <w:tcW w:w="4819" w:type="dxa"/>
             <w:shd w:val="clear" w:color="auto" w:fill="C8C8C8"/>
             <w:vAlign w:val="center"/>
           </w:tcPr>
@@ -7074,7 +7102,7 @@
         </w:tc>
         <w:tc>
           <w:tcPr>
-            <w:tcW w:w="3254" w:type="dxa"/>
+            <w:tcW w:w="2120" w:type="dxa"/>
             <w:shd w:val="clear" w:color="auto" w:fill="C8C8C8"/>
             <w:vAlign w:val="center"/>
           </w:tcPr>
@@ -7142,7 +7170,7 @@
         </w:tc>
         <w:tc>
           <w:tcPr>
-            <w:tcW w:w="3685" w:type="dxa"/>
+            <w:tcW w:w="4819" w:type="dxa"/>
             <w:vAlign w:val="center"/>
           </w:tcPr>
           <w:p>
@@ -7155,7 +7183,7 @@
               <w:rPr>
                 <w:szCs w:val="24"/>
               </w:rPr>
-              <w:t xml:space="preserve">Seleziona </w:t>
+              <w:t xml:space="preserve">Clicca su </w:t>
             </w:r>
             <w:r>
               <w:rPr>
@@ -7164,12 +7192,26 @@
                 <w:szCs w:val="24"/>
               </w:rPr>
               <w:t>Nuova richiesta</w:t>
+            </w:r>
+            <w:r>
+              <w:rPr>
+                <w:szCs w:val="24"/>
+              </w:rPr>
+              <w:t xml:space="preserve"> in </w:t>
+            </w:r>
+            <w:r>
+              <w:rPr>
+                <w:i/>
+                <w:iCs/>
+                <w:szCs w:val="24"/>
+              </w:rPr>
+              <w:t>M1</w:t>
             </w:r>
           </w:p>
         </w:tc>
         <w:tc>
           <w:tcPr>
-            <w:tcW w:w="3254" w:type="dxa"/>
+            <w:tcW w:w="2120" w:type="dxa"/>
             <w:vAlign w:val="center"/>
           </w:tcPr>
           <w:p>
@@ -7226,7 +7268,7 @@
         </w:tc>
         <w:tc>
           <w:tcPr>
-            <w:tcW w:w="3685" w:type="dxa"/>
+            <w:tcW w:w="4819" w:type="dxa"/>
             <w:shd w:val="clear" w:color="auto" w:fill="F0F0F0"/>
             <w:vAlign w:val="center"/>
           </w:tcPr>
@@ -7240,7 +7282,7 @@
         </w:tc>
         <w:tc>
           <w:tcPr>
-            <w:tcW w:w="3254" w:type="dxa"/>
+            <w:tcW w:w="2120" w:type="dxa"/>
             <w:shd w:val="clear" w:color="auto" w:fill="F0F0F0"/>
             <w:vAlign w:val="center"/>
           </w:tcPr>
@@ -7311,7 +7353,7 @@
         </w:tc>
         <w:tc>
           <w:tcPr>
-            <w:tcW w:w="3685" w:type="dxa"/>
+            <w:tcW w:w="4819" w:type="dxa"/>
             <w:vAlign w:val="center"/>
           </w:tcPr>
           <w:p>
@@ -7324,13 +7366,21 @@
               <w:rPr>
                 <w:szCs w:val="24"/>
               </w:rPr>
-              <w:t>Compila i campi obbligatori</w:t>
+              <w:t xml:space="preserve">Compila i campi obbligatori e clicca </w:t>
+            </w:r>
+            <w:r>
+              <w:rPr>
+                <w:i/>
+                <w:iCs/>
+                <w:szCs w:val="24"/>
+              </w:rPr>
+              <w:t>Prossimo</w:t>
             </w:r>
           </w:p>
         </w:tc>
         <w:tc>
           <w:tcPr>
-            <w:tcW w:w="3254" w:type="dxa"/>
+            <w:tcW w:w="2120" w:type="dxa"/>
             <w:vAlign w:val="center"/>
           </w:tcPr>
           <w:p>
@@ -7367,6 +7417,7 @@
         <w:tc>
           <w:tcPr>
             <w:tcW w:w="709" w:type="dxa"/>
+            <w:shd w:val="clear" w:color="auto" w:fill="F0F0F0"/>
             <w:vAlign w:val="center"/>
           </w:tcPr>
           <w:p>
@@ -7386,7 +7437,8 @@
         </w:tc>
         <w:tc>
           <w:tcPr>
-            <w:tcW w:w="3685" w:type="dxa"/>
+            <w:tcW w:w="4819" w:type="dxa"/>
+            <w:shd w:val="clear" w:color="auto" w:fill="F0F0F0"/>
             <w:vAlign w:val="center"/>
           </w:tcPr>
           <w:p>
@@ -7395,17 +7447,113 @@
                 <w:szCs w:val="24"/>
               </w:rPr>
             </w:pPr>
-            <w:r>
-              <w:rPr>
-                <w:szCs w:val="24"/>
-              </w:rPr>
-              <w:t>Compila eventuali campi facoltativi</w:t>
-            </w:r>
           </w:p>
         </w:tc>
         <w:tc>
           <w:tcPr>
-            <w:tcW w:w="3254" w:type="dxa"/>
+            <w:tcW w:w="2120" w:type="dxa"/>
+            <w:shd w:val="clear" w:color="auto" w:fill="F0F0F0"/>
+            <w:vAlign w:val="center"/>
+          </w:tcPr>
+          <w:p>
+            <w:pPr>
+              <w:rPr>
+                <w:i/>
+                <w:iCs/>
+                <w:szCs w:val="24"/>
+              </w:rPr>
+            </w:pPr>
+            <w:r>
+              <w:rPr>
+                <w:szCs w:val="24"/>
+              </w:rPr>
+              <w:t xml:space="preserve">Mostra </w:t>
+            </w:r>
+            <w:r>
+              <w:rPr>
+                <w:i/>
+                <w:iCs/>
+                <w:szCs w:val="24"/>
+              </w:rPr>
+              <w:t>M3</w:t>
+            </w:r>
+          </w:p>
+        </w:tc>
+      </w:tr>
+      <w:tr>
+        <w:trPr>
+          <w:trHeight w:val="340"/>
+        </w:trPr>
+        <w:tc>
+          <w:tcPr>
+            <w:tcW w:w="1980" w:type="dxa"/>
+            <w:vMerge/>
+            <w:vAlign w:val="center"/>
+          </w:tcPr>
+          <w:p>
+            <w:pPr>
+              <w:rPr>
+                <w:b/>
+                <w:bCs/>
+                <w:i/>
+                <w:iCs/>
+                <w:szCs w:val="24"/>
+              </w:rPr>
+            </w:pPr>
+          </w:p>
+        </w:tc>
+        <w:tc>
+          <w:tcPr>
+            <w:tcW w:w="709" w:type="dxa"/>
+            <w:vAlign w:val="center"/>
+          </w:tcPr>
+          <w:p>
+            <w:pPr>
+              <w:jc w:val="center"/>
+              <w:rPr>
+                <w:szCs w:val="24"/>
+              </w:rPr>
+            </w:pPr>
+            <w:r>
+              <w:rPr>
+                <w:szCs w:val="24"/>
+              </w:rPr>
+              <w:t>5</w:t>
+            </w:r>
+          </w:p>
+        </w:tc>
+        <w:tc>
+          <w:tcPr>
+            <w:tcW w:w="4819" w:type="dxa"/>
+            <w:vAlign w:val="center"/>
+          </w:tcPr>
+          <w:p>
+            <w:pPr>
+              <w:rPr>
+                <w:i/>
+                <w:iCs/>
+                <w:szCs w:val="24"/>
+              </w:rPr>
+            </w:pPr>
+            <w:r>
+              <w:rPr>
+                <w:szCs w:val="24"/>
+              </w:rPr>
+              <w:t xml:space="preserve">Aggiunge eventuali informazioni aggiuntive e clicca </w:t>
+            </w:r>
+            <w:r>
+              <w:rPr>
+                <w:i/>
+                <w:iCs/>
+                <w:szCs w:val="24"/>
+              </w:rPr>
+              <w:t>Prossimo</w:t>
+            </w:r>
+          </w:p>
+        </w:tc>
+        <w:tc>
+          <w:tcPr>
+            <w:tcW w:w="2120" w:type="dxa"/>
             <w:vAlign w:val="center"/>
           </w:tcPr>
           <w:p>
@@ -7442,6 +7590,7 @@
         <w:tc>
           <w:tcPr>
             <w:tcW w:w="709" w:type="dxa"/>
+            <w:shd w:val="clear" w:color="auto" w:fill="F0F0F0"/>
             <w:vAlign w:val="center"/>
           </w:tcPr>
           <w:p>
@@ -7455,13 +7604,14 @@
               <w:rPr>
                 <w:szCs w:val="24"/>
               </w:rPr>
-              <w:t>5</w:t>
+              <w:t>6</w:t>
             </w:r>
           </w:p>
         </w:tc>
         <w:tc>
           <w:tcPr>
-            <w:tcW w:w="3685" w:type="dxa"/>
+            <w:tcW w:w="4819" w:type="dxa"/>
+            <w:shd w:val="clear" w:color="auto" w:fill="F0F0F0"/>
             <w:vAlign w:val="center"/>
           </w:tcPr>
           <w:p>
@@ -7474,72 +7624,1566 @@
         </w:tc>
         <w:tc>
           <w:tcPr>
-            <w:tcW w:w="3254" w:type="dxa"/>
+            <w:tcW w:w="2120" w:type="dxa"/>
+            <w:shd w:val="clear" w:color="auto" w:fill="F0F0F0"/>
             <w:vAlign w:val="center"/>
           </w:tcPr>
           <w:p>
             <w:pPr>
               <w:rPr>
+                <w:i/>
+                <w:iCs/>
+                <w:szCs w:val="24"/>
+              </w:rPr>
+            </w:pPr>
+            <w:r>
+              <w:rPr>
+                <w:szCs w:val="24"/>
+              </w:rPr>
+              <w:t xml:space="preserve">Mostra </w:t>
+            </w:r>
+            <w:r>
+              <w:rPr>
+                <w:i/>
+                <w:iCs/>
+                <w:szCs w:val="24"/>
+              </w:rPr>
+              <w:t>M4</w:t>
+            </w:r>
+          </w:p>
+        </w:tc>
+      </w:tr>
+      <w:tr>
+        <w:trPr>
+          <w:trHeight w:val="340"/>
+        </w:trPr>
+        <w:tc>
+          <w:tcPr>
+            <w:tcW w:w="1980" w:type="dxa"/>
+            <w:vMerge/>
+            <w:vAlign w:val="center"/>
+          </w:tcPr>
+          <w:p>
+            <w:pPr>
+              <w:rPr>
+                <w:b/>
+                <w:bCs/>
+                <w:i/>
+                <w:iCs/>
+                <w:szCs w:val="24"/>
+              </w:rPr>
+            </w:pPr>
+          </w:p>
+        </w:tc>
+        <w:tc>
+          <w:tcPr>
+            <w:tcW w:w="709" w:type="dxa"/>
+            <w:vAlign w:val="center"/>
+          </w:tcPr>
+          <w:p>
+            <w:pPr>
+              <w:jc w:val="center"/>
+              <w:rPr>
+                <w:szCs w:val="24"/>
+              </w:rPr>
+            </w:pPr>
+            <w:r>
+              <w:rPr>
+                <w:szCs w:val="24"/>
+              </w:rPr>
+              <w:t>7</w:t>
+            </w:r>
+          </w:p>
+        </w:tc>
+        <w:tc>
+          <w:tcPr>
+            <w:tcW w:w="4819" w:type="dxa"/>
+            <w:vAlign w:val="center"/>
+          </w:tcPr>
+          <w:p>
+            <w:pPr>
+              <w:rPr>
+                <w:i/>
+                <w:iCs/>
+                <w:szCs w:val="24"/>
+              </w:rPr>
+            </w:pPr>
+            <w:r>
+              <w:rPr>
+                <w:szCs w:val="24"/>
+              </w:rPr>
+              <w:t xml:space="preserve">Controlla i dati inseriti e clicca </w:t>
+            </w:r>
+            <w:r>
+              <w:rPr>
+                <w:i/>
+                <w:iCs/>
+                <w:szCs w:val="24"/>
+              </w:rPr>
+              <w:t>Pubblica</w:t>
+            </w:r>
+          </w:p>
+        </w:tc>
+        <w:tc>
+          <w:tcPr>
+            <w:tcW w:w="2120" w:type="dxa"/>
+            <w:vAlign w:val="center"/>
+          </w:tcPr>
+          <w:p>
+            <w:pPr>
+              <w:rPr>
                 <w:szCs w:val="24"/>
               </w:rPr>
             </w:pPr>
           </w:p>
         </w:tc>
       </w:tr>
+      <w:tr>
+        <w:trPr>
+          <w:trHeight w:val="340"/>
+        </w:trPr>
+        <w:tc>
+          <w:tcPr>
+            <w:tcW w:w="1980" w:type="dxa"/>
+            <w:vMerge/>
+            <w:vAlign w:val="center"/>
+          </w:tcPr>
+          <w:p>
+            <w:pPr>
+              <w:rPr>
+                <w:b/>
+                <w:bCs/>
+                <w:i/>
+                <w:iCs/>
+                <w:szCs w:val="24"/>
+              </w:rPr>
+            </w:pPr>
+          </w:p>
+        </w:tc>
+        <w:tc>
+          <w:tcPr>
+            <w:tcW w:w="709" w:type="dxa"/>
+            <w:shd w:val="clear" w:color="auto" w:fill="F0F0F0"/>
+            <w:vAlign w:val="center"/>
+          </w:tcPr>
+          <w:p>
+            <w:pPr>
+              <w:jc w:val="center"/>
+              <w:rPr>
+                <w:szCs w:val="24"/>
+              </w:rPr>
+            </w:pPr>
+            <w:r>
+              <w:rPr>
+                <w:szCs w:val="24"/>
+              </w:rPr>
+              <w:t>8</w:t>
+            </w:r>
+          </w:p>
+        </w:tc>
+        <w:tc>
+          <w:tcPr>
+            <w:tcW w:w="4819" w:type="dxa"/>
+            <w:shd w:val="clear" w:color="auto" w:fill="F0F0F0"/>
+            <w:vAlign w:val="center"/>
+          </w:tcPr>
+          <w:p>
+            <w:pPr>
+              <w:rPr>
+                <w:szCs w:val="24"/>
+              </w:rPr>
+            </w:pPr>
+          </w:p>
+        </w:tc>
+        <w:tc>
+          <w:tcPr>
+            <w:tcW w:w="2120" w:type="dxa"/>
+            <w:shd w:val="clear" w:color="auto" w:fill="F0F0F0"/>
+            <w:vAlign w:val="center"/>
+          </w:tcPr>
+          <w:p>
+            <w:pPr>
+              <w:keepNext/>
+              <w:rPr>
+                <w:szCs w:val="24"/>
+              </w:rPr>
+            </w:pPr>
+            <w:r>
+              <w:rPr>
+                <w:szCs w:val="24"/>
+              </w:rPr>
+              <w:t xml:space="preserve">Valida la richiesta e Mostra </w:t>
+            </w:r>
+            <w:r>
+              <w:rPr>
+                <w:i/>
+                <w:iCs/>
+                <w:szCs w:val="24"/>
+              </w:rPr>
+              <w:t>M5</w:t>
+            </w:r>
+          </w:p>
+        </w:tc>
+      </w:tr>
     </w:tbl>
-    <w:p/>
     <w:p>
+      <w:pPr>
+        <w:pStyle w:val="Didascalia"/>
+      </w:pPr>
+      <w:r>
+        <w:t>Tabella 1.2 - Caso d'uso: Registrare nuova richiesta - Main Scenario</w:t>
+      </w:r>
       <w:r>
         <w:br w:type="page"/>
       </w:r>
     </w:p>
     <w:p>
+      <w:r>
+        <w:lastRenderedPageBreak/>
+        <w:t>Durante il flusso principale (</w:t>
+      </w:r>
+      <w:r>
+        <w:rPr>
+          <w:i/>
+          <w:iCs/>
+        </w:rPr>
+        <w:t>main scenario</w:t>
+      </w:r>
+      <w:r>
+        <w:t xml:space="preserve">) è possibile che qualcosa vada storto, o che l’utente decida </w:t>
+      </w:r>
+      <w:r>
+        <w:t>di revisionare qualcosa. Di seguito, le diverse estensioni possibili</w:t>
+      </w:r>
+      <w:r>
+        <w:t>, mostrate in tabella.</w:t>
+      </w:r>
+    </w:p>
+    <w:tbl>
+      <w:tblPr>
+        <w:tblStyle w:val="Grigliatabella"/>
+        <w:tblW w:w="0" w:type="auto"/>
+        <w:tblBorders>
+          <w:insideH w:val="single" w:sz="2" w:space="0" w:color="auto"/>
+          <w:insideV w:val="single" w:sz="2" w:space="0" w:color="auto"/>
+        </w:tblBorders>
+        <w:tblCellMar>
+          <w:top w:w="113" w:type="dxa"/>
+          <w:bottom w:w="113" w:type="dxa"/>
+        </w:tblCellMar>
+        <w:tblLook w:val="04A0" w:firstRow="1" w:lastRow="0" w:firstColumn="1" w:lastColumn="0" w:noHBand="0" w:noVBand="1"/>
+      </w:tblPr>
+      <w:tblGrid>
+        <w:gridCol w:w="1980"/>
+        <w:gridCol w:w="709"/>
+        <w:gridCol w:w="4819"/>
+        <w:gridCol w:w="2120"/>
+      </w:tblGrid>
+      <w:tr>
+        <w:trPr>
+          <w:trHeight w:val="340"/>
+        </w:trPr>
+        <w:tc>
+          <w:tcPr>
+            <w:tcW w:w="1980" w:type="dxa"/>
+            <w:vMerge w:val="restart"/>
+            <w:shd w:val="clear" w:color="auto" w:fill="C8C8C8"/>
+          </w:tcPr>
+          <w:p>
+            <w:pPr>
+              <w:rPr>
+                <w:b/>
+                <w:bCs/>
+                <w:szCs w:val="24"/>
+              </w:rPr>
+            </w:pPr>
+            <w:r>
+              <w:rPr>
+                <w:b/>
+                <w:bCs/>
+                <w:szCs w:val="24"/>
+              </w:rPr>
+              <w:t>Extension #1</w:t>
+            </w:r>
+          </w:p>
+          <w:p>
+            <w:pPr>
+              <w:rPr>
+                <w:i/>
+                <w:iCs/>
+                <w:szCs w:val="24"/>
+              </w:rPr>
+            </w:pPr>
+            <w:r>
+              <w:rPr>
+                <w:szCs w:val="24"/>
+              </w:rPr>
+              <w:t xml:space="preserve">(l’utente non inserisce campi essenziali in </w:t>
+            </w:r>
+            <w:r>
+              <w:rPr>
+                <w:i/>
+                <w:iCs/>
+                <w:szCs w:val="24"/>
+              </w:rPr>
+              <w:t>M1</w:t>
+            </w:r>
+            <w:r>
+              <w:rPr>
+                <w:szCs w:val="24"/>
+              </w:rPr>
+              <w:t>)</w:t>
+            </w:r>
+          </w:p>
+        </w:tc>
+        <w:tc>
+          <w:tcPr>
+            <w:tcW w:w="709" w:type="dxa"/>
+            <w:shd w:val="clear" w:color="auto" w:fill="C8C8C8"/>
+            <w:vAlign w:val="center"/>
+          </w:tcPr>
+          <w:p>
+            <w:pPr>
+              <w:jc w:val="center"/>
+              <w:rPr>
+                <w:b/>
+                <w:bCs/>
+                <w:szCs w:val="24"/>
+              </w:rPr>
+            </w:pPr>
+            <w:r>
+              <w:rPr>
+                <w:b/>
+                <w:bCs/>
+                <w:szCs w:val="24"/>
+              </w:rPr>
+              <w:t>Step</w:t>
+            </w:r>
+          </w:p>
+        </w:tc>
+        <w:tc>
+          <w:tcPr>
+            <w:tcW w:w="4819" w:type="dxa"/>
+            <w:shd w:val="clear" w:color="auto" w:fill="C8C8C8"/>
+            <w:vAlign w:val="center"/>
+          </w:tcPr>
+          <w:p>
+            <w:pPr>
+              <w:jc w:val="center"/>
+              <w:rPr>
+                <w:b/>
+                <w:bCs/>
+                <w:szCs w:val="24"/>
+              </w:rPr>
+            </w:pPr>
+            <w:r>
+              <w:rPr>
+                <w:b/>
+                <w:bCs/>
+                <w:szCs w:val="24"/>
+              </w:rPr>
+              <w:t>Utente (autenticato)</w:t>
+            </w:r>
+          </w:p>
+        </w:tc>
+        <w:tc>
+          <w:tcPr>
+            <w:tcW w:w="2120" w:type="dxa"/>
+            <w:shd w:val="clear" w:color="auto" w:fill="C8C8C8"/>
+            <w:vAlign w:val="center"/>
+          </w:tcPr>
+          <w:p>
+            <w:pPr>
+              <w:jc w:val="center"/>
+              <w:rPr>
+                <w:b/>
+                <w:bCs/>
+                <w:szCs w:val="24"/>
+              </w:rPr>
+            </w:pPr>
+            <w:r>
+              <w:rPr>
+                <w:b/>
+                <w:bCs/>
+                <w:szCs w:val="24"/>
+              </w:rPr>
+              <w:t>Sistema</w:t>
+            </w:r>
+          </w:p>
+        </w:tc>
+      </w:tr>
+      <w:tr>
+        <w:trPr>
+          <w:trHeight w:val="340"/>
+        </w:trPr>
+        <w:tc>
+          <w:tcPr>
+            <w:tcW w:w="1980" w:type="dxa"/>
+            <w:vMerge/>
+            <w:vAlign w:val="center"/>
+          </w:tcPr>
+          <w:p>
+            <w:pPr>
+              <w:rPr>
+                <w:b/>
+                <w:bCs/>
+                <w:i/>
+                <w:iCs/>
+                <w:szCs w:val="24"/>
+              </w:rPr>
+            </w:pPr>
+          </w:p>
+        </w:tc>
+        <w:tc>
+          <w:tcPr>
+            <w:tcW w:w="709" w:type="dxa"/>
+            <w:vAlign w:val="center"/>
+          </w:tcPr>
+          <w:p>
+            <w:pPr>
+              <w:jc w:val="center"/>
+              <w:rPr>
+                <w:szCs w:val="24"/>
+              </w:rPr>
+            </w:pPr>
+            <w:r>
+              <w:rPr>
+                <w:szCs w:val="24"/>
+              </w:rPr>
+              <w:t>3a</w:t>
+            </w:r>
+          </w:p>
+        </w:tc>
+        <w:tc>
+          <w:tcPr>
+            <w:tcW w:w="4819" w:type="dxa"/>
+            <w:vAlign w:val="center"/>
+          </w:tcPr>
+          <w:p>
+            <w:pPr>
+              <w:rPr>
+                <w:szCs w:val="24"/>
+              </w:rPr>
+            </w:pPr>
+            <w:r>
+              <w:rPr>
+                <w:szCs w:val="24"/>
+              </w:rPr>
+              <w:t>Almeno uno dei campi obbligatori non è stato compilato</w:t>
+            </w:r>
+            <w:r>
+              <w:rPr>
+                <w:szCs w:val="24"/>
+              </w:rPr>
+              <w:t xml:space="preserve"> e clicca </w:t>
+            </w:r>
+            <w:r>
+              <w:rPr>
+                <w:i/>
+                <w:iCs/>
+                <w:szCs w:val="24"/>
+              </w:rPr>
+              <w:t>Prossimo</w:t>
+            </w:r>
+          </w:p>
+        </w:tc>
+        <w:tc>
+          <w:tcPr>
+            <w:tcW w:w="2120" w:type="dxa"/>
+            <w:vAlign w:val="center"/>
+          </w:tcPr>
+          <w:p>
+            <w:pPr>
+              <w:rPr>
+                <w:szCs w:val="24"/>
+              </w:rPr>
+            </w:pPr>
+          </w:p>
+        </w:tc>
+      </w:tr>
+      <w:tr>
+        <w:trPr>
+          <w:trHeight w:val="620"/>
+        </w:trPr>
+        <w:tc>
+          <w:tcPr>
+            <w:tcW w:w="1980" w:type="dxa"/>
+            <w:vMerge/>
+            <w:vAlign w:val="center"/>
+          </w:tcPr>
+          <w:p>
+            <w:pPr>
+              <w:rPr>
+                <w:b/>
+                <w:bCs/>
+                <w:i/>
+                <w:iCs/>
+                <w:szCs w:val="24"/>
+              </w:rPr>
+            </w:pPr>
+          </w:p>
+        </w:tc>
+        <w:tc>
+          <w:tcPr>
+            <w:tcW w:w="709" w:type="dxa"/>
+            <w:shd w:val="clear" w:color="auto" w:fill="F0F0F0"/>
+            <w:vAlign w:val="center"/>
+          </w:tcPr>
+          <w:p>
+            <w:pPr>
+              <w:jc w:val="center"/>
+              <w:rPr>
+                <w:szCs w:val="24"/>
+              </w:rPr>
+            </w:pPr>
+            <w:r>
+              <w:rPr>
+                <w:szCs w:val="24"/>
+              </w:rPr>
+              <w:t>4a</w:t>
+            </w:r>
+          </w:p>
+        </w:tc>
+        <w:tc>
+          <w:tcPr>
+            <w:tcW w:w="4819" w:type="dxa"/>
+            <w:shd w:val="clear" w:color="auto" w:fill="F0F0F0"/>
+            <w:vAlign w:val="center"/>
+          </w:tcPr>
+          <w:p>
+            <w:pPr>
+              <w:rPr>
+                <w:szCs w:val="24"/>
+              </w:rPr>
+            </w:pPr>
+          </w:p>
+        </w:tc>
+        <w:tc>
+          <w:tcPr>
+            <w:tcW w:w="2120" w:type="dxa"/>
+            <w:shd w:val="clear" w:color="auto" w:fill="F0F0F0"/>
+            <w:vAlign w:val="center"/>
+          </w:tcPr>
+          <w:p>
+            <w:pPr>
+              <w:rPr>
+                <w:szCs w:val="24"/>
+              </w:rPr>
+            </w:pPr>
+            <w:r>
+              <w:rPr>
+                <w:szCs w:val="24"/>
+              </w:rPr>
+              <w:t>Non consente il proseguimento</w:t>
+            </w:r>
+          </w:p>
+          <w:p>
+            <w:pPr>
+              <w:rPr>
+                <w:szCs w:val="24"/>
+              </w:rPr>
+            </w:pPr>
+            <w:r>
+              <w:rPr>
+                <w:szCs w:val="24"/>
+              </w:rPr>
+              <w:t>(</w:t>
+            </w:r>
+            <w:r>
+              <w:rPr>
+                <w:szCs w:val="24"/>
+              </w:rPr>
+              <w:t xml:space="preserve">Mostra </w:t>
+            </w:r>
+            <w:r>
+              <w:rPr>
+                <w:i/>
+                <w:iCs/>
+                <w:szCs w:val="24"/>
+              </w:rPr>
+              <w:t>M2</w:t>
+            </w:r>
+            <w:r>
+              <w:rPr>
+                <w:i/>
+                <w:iCs/>
+                <w:szCs w:val="24"/>
+              </w:rPr>
+              <w:t>a</w:t>
+            </w:r>
+            <w:r>
+              <w:rPr>
+                <w:szCs w:val="24"/>
+              </w:rPr>
+              <w:t>)</w:t>
+            </w:r>
+          </w:p>
+        </w:tc>
+      </w:tr>
+      <w:tr>
+        <w:trPr>
+          <w:trHeight w:val="340"/>
+        </w:trPr>
+        <w:tc>
+          <w:tcPr>
+            <w:tcW w:w="1980" w:type="dxa"/>
+            <w:vMerge w:val="restart"/>
+            <w:shd w:val="clear" w:color="auto" w:fill="C8C8C8"/>
+          </w:tcPr>
+          <w:p>
+            <w:pPr>
+              <w:rPr>
+                <w:b/>
+                <w:bCs/>
+                <w:szCs w:val="24"/>
+              </w:rPr>
+            </w:pPr>
+            <w:r>
+              <w:rPr>
+                <w:b/>
+                <w:bCs/>
+                <w:szCs w:val="24"/>
+              </w:rPr>
+              <w:t>Extension #</w:t>
+            </w:r>
+            <w:r>
+              <w:rPr>
+                <w:b/>
+                <w:bCs/>
+                <w:szCs w:val="24"/>
+              </w:rPr>
+              <w:t>2</w:t>
+            </w:r>
+          </w:p>
+          <w:p>
+            <w:pPr>
+              <w:rPr>
+                <w:b/>
+                <w:bCs/>
+                <w:i/>
+                <w:iCs/>
+                <w:szCs w:val="24"/>
+              </w:rPr>
+            </w:pPr>
+            <w:r>
+              <w:rPr>
+                <w:szCs w:val="24"/>
+              </w:rPr>
+              <w:t>(</w:t>
+            </w:r>
+            <w:r>
+              <w:rPr>
+                <w:szCs w:val="24"/>
+              </w:rPr>
+              <w:t>problemi con il caricamento dell’immagine</w:t>
+            </w:r>
+            <w:r>
+              <w:rPr>
+                <w:szCs w:val="24"/>
+              </w:rPr>
+              <w:t>)</w:t>
+            </w:r>
+          </w:p>
+        </w:tc>
+        <w:tc>
+          <w:tcPr>
+            <w:tcW w:w="709" w:type="dxa"/>
+            <w:shd w:val="clear" w:color="auto" w:fill="C8C8C8"/>
+            <w:vAlign w:val="center"/>
+          </w:tcPr>
+          <w:p>
+            <w:pPr>
+              <w:jc w:val="center"/>
+              <w:rPr>
+                <w:szCs w:val="24"/>
+              </w:rPr>
+            </w:pPr>
+            <w:r>
+              <w:rPr>
+                <w:b/>
+                <w:bCs/>
+                <w:szCs w:val="24"/>
+              </w:rPr>
+              <w:t>Step</w:t>
+            </w:r>
+          </w:p>
+        </w:tc>
+        <w:tc>
+          <w:tcPr>
+            <w:tcW w:w="4819" w:type="dxa"/>
+            <w:shd w:val="clear" w:color="auto" w:fill="C8C8C8"/>
+            <w:vAlign w:val="center"/>
+          </w:tcPr>
+          <w:p>
+            <w:pPr>
+              <w:rPr>
+                <w:szCs w:val="24"/>
+              </w:rPr>
+            </w:pPr>
+            <w:r>
+              <w:rPr>
+                <w:b/>
+                <w:bCs/>
+                <w:szCs w:val="24"/>
+              </w:rPr>
+              <w:t>Utente (autenticato)</w:t>
+            </w:r>
+          </w:p>
+        </w:tc>
+        <w:tc>
+          <w:tcPr>
+            <w:tcW w:w="2120" w:type="dxa"/>
+            <w:shd w:val="clear" w:color="auto" w:fill="C8C8C8"/>
+            <w:vAlign w:val="center"/>
+          </w:tcPr>
+          <w:p>
+            <w:pPr>
+              <w:rPr>
+                <w:szCs w:val="24"/>
+              </w:rPr>
+            </w:pPr>
+            <w:r>
+              <w:rPr>
+                <w:b/>
+                <w:bCs/>
+                <w:szCs w:val="24"/>
+              </w:rPr>
+              <w:t>Sistema</w:t>
+            </w:r>
+          </w:p>
+        </w:tc>
+      </w:tr>
+      <w:tr>
+        <w:trPr>
+          <w:trHeight w:val="340"/>
+        </w:trPr>
+        <w:tc>
+          <w:tcPr>
+            <w:tcW w:w="1980" w:type="dxa"/>
+            <w:vMerge/>
+            <w:vAlign w:val="center"/>
+          </w:tcPr>
+          <w:p>
+            <w:pPr>
+              <w:rPr>
+                <w:b/>
+                <w:bCs/>
+                <w:i/>
+                <w:iCs/>
+                <w:szCs w:val="24"/>
+              </w:rPr>
+            </w:pPr>
+          </w:p>
+        </w:tc>
+        <w:tc>
+          <w:tcPr>
+            <w:tcW w:w="709" w:type="dxa"/>
+            <w:vAlign w:val="center"/>
+          </w:tcPr>
+          <w:p>
+            <w:pPr>
+              <w:jc w:val="center"/>
+              <w:rPr>
+                <w:szCs w:val="24"/>
+              </w:rPr>
+            </w:pPr>
+            <w:r>
+              <w:rPr>
+                <w:szCs w:val="24"/>
+              </w:rPr>
+              <w:t>5</w:t>
+            </w:r>
+            <w:r>
+              <w:rPr>
+                <w:szCs w:val="24"/>
+              </w:rPr>
+              <w:t>b</w:t>
+            </w:r>
+          </w:p>
+        </w:tc>
+        <w:tc>
+          <w:tcPr>
+            <w:tcW w:w="4819" w:type="dxa"/>
+            <w:vAlign w:val="center"/>
+          </w:tcPr>
+          <w:p>
+            <w:pPr>
+              <w:rPr>
+                <w:szCs w:val="24"/>
+              </w:rPr>
+            </w:pPr>
+            <w:r>
+              <w:rPr>
+                <w:szCs w:val="24"/>
+              </w:rPr>
+              <w:t xml:space="preserve">Aggiunge eventuali informazioni aggiuntive </w:t>
+            </w:r>
+            <w:r>
+              <w:rPr>
+                <w:szCs w:val="24"/>
+              </w:rPr>
+              <w:t>ma l’immagine è in un formato non consentito</w:t>
+            </w:r>
+          </w:p>
+          <w:p>
+            <w:pPr>
+              <w:rPr>
+                <w:szCs w:val="24"/>
+              </w:rPr>
+            </w:pPr>
+            <w:r>
+              <w:rPr>
+                <w:szCs w:val="24"/>
+              </w:rPr>
+              <w:t xml:space="preserve">e clicca </w:t>
+            </w:r>
+            <w:r>
+              <w:rPr>
+                <w:i/>
+                <w:iCs/>
+                <w:szCs w:val="24"/>
+              </w:rPr>
+              <w:t>Prossimo</w:t>
+            </w:r>
+          </w:p>
+        </w:tc>
+        <w:tc>
+          <w:tcPr>
+            <w:tcW w:w="2120" w:type="dxa"/>
+            <w:vAlign w:val="center"/>
+          </w:tcPr>
+          <w:p>
+            <w:pPr>
+              <w:rPr>
+                <w:i/>
+                <w:iCs/>
+                <w:szCs w:val="24"/>
+              </w:rPr>
+            </w:pPr>
+          </w:p>
+        </w:tc>
+      </w:tr>
+      <w:tr>
+        <w:trPr>
+          <w:trHeight w:val="340"/>
+        </w:trPr>
+        <w:tc>
+          <w:tcPr>
+            <w:tcW w:w="1980" w:type="dxa"/>
+            <w:vMerge/>
+            <w:vAlign w:val="center"/>
+          </w:tcPr>
+          <w:p>
+            <w:pPr>
+              <w:rPr>
+                <w:b/>
+                <w:bCs/>
+                <w:i/>
+                <w:iCs/>
+                <w:szCs w:val="24"/>
+              </w:rPr>
+            </w:pPr>
+          </w:p>
+        </w:tc>
+        <w:tc>
+          <w:tcPr>
+            <w:tcW w:w="709" w:type="dxa"/>
+            <w:shd w:val="clear" w:color="auto" w:fill="F0F0F0"/>
+            <w:vAlign w:val="center"/>
+          </w:tcPr>
+          <w:p>
+            <w:pPr>
+              <w:jc w:val="center"/>
+              <w:rPr>
+                <w:szCs w:val="24"/>
+              </w:rPr>
+            </w:pPr>
+            <w:r>
+              <w:rPr>
+                <w:szCs w:val="24"/>
+              </w:rPr>
+              <w:t>6</w:t>
+            </w:r>
+          </w:p>
+        </w:tc>
+        <w:tc>
+          <w:tcPr>
+            <w:tcW w:w="4819" w:type="dxa"/>
+            <w:shd w:val="clear" w:color="auto" w:fill="F0F0F0"/>
+            <w:vAlign w:val="center"/>
+          </w:tcPr>
+          <w:p>
+            <w:pPr>
+              <w:rPr>
+                <w:i/>
+                <w:iCs/>
+                <w:szCs w:val="24"/>
+              </w:rPr>
+            </w:pPr>
+          </w:p>
+        </w:tc>
+        <w:tc>
+          <w:tcPr>
+            <w:tcW w:w="2120" w:type="dxa"/>
+            <w:shd w:val="clear" w:color="auto" w:fill="F0F0F0"/>
+            <w:vAlign w:val="center"/>
+          </w:tcPr>
+          <w:p>
+            <w:pPr>
+              <w:rPr>
+                <w:szCs w:val="24"/>
+              </w:rPr>
+            </w:pPr>
+            <w:r>
+              <w:rPr>
+                <w:szCs w:val="24"/>
+              </w:rPr>
+              <w:t xml:space="preserve">Mostra </w:t>
+            </w:r>
+            <w:r>
+              <w:rPr>
+                <w:i/>
+                <w:iCs/>
+                <w:szCs w:val="24"/>
+              </w:rPr>
+              <w:t>M4</w:t>
+            </w:r>
+          </w:p>
+        </w:tc>
+      </w:tr>
+      <w:tr>
+        <w:trPr>
+          <w:trHeight w:val="340"/>
+        </w:trPr>
+        <w:tc>
+          <w:tcPr>
+            <w:tcW w:w="1980" w:type="dxa"/>
+            <w:vMerge/>
+            <w:vAlign w:val="center"/>
+          </w:tcPr>
+          <w:p>
+            <w:pPr>
+              <w:rPr>
+                <w:b/>
+                <w:bCs/>
+                <w:i/>
+                <w:iCs/>
+                <w:szCs w:val="24"/>
+              </w:rPr>
+            </w:pPr>
+          </w:p>
+        </w:tc>
+        <w:tc>
+          <w:tcPr>
+            <w:tcW w:w="709" w:type="dxa"/>
+            <w:vAlign w:val="center"/>
+          </w:tcPr>
+          <w:p>
+            <w:pPr>
+              <w:jc w:val="center"/>
+              <w:rPr>
+                <w:szCs w:val="24"/>
+              </w:rPr>
+            </w:pPr>
+            <w:r>
+              <w:rPr>
+                <w:szCs w:val="24"/>
+              </w:rPr>
+              <w:t>7</w:t>
+            </w:r>
+          </w:p>
+        </w:tc>
+        <w:tc>
+          <w:tcPr>
+            <w:tcW w:w="4819" w:type="dxa"/>
+            <w:vAlign w:val="center"/>
+          </w:tcPr>
+          <w:p>
+            <w:pPr>
+              <w:rPr>
+                <w:i/>
+                <w:iCs/>
+                <w:szCs w:val="24"/>
+              </w:rPr>
+            </w:pPr>
+            <w:r>
+              <w:rPr>
+                <w:szCs w:val="24"/>
+              </w:rPr>
+              <w:t xml:space="preserve">Controlla i dati inseriti e clicca </w:t>
+            </w:r>
+            <w:r>
+              <w:rPr>
+                <w:i/>
+                <w:iCs/>
+                <w:szCs w:val="24"/>
+              </w:rPr>
+              <w:t>Pubblica</w:t>
+            </w:r>
+          </w:p>
+        </w:tc>
+        <w:tc>
+          <w:tcPr>
+            <w:tcW w:w="2120" w:type="dxa"/>
+            <w:vAlign w:val="center"/>
+          </w:tcPr>
+          <w:p>
+            <w:pPr>
+              <w:rPr>
+                <w:szCs w:val="24"/>
+              </w:rPr>
+            </w:pPr>
+          </w:p>
+        </w:tc>
+      </w:tr>
+      <w:tr>
+        <w:trPr>
+          <w:trHeight w:val="340"/>
+        </w:trPr>
+        <w:tc>
+          <w:tcPr>
+            <w:tcW w:w="1980" w:type="dxa"/>
+            <w:vMerge/>
+            <w:vAlign w:val="center"/>
+          </w:tcPr>
+          <w:p>
+            <w:pPr>
+              <w:rPr>
+                <w:b/>
+                <w:bCs/>
+                <w:i/>
+                <w:iCs/>
+                <w:szCs w:val="24"/>
+              </w:rPr>
+            </w:pPr>
+          </w:p>
+        </w:tc>
+        <w:tc>
+          <w:tcPr>
+            <w:tcW w:w="709" w:type="dxa"/>
+            <w:shd w:val="clear" w:color="auto" w:fill="F0F0F0"/>
+            <w:vAlign w:val="center"/>
+          </w:tcPr>
+          <w:p>
+            <w:pPr>
+              <w:jc w:val="center"/>
+              <w:rPr>
+                <w:szCs w:val="24"/>
+              </w:rPr>
+            </w:pPr>
+            <w:r>
+              <w:rPr>
+                <w:szCs w:val="24"/>
+              </w:rPr>
+              <w:t>8</w:t>
+            </w:r>
+            <w:r>
+              <w:rPr>
+                <w:szCs w:val="24"/>
+              </w:rPr>
+              <w:t>b</w:t>
+            </w:r>
+          </w:p>
+        </w:tc>
+        <w:tc>
+          <w:tcPr>
+            <w:tcW w:w="4819" w:type="dxa"/>
+            <w:shd w:val="clear" w:color="auto" w:fill="F0F0F0"/>
+            <w:vAlign w:val="center"/>
+          </w:tcPr>
+          <w:p>
+            <w:pPr>
+              <w:rPr>
+                <w:szCs w:val="24"/>
+              </w:rPr>
+            </w:pPr>
+          </w:p>
+        </w:tc>
+        <w:tc>
+          <w:tcPr>
+            <w:tcW w:w="2120" w:type="dxa"/>
+            <w:shd w:val="clear" w:color="auto" w:fill="F0F0F0"/>
+            <w:vAlign w:val="center"/>
+          </w:tcPr>
+          <w:p>
+            <w:pPr>
+              <w:rPr>
+                <w:szCs w:val="24"/>
+              </w:rPr>
+            </w:pPr>
+            <w:r>
+              <w:rPr>
+                <w:szCs w:val="24"/>
+              </w:rPr>
+              <w:t xml:space="preserve">Mostra </w:t>
+            </w:r>
+            <w:r>
+              <w:rPr>
+                <w:i/>
+                <w:iCs/>
+                <w:szCs w:val="24"/>
+              </w:rPr>
+              <w:t>M6</w:t>
+            </w:r>
+          </w:p>
+        </w:tc>
+      </w:tr>
+      <w:tr>
+        <w:trPr>
+          <w:trHeight w:val="340"/>
+        </w:trPr>
+        <w:tc>
+          <w:tcPr>
+            <w:tcW w:w="1980" w:type="dxa"/>
+            <w:vMerge w:val="restart"/>
+            <w:shd w:val="clear" w:color="auto" w:fill="C8C8C8"/>
+          </w:tcPr>
+          <w:p>
+            <w:pPr>
+              <w:rPr>
+                <w:b/>
+                <w:bCs/>
+                <w:szCs w:val="24"/>
+              </w:rPr>
+            </w:pPr>
+            <w:r>
+              <w:rPr>
+                <w:b/>
+                <w:bCs/>
+                <w:szCs w:val="24"/>
+              </w:rPr>
+              <w:t>Extension #</w:t>
+            </w:r>
+            <w:r>
+              <w:rPr>
+                <w:b/>
+                <w:bCs/>
+                <w:szCs w:val="24"/>
+              </w:rPr>
+              <w:t>3</w:t>
+            </w:r>
+          </w:p>
+          <w:p>
+            <w:pPr>
+              <w:rPr>
+                <w:b/>
+                <w:bCs/>
+                <w:i/>
+                <w:iCs/>
+                <w:szCs w:val="24"/>
+              </w:rPr>
+            </w:pPr>
+            <w:r>
+              <w:rPr>
+                <w:szCs w:val="24"/>
+              </w:rPr>
+              <w:t>(</w:t>
+            </w:r>
+            <w:r>
+              <w:rPr>
+                <w:szCs w:val="24"/>
+              </w:rPr>
+              <w:t>problemi di connessione al Database</w:t>
+            </w:r>
+            <w:r>
+              <w:rPr>
+                <w:szCs w:val="24"/>
+              </w:rPr>
+              <w:t>)</w:t>
+            </w:r>
+          </w:p>
+        </w:tc>
+        <w:tc>
+          <w:tcPr>
+            <w:tcW w:w="709" w:type="dxa"/>
+            <w:shd w:val="clear" w:color="auto" w:fill="C8C8C8"/>
+            <w:vAlign w:val="center"/>
+          </w:tcPr>
+          <w:p>
+            <w:pPr>
+              <w:jc w:val="center"/>
+              <w:rPr>
+                <w:szCs w:val="24"/>
+              </w:rPr>
+            </w:pPr>
+            <w:r>
+              <w:rPr>
+                <w:b/>
+                <w:bCs/>
+                <w:szCs w:val="24"/>
+              </w:rPr>
+              <w:t>Step</w:t>
+            </w:r>
+          </w:p>
+        </w:tc>
+        <w:tc>
+          <w:tcPr>
+            <w:tcW w:w="4819" w:type="dxa"/>
+            <w:shd w:val="clear" w:color="auto" w:fill="C8C8C8"/>
+            <w:vAlign w:val="center"/>
+          </w:tcPr>
+          <w:p>
+            <w:pPr>
+              <w:rPr>
+                <w:szCs w:val="24"/>
+              </w:rPr>
+            </w:pPr>
+            <w:r>
+              <w:rPr>
+                <w:b/>
+                <w:bCs/>
+                <w:szCs w:val="24"/>
+              </w:rPr>
+              <w:t>Utente (autenticato)</w:t>
+            </w:r>
+          </w:p>
+        </w:tc>
+        <w:tc>
+          <w:tcPr>
+            <w:tcW w:w="2120" w:type="dxa"/>
+            <w:shd w:val="clear" w:color="auto" w:fill="C8C8C8"/>
+            <w:vAlign w:val="center"/>
+          </w:tcPr>
+          <w:p>
+            <w:pPr>
+              <w:rPr>
+                <w:i/>
+                <w:iCs/>
+                <w:szCs w:val="24"/>
+              </w:rPr>
+            </w:pPr>
+            <w:r>
+              <w:rPr>
+                <w:b/>
+                <w:bCs/>
+                <w:szCs w:val="24"/>
+              </w:rPr>
+              <w:t>Sistema</w:t>
+            </w:r>
+          </w:p>
+        </w:tc>
+      </w:tr>
+      <w:tr>
+        <w:trPr>
+          <w:trHeight w:val="340"/>
+        </w:trPr>
+        <w:tc>
+          <w:tcPr>
+            <w:tcW w:w="1980" w:type="dxa"/>
+            <w:vMerge/>
+            <w:vAlign w:val="center"/>
+          </w:tcPr>
+          <w:p>
+            <w:pPr>
+              <w:rPr>
+                <w:b/>
+                <w:bCs/>
+                <w:i/>
+                <w:iCs/>
+                <w:szCs w:val="24"/>
+              </w:rPr>
+            </w:pPr>
+          </w:p>
+        </w:tc>
+        <w:tc>
+          <w:tcPr>
+            <w:tcW w:w="709" w:type="dxa"/>
+            <w:vAlign w:val="center"/>
+          </w:tcPr>
+          <w:p>
+            <w:pPr>
+              <w:jc w:val="center"/>
+              <w:rPr>
+                <w:szCs w:val="24"/>
+              </w:rPr>
+            </w:pPr>
+            <w:r>
+              <w:rPr>
+                <w:szCs w:val="24"/>
+              </w:rPr>
+              <w:t>7</w:t>
+            </w:r>
+          </w:p>
+        </w:tc>
+        <w:tc>
+          <w:tcPr>
+            <w:tcW w:w="4819" w:type="dxa"/>
+            <w:vAlign w:val="center"/>
+          </w:tcPr>
+          <w:p>
+            <w:pPr>
+              <w:rPr>
+                <w:i/>
+                <w:iCs/>
+                <w:szCs w:val="24"/>
+              </w:rPr>
+            </w:pPr>
+            <w:r>
+              <w:rPr>
+                <w:szCs w:val="24"/>
+              </w:rPr>
+              <w:t xml:space="preserve">Controlla i dati inseriti e clicca </w:t>
+            </w:r>
+            <w:r>
+              <w:rPr>
+                <w:i/>
+                <w:iCs/>
+                <w:szCs w:val="24"/>
+              </w:rPr>
+              <w:t>Pubblica</w:t>
+            </w:r>
+          </w:p>
+        </w:tc>
+        <w:tc>
+          <w:tcPr>
+            <w:tcW w:w="2120" w:type="dxa"/>
+            <w:vAlign w:val="center"/>
+          </w:tcPr>
+          <w:p>
+            <w:pPr>
+              <w:rPr>
+                <w:szCs w:val="24"/>
+              </w:rPr>
+            </w:pPr>
+          </w:p>
+        </w:tc>
+      </w:tr>
+      <w:tr>
+        <w:trPr>
+          <w:trHeight w:val="340"/>
+        </w:trPr>
+        <w:tc>
+          <w:tcPr>
+            <w:tcW w:w="1980" w:type="dxa"/>
+            <w:vMerge/>
+            <w:vAlign w:val="center"/>
+          </w:tcPr>
+          <w:p>
+            <w:pPr>
+              <w:rPr>
+                <w:b/>
+                <w:bCs/>
+                <w:i/>
+                <w:iCs/>
+                <w:szCs w:val="24"/>
+              </w:rPr>
+            </w:pPr>
+          </w:p>
+        </w:tc>
+        <w:tc>
+          <w:tcPr>
+            <w:tcW w:w="709" w:type="dxa"/>
+            <w:shd w:val="clear" w:color="auto" w:fill="F0F0F0"/>
+            <w:vAlign w:val="center"/>
+          </w:tcPr>
+          <w:p>
+            <w:pPr>
+              <w:jc w:val="center"/>
+              <w:rPr>
+                <w:szCs w:val="24"/>
+              </w:rPr>
+            </w:pPr>
+            <w:r>
+              <w:rPr>
+                <w:szCs w:val="24"/>
+              </w:rPr>
+              <w:t>8c</w:t>
+            </w:r>
+          </w:p>
+        </w:tc>
+        <w:tc>
+          <w:tcPr>
+            <w:tcW w:w="4819" w:type="dxa"/>
+            <w:shd w:val="clear" w:color="auto" w:fill="F0F0F0"/>
+            <w:vAlign w:val="center"/>
+          </w:tcPr>
+          <w:p>
+            <w:pPr>
+              <w:rPr>
+                <w:szCs w:val="24"/>
+              </w:rPr>
+            </w:pPr>
+          </w:p>
+        </w:tc>
+        <w:tc>
+          <w:tcPr>
+            <w:tcW w:w="2120" w:type="dxa"/>
+            <w:shd w:val="clear" w:color="auto" w:fill="F0F0F0"/>
+            <w:vAlign w:val="center"/>
+          </w:tcPr>
+          <w:p>
+            <w:pPr>
+              <w:keepNext/>
+              <w:rPr>
+                <w:szCs w:val="24"/>
+              </w:rPr>
+            </w:pPr>
+            <w:r>
+              <w:rPr>
+                <w:szCs w:val="24"/>
+              </w:rPr>
+              <w:t>Non riesce a connettersi al DB</w:t>
+            </w:r>
+          </w:p>
+          <w:p>
+            <w:pPr>
+              <w:keepNext/>
+              <w:rPr>
+                <w:szCs w:val="24"/>
+              </w:rPr>
+            </w:pPr>
+            <w:r>
+              <w:rPr>
+                <w:szCs w:val="24"/>
+              </w:rPr>
+              <w:t xml:space="preserve">(Mostra </w:t>
+            </w:r>
+            <w:r>
+              <w:rPr>
+                <w:i/>
+                <w:iCs/>
+                <w:szCs w:val="24"/>
+              </w:rPr>
+              <w:t>M7</w:t>
+            </w:r>
+            <w:r>
+              <w:rPr>
+                <w:szCs w:val="24"/>
+              </w:rPr>
+              <w:t>)</w:t>
+            </w:r>
+          </w:p>
+        </w:tc>
+      </w:tr>
+    </w:tbl>
+    <w:p>
+      <w:pPr>
+        <w:pStyle w:val="Didascalia"/>
+      </w:pPr>
+      <w:r>
+        <w:t>Tabella 1.3 - Caso d'uso: Registrare nuova richiesta - Extensions</w:t>
+      </w:r>
+    </w:p>
+    <w:p>
+      <w:r>
+        <w:t>Come indicato nella sezione</w:t>
+      </w:r>
+      <w:r>
+        <w:t xml:space="preserve"> </w:t>
+      </w:r>
+      <w:hyperlink w:anchor="_1.5_Prototipazione_visuale:" w:history="1">
+        <w:r>
+          <w:rPr>
+            <w:rStyle w:val="Collegamentoipertestuale"/>
+            <w:i/>
+            <w:iCs/>
+            <w:u w:val="none"/>
+          </w:rPr>
+          <w:t>1.5 Flusso principale ed estensioni</w:t>
+        </w:r>
+      </w:hyperlink>
+      <w:r>
+        <w:t xml:space="preserve">, in qualsiasi momento durante la procedura di registrazione di una nuova richiesta, l’utente potrà tornare alla schermata precedente (eccetto durante l’istanza di inizio e quella di fine). Per evitare ridondanze, è sembrato superfluo rappresentarle mediante formalismo tabellare, in quanto si tratterebbe di numerose </w:t>
+      </w:r>
+      <w:r>
+        <w:rPr>
+          <w:i/>
+          <w:iCs/>
+        </w:rPr>
+        <w:t>extension</w:t>
+      </w:r>
+      <w:r>
+        <w:t xml:space="preserve"> identiche, quasi una per ogni step. Per una più chiara rappresentazione, è consigliato consultare la sottosezione </w:t>
+      </w:r>
+      <w:r>
+        <w:rPr>
+          <w:i/>
+          <w:iCs/>
+        </w:rPr>
+        <w:t>Flusso “inverso”</w:t>
+      </w:r>
+      <w:r>
+        <w:t xml:space="preserve"> in </w:t>
+      </w:r>
+      <w:hyperlink w:anchor="_1.5_Prototipazione_visuale:" w:history="1">
+        <w:r>
+          <w:rPr>
+            <w:rStyle w:val="Collegamentoipertestuale"/>
+            <w:i/>
+            <w:iCs/>
+            <w:u w:val="none"/>
+          </w:rPr>
+          <w:t>1.5 Flusso principale ed estensioni</w:t>
+        </w:r>
+      </w:hyperlink>
+      <w:r>
+        <w:rPr>
+          <w:i/>
+          <w:iCs/>
+        </w:rPr>
+        <w:t>.</w:t>
+      </w:r>
+    </w:p>
+    <w:p>
+      <w:pPr>
+        <w:rPr>
+          <w:b/>
+          <w:bCs/>
+        </w:rPr>
+      </w:pPr>
+    </w:p>
+    <w:p>
+      <w:r>
+        <w:br w:type="page"/>
+      </w:r>
+    </w:p>
+    <w:p>
       <w:pPr>
         <w:pStyle w:val="Titolo1"/>
       </w:pPr>
-      <w:bookmarkStart w:id="18" w:name="_Toc211556379"/>
+      <w:bookmarkStart w:id="19" w:name="_Toc211556379"/>
       <w:r>
         <w:lastRenderedPageBreak/>
         <w:t>2. Target utenti: Personas</w:t>
-      </w:r>
-      <w:bookmarkEnd w:id="18"/>
-    </w:p>
-    <w:p>
-      <w:r>
-        <w:t xml:space="preserve">In questa sezione verrà analizzato il target dell’utenza potenzialmente interessata all’utilizzo del sistema tramite delle apposite schede di presentazione, le quali indicheranno i tratti principali di ogni categoria, a sostegno del perché possano essere propensi all’utilizzo dell’applicativo </w:t>
-      </w:r>
-      <w:r>
-        <w:rPr>
-          <w:i/>
-          <w:iCs/>
-        </w:rPr>
-        <w:t>BugBoard</w:t>
-      </w:r>
-      <w:r>
-        <w:t>; tali cards saranno inoltre accompagnate da una breve spiegazione, a giustificare quali aspetti del sistema siano pertinenti ad una determinata fetta di utenza, come risolve le loro criticità e riesca a soddisfare i propri obiettivi, rimanendo in linea con i loro interessi personali.</w:t>
-      </w:r>
-    </w:p>
-    <w:p>
-      <w:r>
-        <w:t>Questa esposizione è il risultato di interviste con gli stakeholders e i possibili utilizzatori del sistema (nel nostro caso, ovviamente, in maniera astratta e ideologica).</w:t>
-      </w:r>
-    </w:p>
-    <w:p>
-      <w:pPr>
-        <w:pStyle w:val="Titolo2"/>
-      </w:pPr>
-      <w:bookmarkStart w:id="19" w:name="_Toc211556380"/>
-      <w:r>
-        <w:t>2.1 Categoria Amministratori</w:t>
       </w:r>
       <w:bookmarkEnd w:id="19"/>
     </w:p>
     <w:p>
       <w:r>
-        <w:t>L’utenza di amministrazione copre un ruolo particolare per il sistema; si tratta di utenti capaci di iscrivere a loro volta ulteriori utenti (semplici o di amministrazione) alla piattaforma. È una figura indicata soprattutto a direttori di progetti o leader dei team di sviluppo, in modo da agevolare tutti i membri nella risoluzione di issues e tenere sotto controllo l’intera situazione dal punto di vista delle criticità inerenti allo sviluppo di un software.</w:t>
+        <w:t xml:space="preserve">In questa sezione verrà analizzato il target dell’utenza potenzialmente interessata all’utilizzo del sistema tramite delle apposite schede di presentazione, le quali indicheranno i tratti principali di ogni categoria, a sostegno del perché possano essere propensi all’utilizzo dell’applicativo </w:t>
+      </w:r>
+      <w:r>
+        <w:rPr>
+          <w:i/>
+          <w:iCs/>
+        </w:rPr>
+        <w:t>BugBoard</w:t>
+      </w:r>
+      <w:r>
+        <w:t>; tali cards saranno inoltre accompagnate da una breve spiegazione, a giustificare quali aspetti del sistema siano pertinenti ad una determinata fetta di utenza, come risolve le loro criticità e riesca a soddisfare i propri obiettivi, rimanendo in linea con i loro interessi personali.</w:t>
       </w:r>
     </w:p>
     <w:p>
+      <w:r>
+        <w:t>Questa esposizione è il risultato di interviste con gli stakeholders e i possibili utilizzatori del sistema (nel nostro caso, ovviamente, in maniera astratta e ideologica).</w:t>
+      </w:r>
+    </w:p>
+    <w:p>
+      <w:pPr>
+        <w:pStyle w:val="Titolo2"/>
+      </w:pPr>
+      <w:bookmarkStart w:id="20" w:name="_Toc211556380"/>
+      <w:r>
+        <w:t>2.1 Categoria Amministratori</w:t>
+      </w:r>
+      <w:bookmarkEnd w:id="20"/>
+    </w:p>
+    <w:p>
+      <w:r>
+        <w:t>L’utenza di amministrazione copre un ruolo particolare per il sistema; si tratta di utenti capaci di iscrivere a loro volta ulteriori utenti (semplici o di amministrazione) alla piattaforma. È una figura indicata soprattutto a direttori di progetti o leader dei team di sviluppo, in modo da agevolare tutti i membri nella risoluzione di issues e tenere sotto controllo l’intera situazione dal punto di vista delle criticità inerenti allo sviluppo di un software.</w:t>
+      </w:r>
+    </w:p>
+    <w:p>
       <w:pPr>
         <w:jc w:val="center"/>
       </w:pPr>
@@ -7548,7 +9192,7 @@
           <w:noProof/>
         </w:rPr>
         <w:drawing>
-          <wp:inline distT="0" distB="0" distL="0" distR="0" wp14:anchorId="3E24CFDB" wp14:editId="7EFD41A1">
+          <wp:inline distT="0" distB="0" distL="0" distR="0" wp14:anchorId="3E24CFDB" wp14:editId="2937A070">
             <wp:extent cx="6466099" cy="3637181"/>
             <wp:effectExtent l="0" t="0" r="0" b="1905"/>
             <wp:docPr id="1171487268" name="Immagine 12"/>
@@ -7621,12 +9265,12 @@
       <w:pPr>
         <w:pStyle w:val="Titolo2"/>
       </w:pPr>
-      <w:bookmarkStart w:id="20" w:name="_Toc211556381"/>
+      <w:bookmarkStart w:id="21" w:name="_Toc211556381"/>
       <w:r>
         <w:lastRenderedPageBreak/>
         <w:t>2.2 Categoria Utenti</w:t>
       </w:r>
-      <w:bookmarkEnd w:id="20"/>
+      <w:bookmarkEnd w:id="21"/>
     </w:p>
     <w:p>
       <w:r>
@@ -7666,7 +9310,7 @@
           <w:noProof/>
         </w:rPr>
         <w:drawing>
-          <wp:inline distT="0" distB="0" distL="0" distR="0" wp14:anchorId="56E1DB59" wp14:editId="4E110BC4">
+          <wp:inline distT="0" distB="0" distL="0" distR="0" wp14:anchorId="56E1DB59" wp14:editId="0919434D">
             <wp:extent cx="6120130" cy="3442335"/>
             <wp:effectExtent l="0" t="0" r="0" b="5715"/>
             <wp:docPr id="2136743649" name="Immagine 14" descr="Immagine che contiene testo, Viso umano, schermata, persona&#10;&#10;Il contenuto generato dall'IA potrebbe non essere corretto."/>
@@ -7751,7 +9395,7 @@
         </w:rPr>
         <w:lastRenderedPageBreak/>
         <w:drawing>
-          <wp:inline distT="0" distB="0" distL="0" distR="0" wp14:anchorId="62FF28F6" wp14:editId="383E6E0F">
+          <wp:inline distT="0" distB="0" distL="0" distR="0" wp14:anchorId="62FF28F6" wp14:editId="77A82826">
             <wp:extent cx="6120130" cy="3442335"/>
             <wp:effectExtent l="0" t="0" r="0" b="5715"/>
             <wp:docPr id="1213761283" name="Immagine 13" descr="Immagine che contiene testo, Viso umano, schermata, uomo&#10;&#10;Il contenuto generato dall'IA potrebbe non essere corretto."/>
@@ -8031,7 +9675,7 @@
       <w:r>
         <w:br w:type="page"/>
       </w:r>
-      <w:bookmarkStart w:id="21" w:name="_Toc211556382"/>
+      <w:bookmarkStart w:id="22" w:name="_Toc211556382"/>
       <w:r>
         <w:lastRenderedPageBreak/>
         <w:t xml:space="preserve">3. Requisiti non-funzionali e di </w:t>
@@ -8041,315 +9685,45 @@
       </w:r>
       <w:r>
         <w:t>ominio</w:t>
-      </w:r>
-      <w:bookmarkEnd w:id="21"/>
-    </w:p>
-    <w:p>
-      <w:r>
-        <w:t xml:space="preserve">In questa sezione sono elencati i requisiti non-funzionali e successivamente quelli di dominio; si noti che alcuni requisiti potrebbero essere rimossi successivamente, in quanto potrebbero risultare </w:t>
-      </w:r>
-      <w:r>
-        <w:t>contrastanti</w:t>
-      </w:r>
-      <w:r>
-        <w:t xml:space="preserve"> in fase di implementazione con </w:t>
-      </w:r>
-      <w:r>
-        <w:t>il resto del</w:t>
-      </w:r>
-      <w:r>
-        <w:t>la struttura del sistema sviluppato.</w:t>
-      </w:r>
-    </w:p>
-    <w:p>
-      <w:pPr>
-        <w:pStyle w:val="Titolo2"/>
-      </w:pPr>
-      <w:bookmarkStart w:id="22" w:name="_Toc211556383"/>
-      <w:r>
-        <w:t>3.1 Requisiti non-funzionali</w:t>
       </w:r>
       <w:bookmarkEnd w:id="22"/>
     </w:p>
     <w:p>
       <w:r>
-        <w:t xml:space="preserve">Sono esposti requisiti non-funzionali </w:t>
-      </w:r>
-      <w:r>
-        <w:t xml:space="preserve">atti a </w:t>
-      </w:r>
-      <w:r>
-        <w:t>descrivere le caratteristiche qualitative che il sistema deve possedere per garantire affidabilità, sicurezza e una buona esperienza. Non riguardano le singole funzionalità operative, ma le modalità con cui devono essere realizzate e fornite all’utente.</w:t>
+        <w:t xml:space="preserve">In questa sezione sono elencati i requisiti non-funzionali e successivamente quelli di dominio; si noti che alcuni requisiti potrebbero essere rimossi successivamente, in quanto potrebbero risultare </w:t>
+      </w:r>
+      <w:r>
+        <w:t>contrastanti</w:t>
+      </w:r>
+      <w:r>
+        <w:t xml:space="preserve"> in fase di implementazione con </w:t>
+      </w:r>
+      <w:r>
+        <w:t>il resto del</w:t>
+      </w:r>
+      <w:r>
+        <w:t>la struttura del sistema sviluppato.</w:t>
       </w:r>
     </w:p>
     <w:p>
-      <w:r>
-        <w:rPr>
-          <w:b/>
-          <w:bCs/>
-        </w:rPr>
-        <w:t xml:space="preserve">NF1 - </w:t>
-      </w:r>
-      <w:r>
-        <w:rPr>
-          <w:b/>
-          <w:bCs/>
-        </w:rPr>
-        <w:t>Sicurezza e riservatezza dei dati</w:t>
-      </w:r>
-      <w:r>
-        <w:rPr>
-          <w:b/>
-          <w:bCs/>
-        </w:rPr>
-        <w:br/>
-      </w:r>
-      <w:r>
-        <w:t>Il sistema deve garantire la protezione delle informazioni sensibili gestite, in particolare le credenziali degli utenti (email e password). L’autenticazione deve essere sicura e preservare la riservatezza dei dati, evitando accessi non autorizzati. È necessario implementare controlli di validazione, gestione sicura delle sessioni e meccanismi di protezione contro attacchi comuni</w:t>
-      </w:r>
-      <w:r>
-        <w:br/>
-      </w:r>
-      <w:r>
-        <w:t>(</w:t>
-      </w:r>
-      <w:r>
-        <w:t>ad esempio:</w:t>
-      </w:r>
-      <w:r>
-        <w:t xml:space="preserve"> SQL injection, brute-force, cross-site scripting).</w:t>
-      </w:r>
-    </w:p>
-    <w:p>
-      <w:r>
-        <w:rPr>
-          <w:b/>
-          <w:bCs/>
-        </w:rPr>
-        <w:t>NF2 – Usabilità e accessibilità</w:t>
-      </w:r>
-      <w:r>
-        <w:rPr>
-          <w:b/>
-          <w:bCs/>
-        </w:rPr>
-        <w:br/>
-      </w:r>
-      <w:r>
-        <w:t>L’interfaccia utente deve essere intuitiva, chiara e facilmente navigabile. Gli utenti devono poter segnalare, consultare e filtrare le issue in modo rapido, con interazioni semplici e coerenti. Il design deve seguire principi di ergonomia e usabilità, riducendo il numero di azioni necessarie per compiere le operazioni più frequenti. Deve inoltre essere garantita una fruizione corretta sulla piattaforma desiderata (desktop, mobile o web, a seconda della scelta di sviluppo).</w:t>
-      </w:r>
-    </w:p>
-    <w:p>
-      <w:r>
-        <w:rPr>
-          <w:b/>
-          <w:bCs/>
-        </w:rPr>
-        <w:t>NF3 – Prestazioni e affidabilità del sistema</w:t>
-      </w:r>
-      <w:r>
-        <w:rPr>
-          <w:b/>
-          <w:bCs/>
-        </w:rPr>
-        <w:br/>
-      </w:r>
-      <w:r>
-        <w:t xml:space="preserve">Il sistema deve essere performante, assicurando tempi di risposta </w:t>
-      </w:r>
-      <w:r>
-        <w:t>in meno di 3 secondi e garantendo una disponibilità minima del 99%,</w:t>
-      </w:r>
-      <w:r>
-        <w:t xml:space="preserve"> mantenendo l’integrità dei dati anche in presenza di accessi concorrenti. Deve poter gestire un numero significativo di richieste simultanee</w:t>
-      </w:r>
-      <w:r>
-        <w:t>; l</w:t>
-      </w:r>
-      <w:r>
-        <w:t>a persistenza dei dati e le operazioni di rete devono essere ottimizzate per garantire continuità del funzionamento anche in condizioni di carico elevato.</w:t>
-      </w:r>
-      <w:r>
-        <w:t xml:space="preserve"> </w:t>
-      </w:r>
-      <w:r>
-        <w:t xml:space="preserve">L’infrastruttura </w:t>
-      </w:r>
-      <w:r>
-        <w:t>sarà</w:t>
-      </w:r>
-      <w:r>
-        <w:t xml:space="preserve"> ospitata su servizi cloud </w:t>
-      </w:r>
-      <w:r>
-        <w:rPr>
-          <w:i/>
-          <w:iCs/>
-        </w:rPr>
-        <w:t>AWS</w:t>
-      </w:r>
-      <w:r>
-        <w:t>, sfruttando componenti gestiti per la computazione e l’archiviazione dei dati</w:t>
-      </w:r>
-      <w:r>
-        <w:t>.</w:t>
-      </w:r>
-    </w:p>
-    <w:p>
-      <w:r>
-        <w:rPr>
-          <w:b/>
-          <w:bCs/>
-        </w:rPr>
-        <w:t>NF4 – Architettura modulare e manutenibilità</w:t>
-      </w:r>
-      <w:r>
-        <w:rPr>
-          <w:b/>
-          <w:bCs/>
-        </w:rPr>
-        <w:br/>
-      </w:r>
-      <w:r>
-        <w:t>L’architettura del sistema deve essere modulare, consentendo la separazione netta tra front-end e back-end. Il front-end deve comunicare con il back-end esclusivamente tramite API REST, così da garantire indipendenza tra i due componenti e permettere la sostituzione o l’aggiornamento di una parte senza impattare sull’altra. Il design deve essere orientato al riuso e alla facilità di estensione, favorendo la futura implementazione di nuove funzionalità o modifica di quelle esistenti.</w:t>
-      </w:r>
-      <w:r>
-        <w:br/>
-      </w:r>
-      <w:r>
-        <w:t xml:space="preserve">La separazione tra front-end e back-end consente una facile distribuzione in ambienti cloud </w:t>
-      </w:r>
-      <w:r>
-        <w:rPr>
-          <w:i/>
-          <w:iCs/>
-        </w:rPr>
-        <w:t>AWS</w:t>
-      </w:r>
-      <w:r>
-        <w:t>.</w:t>
-      </w:r>
-    </w:p>
-    <w:p>
-      <w:r>
-        <w:rPr>
-          <w:b/>
-          <w:bCs/>
-        </w:rPr>
-        <w:t>NF5 – Gestione centralizzata e consistenza dei dati</w:t>
-      </w:r>
-      <w:r>
-        <w:rPr>
-          <w:b/>
-          <w:bCs/>
-        </w:rPr>
-        <w:br/>
-      </w:r>
-      <w:r>
-        <w:t>La gestione dei dati è incentrata sul back-end, che ha la responsabilità di mantenere coerenza e persistenza delle informazioni. Tutte le modifiche ai dati devono avvenire tramite il back-end</w:t>
-      </w:r>
-      <w:r>
-        <w:t xml:space="preserve">, il quale </w:t>
-      </w:r>
-      <w:r>
-        <w:t>opera</w:t>
-      </w:r>
-      <w:r>
-        <w:t xml:space="preserve"> attraverso meccanismi transazionali (es. </w:t>
-      </w:r>
-      <w:r>
-        <w:t xml:space="preserve">proprietà </w:t>
-      </w:r>
-      <w:r>
-        <w:rPr>
-          <w:i/>
-          <w:iCs/>
-        </w:rPr>
-        <w:t>ACID</w:t>
-      </w:r>
-      <w:r>
-        <w:t>)</w:t>
-      </w:r>
-      <w:r>
-        <w:t xml:space="preserve">, </w:t>
-      </w:r>
-      <w:r>
-        <w:t>per assicurare uniformità tra le diverse istanze dell’applicazione e prevenire conflitti.</w:t>
-      </w:r>
-      <w:r>
-        <w:t xml:space="preserve"> L</w:t>
-      </w:r>
-      <w:r>
-        <w:t>a persistenza dei dati è garantita da un servizio di database gestito su cloud</w:t>
-      </w:r>
-      <w:r>
-        <w:t>,</w:t>
-      </w:r>
-      <w:r>
-        <w:t xml:space="preserve"> che assicura affidabilità, backup automatici e consistenz</w:t>
-      </w:r>
-      <w:r>
-        <w:t>a</w:t>
-      </w:r>
-      <w:r>
-        <w:t>.</w:t>
-      </w:r>
-    </w:p>
-    <w:p>
-      <w:r>
-        <w:rPr>
-          <w:b/>
-          <w:bCs/>
-        </w:rPr>
-        <w:lastRenderedPageBreak/>
-        <w:t>NF6 – Qualità del codice e principi object-oriented</w:t>
-      </w:r>
-      <w:r>
-        <w:rPr>
-          <w:b/>
-          <w:bCs/>
-        </w:rPr>
-        <w:br/>
-      </w:r>
-      <w:r>
-        <w:t>Il sistema deve essere sviluppato utilizzando un linguaggio di programmazione object-oriented, seguendo i principi di incapsulamento, astrazione e riuso del codice. Devono essere adottate convenzioni di codifica chiare, accompagnate da una documentazione tecnica coerente e da strumenti di analisi della qualità del codice (es. SonarQube). L’obiettivo è garantire manutenibilità, leggibilità e scalabilità del prodotto software.</w:t>
-      </w:r>
-    </w:p>
-    <w:p>
       <w:pPr>
         <w:pStyle w:val="Titolo2"/>
       </w:pPr>
-      <w:bookmarkStart w:id="23" w:name="_Toc211556384"/>
-      <w:r>
-        <w:t>3.2 Requisiti di dominio</w:t>
-      </w:r>
-      <w:r>
-        <w:t xml:space="preserve"> generali</w:t>
+      <w:bookmarkStart w:id="23" w:name="_Toc211556383"/>
+      <w:r>
+        <w:t>3.1 Requisiti non-funzionali</w:t>
       </w:r>
       <w:bookmarkEnd w:id="23"/>
     </w:p>
     <w:p>
       <w:r>
-        <w:t xml:space="preserve">I requisiti di dominio elencati descrivono il contesto applicativo in cui il sistema opera, </w:t>
-      </w:r>
-      <w:r>
-        <w:t xml:space="preserve">indicando i vincoli imposti da norme esterne o dall’ambiente in cui l’applicativo viene utilizzato; sono dunque </w:t>
-      </w:r>
-      <w:r>
-        <w:t>legati al contesto del problema reale (</w:t>
-      </w:r>
-      <w:r>
-        <w:t xml:space="preserve">riguardo </w:t>
-      </w:r>
-      <w:r>
-        <w:t>sicurezza, privacy, integrità</w:t>
-      </w:r>
-      <w:r>
-        <w:t>, ecc…).</w:t>
-      </w:r>
-      <w:r>
-        <w:br/>
-        <w:t>Per ognuno dei seguenti requisiti, ne è indicata la fonte da cui essi derivano.</w:t>
+        <w:t xml:space="preserve">Sono esposti requisiti non-funzionali </w:t>
+      </w:r>
+      <w:r>
+        <w:t xml:space="preserve">atti a </w:t>
+      </w:r>
+      <w:r>
+        <w:t>descrivere le caratteristiche qualitative che il sistema deve possedere per garantire affidabilità, sicurezza e una buona esperienza. Non riguardano le singole funzionalità operative, ma le modalità con cui devono essere realizzate e fornite all’utente.</w:t>
       </w:r>
     </w:p>
     <w:p>
@@ -8358,14 +9732,14 @@
           <w:b/>
           <w:bCs/>
         </w:rPr>
-        <w:t xml:space="preserve">DG1 – </w:t>
+        <w:t xml:space="preserve">NF1 - </w:t>
       </w:r>
       <w:r>
         <w:rPr>
           <w:b/>
           <w:bCs/>
         </w:rPr>
-        <w:t>Conformità alle normative sulla protezione dei dati</w:t>
+        <w:t>Sicurezza e riservatezza dei dati</w:t>
       </w:r>
       <w:r>
         <w:rPr>
@@ -8375,37 +9749,94 @@
         <w:br/>
       </w:r>
       <w:r>
-        <w:t xml:space="preserve">Il sistema deve garantire che il trattamento dei dati personali (email, password, contenuti </w:t>
-      </w:r>
-      <w:r>
-        <w:t>pubblicati</w:t>
-      </w:r>
-      <w:r>
-        <w:t xml:space="preserve"> dagli utenti) avvenga nel pieno rispetto del Regolamento Europeo sulla Protezione dei Dati (GDPR).</w:t>
-      </w:r>
-      <w:r>
-        <w:t xml:space="preserve"> </w:t>
-      </w:r>
-      <w:r>
-        <w:t>Ciò implica che i dati sensibili siano conservati in modo sicuro, accessibili solo agli utenti autorizzati e non condivisi senza consenso esplicito.</w:t>
+        <w:t>Il sistema deve garantire la protezione delle informazioni sensibili gestite, in particolare le credenziali degli utenti (email e password). L’autenticazione deve essere sicura e preservare la riservatezza dei dati, evitando accessi non autorizzati. È necessario implementare controlli di validazione, gestione sicura delle sessioni e meccanismi di protezione contro attacchi comuni</w:t>
+      </w:r>
+      <w:r>
+        <w:br/>
+      </w:r>
+      <w:r>
+        <w:t>(</w:t>
+      </w:r>
+      <w:r>
+        <w:t>ad esempio:</w:t>
+      </w:r>
+      <w:r>
+        <w:t xml:space="preserve"> SQL injection, brute-force, cross-site scripting).</w:t>
       </w:r>
     </w:p>
     <w:p>
       <w:r>
-        <w:t>Origine: Normativa sulla privacy</w:t>
-      </w:r>
-      <w:r>
-        <w:t xml:space="preserve"> -</w:t>
-      </w:r>
-      <w:r>
-        <w:t xml:space="preserve"> Regolamento </w:t>
+        <w:rPr>
+          <w:b/>
+          <w:bCs/>
+        </w:rPr>
+        <w:t>NF2 – Usabilità e accessibilità</w:t>
+      </w:r>
+      <w:r>
+        <w:rPr>
+          <w:b/>
+          <w:bCs/>
+        </w:rPr>
+        <w:br/>
+      </w:r>
+      <w:r>
+        <w:t>L’interfaccia utente deve essere intuitiva, chiara e facilmente navigabile. Gli utenti devono poter segnalare, consultare e filtrare le issue in modo rapido, con interazioni semplici e coerenti. Il design deve seguire principi di ergonomia e usabilità, riducendo il numero di azioni necessarie per compiere le operazioni più frequenti. Deve inoltre essere garantita una fruizione corretta sulla piattaforma desiderata (desktop, mobile o web, a seconda della scelta di sviluppo).</w:t>
+      </w:r>
+    </w:p>
+    <w:p>
+      <w:r>
+        <w:rPr>
+          <w:b/>
+          <w:bCs/>
+        </w:rPr>
+        <w:t>NF3 – Prestazioni e affidabilità del sistema</w:t>
+      </w:r>
+      <w:r>
+        <w:rPr>
+          <w:b/>
+          <w:bCs/>
+        </w:rPr>
+        <w:br/>
+      </w:r>
+      <w:r>
+        <w:t xml:space="preserve">Il sistema deve essere performante, assicurando tempi di risposta </w:t>
+      </w:r>
+      <w:r>
+        <w:t>in meno di 3 secondi e garantendo una disponibilità minima del 99%,</w:t>
+      </w:r>
+      <w:r>
+        <w:t xml:space="preserve"> mantenendo l’integrità dei dati anche in presenza di accessi concorrenti. Deve poter gestire un numero significativo di richieste simultanee</w:t>
+      </w:r>
+      <w:r>
+        <w:t>; l</w:t>
+      </w:r>
+      <w:r>
+        <w:t>a persistenza dei dati e le operazioni di rete devono essere ottimizzate per garantire continuità del funzionamento anche in condizioni di carico elevato.</w:t>
+      </w:r>
+      <w:r>
+        <w:t xml:space="preserve"> </w:t>
+      </w:r>
+      <w:r>
+        <w:t xml:space="preserve">L’infrastruttura </w:t>
+      </w:r>
+      <w:r>
+        <w:t>sarà</w:t>
+      </w:r>
+      <w:r>
+        <w:t xml:space="preserve"> ospitata su servizi cloud </w:t>
       </w:r>
       <w:r>
         <w:rPr>
           <w:i/>
           <w:iCs/>
         </w:rPr>
-        <w:t>GDPR</w:t>
+        <w:t>AWS</w:t>
+      </w:r>
+      <w:r>
+        <w:t>, sfruttando componenti gestiti per la computazione e l’archiviazione dei dati</w:t>
+      </w:r>
+      <w:r>
+        <w:t>.</w:t>
       </w:r>
     </w:p>
     <w:p>
@@ -8414,216 +9845,429 @@
           <w:b/>
           <w:bCs/>
         </w:rPr>
-        <w:t xml:space="preserve">DG2 </w:t>
+        <w:t>NF4 – Architettura modulare e manutenibilità</w:t>
       </w:r>
       <w:r>
         <w:rPr>
           <w:b/>
           <w:bCs/>
         </w:rPr>
-        <w:t>– Sicurezza e integrità delle informazioni</w:t>
-      </w:r>
+        <w:br/>
+      </w:r>
+      <w:r>
+        <w:t>L’architettura del sistema deve essere modulare, consentendo la separazione netta tra front-end e back-end. Il front-end deve comunicare con il back-end esclusivamente tramite API REST, così da garantire indipendenza tra i due componenti e permettere la sostituzione o l’aggiornamento di una parte senza impattare sull’altra. Il design deve essere orientato al riuso e alla facilità di estensione, favorendo la futura implementazione di nuove funzionalità o modifica di quelle esistenti.</w:t>
+      </w:r>
+      <w:r>
+        <w:br/>
+      </w:r>
+      <w:r>
+        <w:t xml:space="preserve">La separazione tra front-end e back-end consente una facile distribuzione in ambienti cloud </w:t>
+      </w:r>
+      <w:r>
+        <w:rPr>
+          <w:i/>
+          <w:iCs/>
+        </w:rPr>
+        <w:t>AWS</w:t>
+      </w:r>
+      <w:r>
+        <w:t>.</w:t>
+      </w:r>
+    </w:p>
+    <w:p>
       <w:r>
         <w:rPr>
           <w:b/>
           <w:bCs/>
         </w:rPr>
+        <w:t>NF5 – Gestione centralizzata e consistenza dei dati</w:t>
+      </w:r>
+      <w:r>
+        <w:rPr>
+          <w:b/>
+          <w:bCs/>
+        </w:rPr>
         <w:br/>
       </w:r>
       <w:r>
-        <w:t>Solo gli utenti autenticati possono accedere ai dati e alle funzionalità del sistema.</w:t>
-      </w:r>
-      <w:r>
-        <w:t xml:space="preserve"> </w:t>
-      </w:r>
-      <w:r>
-        <w:t>Tutte le informazioni gestite (issue, utenti, allegati, impostazioni) devono essere protette contro modifiche non autorizzate, perdite accidentali o accessi impropri.</w:t>
-      </w:r>
-      <w:r>
-        <w:t xml:space="preserve"> </w:t>
-      </w:r>
-      <w:r>
-        <w:t>Devono essere adottate misure di autenticazione sicura, cifratura delle password e controlli di integrità sui dati.</w:t>
+        <w:t>La gestione dei dati è incentrata sul back-end, che ha la responsabilità di mantenere coerenza e persistenza delle informazioni. Tutte le modifiche ai dati devono avvenire tramite il back-end</w:t>
+      </w:r>
+      <w:r>
+        <w:t xml:space="preserve">, il quale </w:t>
+      </w:r>
+      <w:r>
+        <w:t>opera</w:t>
+      </w:r>
+      <w:r>
+        <w:t xml:space="preserve"> attraverso meccanismi transazionali (es. </w:t>
+      </w:r>
+      <w:r>
+        <w:t xml:space="preserve">proprietà </w:t>
+      </w:r>
+      <w:r>
+        <w:rPr>
+          <w:i/>
+          <w:iCs/>
+        </w:rPr>
+        <w:t>ACID</w:t>
+      </w:r>
+      <w:r>
+        <w:t>)</w:t>
+      </w:r>
+      <w:r>
+        <w:t xml:space="preserve">, </w:t>
+      </w:r>
+      <w:r>
+        <w:t>per assicurare uniformità tra le diverse istanze dell’applicazione e prevenire conflitti.</w:t>
+      </w:r>
+      <w:r>
+        <w:t xml:space="preserve"> L</w:t>
+      </w:r>
+      <w:r>
+        <w:t>a persistenza dei dati è garantita da un servizio di database gestito su cloud</w:t>
+      </w:r>
+      <w:r>
+        <w:t>,</w:t>
+      </w:r>
+      <w:r>
+        <w:t xml:space="preserve"> che assicura affidabilità, backup automatici e consistenz</w:t>
+      </w:r>
+      <w:r>
+        <w:t>a</w:t>
+      </w:r>
+      <w:r>
+        <w:t>.</w:t>
       </w:r>
     </w:p>
     <w:p>
       <w:r>
-        <w:t xml:space="preserve">Origine: </w:t>
-      </w:r>
-      <w:r>
-        <w:t xml:space="preserve">Buone pratiche di sicurezza informatica – </w:t>
-      </w:r>
-      <w:r>
-        <w:rPr>
-          <w:i/>
-          <w:iCs/>
-        </w:rPr>
-        <w:t>ISO/IEC 27001</w:t>
+        <w:rPr>
+          <w:b/>
+          <w:bCs/>
+        </w:rPr>
+        <w:lastRenderedPageBreak/>
+        <w:t>NF6 – Qualità del codice e principi object-oriented</w:t>
+      </w:r>
+      <w:r>
+        <w:rPr>
+          <w:b/>
+          <w:bCs/>
+        </w:rPr>
+        <w:br/>
+      </w:r>
+      <w:r>
+        <w:t>Il sistema deve essere sviluppato utilizzando un linguaggio di programmazione object-oriented, seguendo i principi di incapsulamento, astrazione e riuso del codice. Devono essere adottate convenzioni di codifica chiare, accompagnate da una documentazione tecnica coerente e da strumenti di analisi della qualità del codice (es. SonarQube). L’obiettivo è garantire manutenibilità, leggibilità e scalabilità del prodotto software.</w:t>
       </w:r>
     </w:p>
     <w:p>
-      <w:r>
-        <w:rPr>
-          <w:b/>
-          <w:bCs/>
-        </w:rPr>
-        <w:t xml:space="preserve">DG3 </w:t>
-      </w:r>
-      <w:r>
-        <w:rPr>
-          <w:b/>
-          <w:bCs/>
-        </w:rPr>
-        <w:t>–</w:t>
-      </w:r>
-      <w:r>
-        <w:rPr>
-          <w:b/>
-          <w:bCs/>
-        </w:rPr>
-        <w:t xml:space="preserve"> </w:t>
-      </w:r>
-      <w:r>
-        <w:rPr>
-          <w:b/>
-          <w:bCs/>
-        </w:rPr>
-        <w:t>Tracciabilità delle operazioni</w:t>
-      </w:r>
-      <w:r>
-        <w:rPr>
-          <w:b/>
-          <w:bCs/>
-        </w:rPr>
-        <w:br/>
-      </w:r>
-      <w:r>
-        <w:t>Ogni azione significativa (</w:t>
-      </w:r>
-      <w:r>
-        <w:t>come</w:t>
-      </w:r>
-      <w:r>
-        <w:t xml:space="preserve"> creazione, modifica o eliminazione di issue, gestione utenti) deve poter essere tracciata, associando l’operazione all’utente che l’ha eseguita e al momento in cui è avvenuta.</w:t>
-      </w:r>
-      <w:r>
-        <w:t xml:space="preserve"> </w:t>
-      </w:r>
-      <w:r>
-        <w:t>Questa caratteristica è necessaria per garantire sicurezza in contesti collaborativi.</w:t>
-      </w:r>
-    </w:p>
-    <w:p>
-      <w:r>
-        <w:t xml:space="preserve">Origine: </w:t>
-      </w:r>
-      <w:r>
-        <w:t xml:space="preserve">Buone pratiche di </w:t>
-      </w:r>
-      <w:r>
-        <w:rPr>
-          <w:i/>
-          <w:iCs/>
-        </w:rPr>
-        <w:t>accountability</w:t>
-      </w:r>
-      <w:r>
-        <w:t xml:space="preserve"> – derivate dal </w:t>
-      </w:r>
-      <w:r>
-        <w:rPr>
-          <w:i/>
-          <w:iCs/>
-        </w:rPr>
-        <w:t>GDPR</w:t>
-      </w:r>
-    </w:p>
-    <w:p>
-      <w:r>
-        <w:rPr>
-          <w:b/>
-          <w:bCs/>
-        </w:rPr>
-        <w:t>DG4 – Affidabilità e disponibilità del servizio</w:t>
-      </w:r>
-      <w:r>
-        <w:rPr>
-          <w:b/>
-          <w:bCs/>
-        </w:rPr>
-        <w:br/>
-      </w:r>
-      <w:r>
-        <w:t>I</w:t>
-      </w:r>
-      <w:r>
-        <w:t>l sistema deve garantire un’elevata disponibilità dei servizi e la possibilità di recupero dei dati in caso di malfunzionamenti</w:t>
-      </w:r>
-      <w:r>
-        <w:t>, con l</w:t>
-      </w:r>
-      <w:r>
-        <w:t xml:space="preserve">’obiettivo </w:t>
-      </w:r>
-      <w:r>
-        <w:t>di</w:t>
-      </w:r>
-      <w:r>
-        <w:t xml:space="preserve"> preservare la continuità operativa dei team di sviluppo che fanno affidamento sulla piattaforma</w:t>
-      </w:r>
-      <w:r>
-        <w:t>, in contesto privato o aziendale.</w:t>
-      </w:r>
-    </w:p>
-    <w:p>
-      <w:pPr>
-        <w:rPr>
-          <w:i/>
-          <w:iCs/>
-        </w:rPr>
-      </w:pPr>
-      <w:r>
-        <w:t xml:space="preserve">Origine: </w:t>
-      </w:r>
-      <w:r>
-        <w:t xml:space="preserve">Requisiti di qualità del software – standard </w:t>
-      </w:r>
-      <w:r>
-        <w:rPr>
-          <w:i/>
-          <w:iCs/>
-        </w:rPr>
-        <w:t>ISO/IEC 25010</w:t>
-      </w:r>
-    </w:p>
-    <w:p>
-      <w:pPr>
-        <w:rPr>
-          <w:i/>
-          <w:iCs/>
-        </w:rPr>
-      </w:pPr>
-      <w:r>
-        <w:rPr>
-          <w:i/>
-          <w:iCs/>
-        </w:rPr>
-        <w:br w:type="page"/>
-      </w:r>
-    </w:p>
-    <w:p>
       <w:pPr>
         <w:pStyle w:val="Titolo2"/>
       </w:pPr>
-      <w:bookmarkStart w:id="24" w:name="_Toc211556385"/>
-      <w:r>
-        <w:lastRenderedPageBreak/>
-        <w:t>3.3 Requisiti di dominio specifici</w:t>
+      <w:bookmarkStart w:id="24" w:name="_Toc211556384"/>
+      <w:r>
+        <w:t>3.2 Requisiti di dominio</w:t>
+      </w:r>
+      <w:r>
+        <w:t xml:space="preserve"> generali</w:t>
       </w:r>
       <w:bookmarkEnd w:id="24"/>
     </w:p>
     <w:p>
       <w:r>
+        <w:t xml:space="preserve">I requisiti di dominio elencati descrivono il contesto applicativo in cui il sistema opera, </w:t>
+      </w:r>
+      <w:r>
+        <w:t xml:space="preserve">indicando i vincoli imposti da norme esterne o dall’ambiente in cui l’applicativo viene utilizzato; sono dunque </w:t>
+      </w:r>
+      <w:r>
+        <w:t>legati al contesto del problema reale (</w:t>
+      </w:r>
+      <w:r>
+        <w:t xml:space="preserve">riguardo </w:t>
+      </w:r>
+      <w:r>
+        <w:t>sicurezza, privacy, integrità</w:t>
+      </w:r>
+      <w:r>
+        <w:t>, ecc…).</w:t>
+      </w:r>
+      <w:r>
+        <w:br/>
+        <w:t>Per ognuno dei seguenti requisiti, ne è indicata la fonte da cui essi derivano.</w:t>
+      </w:r>
+    </w:p>
+    <w:p>
+      <w:r>
+        <w:rPr>
+          <w:b/>
+          <w:bCs/>
+        </w:rPr>
+        <w:t xml:space="preserve">DG1 – </w:t>
+      </w:r>
+      <w:r>
+        <w:rPr>
+          <w:b/>
+          <w:bCs/>
+        </w:rPr>
+        <w:t>Conformità alle normative sulla protezione dei dati</w:t>
+      </w:r>
+      <w:r>
+        <w:rPr>
+          <w:b/>
+          <w:bCs/>
+        </w:rPr>
+        <w:br/>
+      </w:r>
+      <w:r>
+        <w:t xml:space="preserve">Il sistema deve garantire che il trattamento dei dati personali (email, password, contenuti </w:t>
+      </w:r>
+      <w:r>
+        <w:t>pubblicati</w:t>
+      </w:r>
+      <w:r>
+        <w:t xml:space="preserve"> dagli utenti) avvenga nel pieno rispetto del Regolamento Europeo sulla Protezione dei Dati (GDPR).</w:t>
+      </w:r>
+      <w:r>
+        <w:t xml:space="preserve"> </w:t>
+      </w:r>
+      <w:r>
+        <w:t>Ciò implica che i dati sensibili siano conservati in modo sicuro, accessibili solo agli utenti autorizzati e non condivisi senza consenso esplicito.</w:t>
+      </w:r>
+    </w:p>
+    <w:p>
+      <w:r>
+        <w:t>Origine: Normativa sulla privacy</w:t>
+      </w:r>
+      <w:r>
+        <w:t xml:space="preserve"> -</w:t>
+      </w:r>
+      <w:r>
+        <w:t xml:space="preserve"> Regolamento </w:t>
+      </w:r>
+      <w:r>
+        <w:rPr>
+          <w:i/>
+          <w:iCs/>
+        </w:rPr>
+        <w:t>GDPR</w:t>
+      </w:r>
+    </w:p>
+    <w:p>
+      <w:r>
+        <w:rPr>
+          <w:b/>
+          <w:bCs/>
+        </w:rPr>
+        <w:t xml:space="preserve">DG2 </w:t>
+      </w:r>
+      <w:r>
+        <w:rPr>
+          <w:b/>
+          <w:bCs/>
+        </w:rPr>
+        <w:t>– Sicurezza e integrità delle informazioni</w:t>
+      </w:r>
+      <w:r>
+        <w:rPr>
+          <w:b/>
+          <w:bCs/>
+        </w:rPr>
+        <w:br/>
+      </w:r>
+      <w:r>
+        <w:t>Solo gli utenti autenticati possono accedere ai dati e alle funzionalità del sistema.</w:t>
+      </w:r>
+      <w:r>
+        <w:t xml:space="preserve"> </w:t>
+      </w:r>
+      <w:r>
+        <w:t>Tutte le informazioni gestite (issue, utenti, allegati, impostazioni) devono essere protette contro modifiche non autorizzate, perdite accidentali o accessi impropri.</w:t>
+      </w:r>
+      <w:r>
+        <w:t xml:space="preserve"> </w:t>
+      </w:r>
+      <w:r>
+        <w:t>Devono essere adottate misure di autenticazione sicura, cifratura delle password e controlli di integrità sui dati.</w:t>
+      </w:r>
+    </w:p>
+    <w:p>
+      <w:r>
+        <w:t xml:space="preserve">Origine: </w:t>
+      </w:r>
+      <w:r>
+        <w:t xml:space="preserve">Buone pratiche di sicurezza informatica – </w:t>
+      </w:r>
+      <w:r>
+        <w:rPr>
+          <w:i/>
+          <w:iCs/>
+        </w:rPr>
+        <w:t>ISO/IEC 27001</w:t>
+      </w:r>
+    </w:p>
+    <w:p>
+      <w:r>
+        <w:rPr>
+          <w:b/>
+          <w:bCs/>
+        </w:rPr>
+        <w:t xml:space="preserve">DG3 </w:t>
+      </w:r>
+      <w:r>
+        <w:rPr>
+          <w:b/>
+          <w:bCs/>
+        </w:rPr>
+        <w:t>–</w:t>
+      </w:r>
+      <w:r>
+        <w:rPr>
+          <w:b/>
+          <w:bCs/>
+        </w:rPr>
+        <w:t xml:space="preserve"> </w:t>
+      </w:r>
+      <w:r>
+        <w:rPr>
+          <w:b/>
+          <w:bCs/>
+        </w:rPr>
+        <w:t>Tracciabilità delle operazioni</w:t>
+      </w:r>
+      <w:r>
+        <w:rPr>
+          <w:b/>
+          <w:bCs/>
+        </w:rPr>
+        <w:br/>
+      </w:r>
+      <w:r>
+        <w:t>Ogni azione significativa (</w:t>
+      </w:r>
+      <w:r>
+        <w:t>come</w:t>
+      </w:r>
+      <w:r>
+        <w:t xml:space="preserve"> creazione, modifica o eliminazione di issue, gestione utenti) deve poter essere tracciata, associando l’operazione all’utente che l’ha eseguita e al momento in cui è avvenuta.</w:t>
+      </w:r>
+      <w:r>
+        <w:t xml:space="preserve"> </w:t>
+      </w:r>
+      <w:r>
+        <w:t>Questa caratteristica è necessaria per garantire sicurezza in contesti collaborativi.</w:t>
+      </w:r>
+    </w:p>
+    <w:p>
+      <w:r>
+        <w:t xml:space="preserve">Origine: </w:t>
+      </w:r>
+      <w:r>
+        <w:t xml:space="preserve">Buone pratiche di </w:t>
+      </w:r>
+      <w:r>
+        <w:rPr>
+          <w:i/>
+          <w:iCs/>
+        </w:rPr>
+        <w:t>accountability</w:t>
+      </w:r>
+      <w:r>
+        <w:t xml:space="preserve"> – derivate dal </w:t>
+      </w:r>
+      <w:r>
+        <w:rPr>
+          <w:i/>
+          <w:iCs/>
+        </w:rPr>
+        <w:t>GDPR</w:t>
+      </w:r>
+    </w:p>
+    <w:p>
+      <w:r>
+        <w:rPr>
+          <w:b/>
+          <w:bCs/>
+        </w:rPr>
+        <w:t>DG4 – Affidabilità e disponibilità del servizio</w:t>
+      </w:r>
+      <w:r>
+        <w:rPr>
+          <w:b/>
+          <w:bCs/>
+        </w:rPr>
+        <w:br/>
+      </w:r>
+      <w:r>
+        <w:t>I</w:t>
+      </w:r>
+      <w:r>
+        <w:t>l sistema deve garantire un’elevata disponibilità dei servizi e la possibilità di recupero dei dati in caso di malfunzionamenti</w:t>
+      </w:r>
+      <w:r>
+        <w:t>, con l</w:t>
+      </w:r>
+      <w:r>
+        <w:t xml:space="preserve">’obiettivo </w:t>
+      </w:r>
+      <w:r>
+        <w:t>di</w:t>
+      </w:r>
+      <w:r>
+        <w:t xml:space="preserve"> preservare la continuità operativa dei team di sviluppo che fanno affidamento sulla piattaforma</w:t>
+      </w:r>
+      <w:r>
+        <w:t>, in contesto privato o aziendale.</w:t>
+      </w:r>
+    </w:p>
+    <w:p>
+      <w:pPr>
+        <w:rPr>
+          <w:i/>
+          <w:iCs/>
+        </w:rPr>
+      </w:pPr>
+      <w:r>
+        <w:t xml:space="preserve">Origine: </w:t>
+      </w:r>
+      <w:r>
+        <w:t xml:space="preserve">Requisiti di qualità del software – standard </w:t>
+      </w:r>
+      <w:r>
+        <w:rPr>
+          <w:i/>
+          <w:iCs/>
+        </w:rPr>
+        <w:t>ISO/IEC 25010</w:t>
+      </w:r>
+    </w:p>
+    <w:p>
+      <w:pPr>
+        <w:rPr>
+          <w:i/>
+          <w:iCs/>
+        </w:rPr>
+      </w:pPr>
+      <w:r>
+        <w:rPr>
+          <w:i/>
+          <w:iCs/>
+        </w:rPr>
+        <w:br w:type="page"/>
+      </w:r>
+    </w:p>
+    <w:p>
+      <w:pPr>
+        <w:pStyle w:val="Titolo2"/>
+      </w:pPr>
+      <w:bookmarkStart w:id="25" w:name="_Toc211556385"/>
+      <w:r>
+        <w:lastRenderedPageBreak/>
+        <w:t>3.3 Requisiti di dominio specifici</w:t>
+      </w:r>
+      <w:bookmarkEnd w:id="25"/>
+    </w:p>
+    <w:p>
+      <w:r>
         <w:t>In questo caso, i requisiti di dominio indicati sono specifici del sistema BugBoard, seguendo dunque i vincoli indicati dal committente e dall’ecosistema interno all’applicativo.</w:t>
       </w:r>
       <w:r>
@@ -8861,8 +10505,8 @@
           <w:noProof/>
         </w:rPr>
       </w:pPr>
-      <w:bookmarkStart w:id="25" w:name="_Toc184122653"/>
-      <w:bookmarkStart w:id="26" w:name="_Toc211556386"/>
+      <w:bookmarkStart w:id="26" w:name="_Toc184122653"/>
+      <w:bookmarkStart w:id="27" w:name="_Toc211556386"/>
       <w:r>
         <w:rPr>
           <w:noProof/>
@@ -8888,8 +10532,8 @@
         </w:rPr>
         <w:t xml:space="preserve"> Glossario</w:t>
       </w:r>
-      <w:bookmarkEnd w:id="25"/>
       <w:bookmarkEnd w:id="26"/>
+      <w:bookmarkEnd w:id="27"/>
     </w:p>
     <w:p>
       <w:pPr>
@@ -14430,6 +16074,7 @@
   <w:style w:type="character" w:default="1" w:styleId="Carpredefinitoparagrafo">
     <w:name w:val="Default Paragraph Font"/>
     <w:uiPriority w:val="1"/>
+    <w:semiHidden/>
     <w:unhideWhenUsed/>
   </w:style>
   <w:style w:type="table" w:default="1" w:styleId="Tabellanormale">
@@ -15267,6 +16912,7 @@
     <w:rsid w:val="006946CD"/>
     <w:rsid w:val="006C02AE"/>
     <w:rsid w:val="006C7FD9"/>
+    <w:rsid w:val="00744E41"/>
     <w:rsid w:val="007569CA"/>
     <w:rsid w:val="007811CF"/>
     <w:rsid w:val="00784068"/>
@@ -15284,6 +16930,7 @@
     <w:rsid w:val="00A51AC6"/>
     <w:rsid w:val="00A75B68"/>
     <w:rsid w:val="00AB7B1F"/>
+    <w:rsid w:val="00AC42D1"/>
     <w:rsid w:val="00AF5626"/>
     <w:rsid w:val="00B077F1"/>
     <w:rsid w:val="00BB3230"/>

</xml_diff>

<commit_message>
Aggiunte quattro voci dal glossario di Giuseppe
</commit_message>
<xml_diff>
--- a/Workspace/Documentazione INGSW.docx
+++ b/Workspace/Documentazione INGSW.docx
@@ -6984,14 +6984,24 @@
       <w:r>
         <w:t xml:space="preserve">Tabella </w:t>
       </w:r>
-      <w:fldSimple w:instr=" SEQ Tabella \* ARABIC ">
-        <w:r>
-          <w:rPr>
-            <w:noProof/>
-          </w:rPr>
-          <w:t>1</w:t>
-        </w:r>
-      </w:fldSimple>
+      <w:r>
+        <w:fldChar w:fldCharType="begin"/>
+      </w:r>
+      <w:r>
+        <w:instrText xml:space="preserve"> SEQ Tabella \* ARABIC </w:instrText>
+      </w:r>
+      <w:r>
+        <w:fldChar w:fldCharType="separate"/>
+      </w:r>
+      <w:r>
+        <w:rPr>
+          <w:noProof/>
+        </w:rPr>
+        <w:t>1</w:t>
+      </w:r>
+      <w:r>
+        <w:fldChar w:fldCharType="end"/>
+      </w:r>
       <w:r>
         <w:rPr>
           <w:noProof/>
@@ -9749,19 +9759,95 @@
         <w:br/>
       </w:r>
       <w:r>
-        <w:t>Il sistema deve garantire la protezione delle informazioni sensibili gestite, in particolare le credenziali degli utenti (email e password). L’autenticazione deve essere sicura e preservare la riservatezza dei dati, evitando accessi non autorizzati. È necessario implementare controlli di validazione, gestione sicura delle sessioni e meccanismi di protezione contro attacchi comuni</w:t>
-      </w:r>
-      <w:r>
-        <w:br/>
+        <w:t xml:space="preserve">Il sistema deve garantire la protezione delle informazioni sensibili gestite, in particolare le credenziali degli utenti (email e password). L’autenticazione deve essere sicura e preservare la riservatezza dei dati, evitando accessi non autorizzati. </w:t>
+      </w:r>
+      <w:r>
+        <w:t xml:space="preserve">Le password devono essere conservate in forma </w:t>
+      </w:r>
+      <w:r>
+        <w:rPr>
+          <w:i/>
+          <w:iCs/>
+        </w:rPr>
+        <w:t>hashed</w:t>
+      </w:r>
+      <w:r>
+        <w:rPr>
+          <w:i/>
+          <w:iCs/>
+        </w:rPr>
+        <w:t xml:space="preserve"> </w:t>
       </w:r>
       <w:r>
         <w:t>(</w:t>
       </w:r>
       <w:r>
-        <w:t>ad esempio:</w:t>
-      </w:r>
-      <w:r>
-        <w:t xml:space="preserve"> SQL injection, brute-force, cross-site scripting).</w:t>
+        <w:rPr>
+          <w:i/>
+          <w:iCs/>
+        </w:rPr>
+        <w:t>hashing</w:t>
+      </w:r>
+      <w:r>
+        <w:t>)</w:t>
+      </w:r>
+      <w:r>
+        <w:t xml:space="preserve"> mediante algoritmi di sicurezza, assicurando che non siano mai memorizzate in chiaro.</w:t>
+      </w:r>
+      <w:r>
+        <w:t xml:space="preserve"> </w:t>
+      </w:r>
+      <w:r>
+        <w:t>È necessario implementare controlli di validazione e meccanismi di protezione contro attacchi comuni</w:t>
+      </w:r>
+      <w:r>
+        <w:t xml:space="preserve"> </w:t>
+      </w:r>
+      <w:r>
+        <w:t>(</w:t>
+      </w:r>
+      <w:r>
+        <w:t>come</w:t>
+      </w:r>
+      <w:r>
+        <w:t xml:space="preserve"> </w:t>
+      </w:r>
+      <w:r>
+        <w:rPr>
+          <w:i/>
+          <w:iCs/>
+        </w:rPr>
+        <w:t>SQL injection</w:t>
+      </w:r>
+      <w:r>
+        <w:t xml:space="preserve">, </w:t>
+      </w:r>
+      <w:r>
+        <w:rPr>
+          <w:i/>
+          <w:iCs/>
+        </w:rPr>
+        <w:t>brute-force</w:t>
+      </w:r>
+      <w:r>
+        <w:rPr>
+          <w:i/>
+          <w:iCs/>
+        </w:rPr>
+        <w:t xml:space="preserve"> attack</w:t>
+      </w:r>
+      <w:r>
+        <w:t xml:space="preserve">, </w:t>
+      </w:r>
+      <w:r>
+        <w:rPr>
+          <w:i/>
+          <w:iCs/>
+        </w:rPr>
+        <w:t>cross-site scripting</w:t>
+      </w:r>
+      <w:r>
+        <w:t>).</w:t>
       </w:r>
     </w:p>
     <w:p>
@@ -9918,7 +10004,11 @@
         <w:t xml:space="preserve">, </w:t>
       </w:r>
       <w:r>
-        <w:t>per assicurare uniformità tra le diverse istanze dell’applicazione e prevenire conflitti.</w:t>
+        <w:t xml:space="preserve">per assicurare uniformità tra </w:t>
+      </w:r>
+      <w:r>
+        <w:lastRenderedPageBreak/>
+        <w:t>le diverse istanze dell’applicazione e prevenire conflitti.</w:t>
       </w:r>
       <w:r>
         <w:t xml:space="preserve"> L</w:t>
@@ -9945,7 +10035,6 @@
           <w:b/>
           <w:bCs/>
         </w:rPr>
-        <w:lastRenderedPageBreak/>
         <w:t>NF6 – Qualità del codice e principi object-oriented</w:t>
       </w:r>
       <w:r>
@@ -10778,71 +10867,187 @@
         <w:t>GET, POST, PUT, DELETE</w:t>
       </w:r>
       <w:r>
-        <w:t xml:space="preserve">) per consentire operazioni </w:t>
+        <w:t>) per consentire operazioni su</w:t>
+      </w:r>
+      <w:r>
+        <w:t>lle</w:t>
+      </w:r>
+      <w:r>
+        <w:t xml:space="preserve"> risorse</w:t>
+      </w:r>
+      <w:r>
+        <w:t xml:space="preserve">. In questo caso, </w:t>
+      </w:r>
+      <w:r>
+        <w:t>costituisc</w:t>
+      </w:r>
+      <w:r>
+        <w:t>ono</w:t>
+      </w:r>
+      <w:r>
+        <w:t xml:space="preserve"> il canale di comunicazione tra </w:t>
       </w:r>
       <w:r>
         <w:rPr>
           <w:i/>
           <w:iCs/>
         </w:rPr>
-        <w:t>CRUD</w:t>
-      </w:r>
-      <w:r>
-        <w:t xml:space="preserve"> (</w:t>
+        <w:t>client</w:t>
+      </w:r>
+      <w:r>
+        <w:t xml:space="preserve"> e </w:t>
       </w:r>
       <w:r>
         <w:rPr>
           <w:i/>
           <w:iCs/>
         </w:rPr>
-        <w:t>Create, Read, Update, Delete</w:t>
-      </w:r>
-      <w:r>
-        <w:t>) su risorse</w:t>
-      </w:r>
-      <w:r>
-        <w:t xml:space="preserve">. In questo caso, </w:t>
-      </w:r>
-      <w:r>
-        <w:t>costituisc</w:t>
-      </w:r>
-      <w:r>
-        <w:t>ono</w:t>
-      </w:r>
-      <w:r>
-        <w:t xml:space="preserve"> il canale di comunicazione tra </w:t>
+        <w:t>server</w:t>
+      </w:r>
+      <w:r>
+        <w:t>, consentendo operazioni sul database</w:t>
+      </w:r>
+      <w:r>
+        <w:t>, come</w:t>
+      </w:r>
+      <w:r>
+        <w:t xml:space="preserve"> recuperare la lista delle issue o aggiornare il loro stato</w:t>
+      </w:r>
+      <w:r>
+        <w:t>,</w:t>
+      </w:r>
+      <w:r>
+        <w:t xml:space="preserve"> e garantendo l’indipendenza tra interfaccia utente e logica applicativa.</w:t>
+      </w:r>
+    </w:p>
+    <w:p>
+      <w:r>
+        <w:rPr>
+          <w:b/>
+          <w:bCs/>
+        </w:rPr>
+        <w:t>ACID</w:t>
+      </w:r>
+      <w:r>
+        <w:br/>
+      </w:r>
+      <w:r>
+        <w:t>A</w:t>
+      </w:r>
+      <w:r>
+        <w:t xml:space="preserve">cronimo che descrive le proprietà fondamentali di una transazione in un sistema di </w:t>
+      </w:r>
+      <w:r>
+        <w:t>D</w:t>
+      </w:r>
+      <w:r>
+        <w:t>atabase</w:t>
+      </w:r>
+      <w:r>
+        <w:t>, le quali garantiscono affidabilità e coerenza dei dati. Esse sono:</w:t>
+      </w:r>
+      <w:r>
+        <w:br/>
       </w:r>
       <w:r>
         <w:rPr>
           <w:i/>
           <w:iCs/>
         </w:rPr>
-        <w:t>client</w:t>
-      </w:r>
-      <w:r>
-        <w:t xml:space="preserve"> e </w:t>
+        <w:t>Atomicità</w:t>
+      </w:r>
+      <w:r>
+        <w:t xml:space="preserve"> -</w:t>
+      </w:r>
+      <w:r>
+        <w:t xml:space="preserve"> ogni transazione è indivisibile: o viene eseguita completamente, o non viene eseguit</w:t>
+      </w:r>
+      <w:r>
+        <w:t>a.</w:t>
+      </w:r>
+      <w:r>
+        <w:br/>
       </w:r>
       <w:r>
         <w:rPr>
           <w:i/>
           <w:iCs/>
         </w:rPr>
-        <w:t>server</w:t>
-      </w:r>
-      <w:r>
-        <w:t>, consentendo operazioni sul database</w:t>
-      </w:r>
-      <w:r>
-        <w:t>, come</w:t>
-      </w:r>
-      <w:r>
-        <w:t xml:space="preserve"> recuperare la lista delle issue o aggiornare il loro stato</w:t>
-      </w:r>
-      <w:r>
-        <w:t>,</w:t>
-      </w:r>
-      <w:r>
-        <w:t xml:space="preserve"> e garantendo l’indipendenza tra interfaccia utente e logica applicativa.</w:t>
+        <w:t>Consistenza</w:t>
+      </w:r>
+      <w:r>
+        <w:t xml:space="preserve"> -</w:t>
+      </w:r>
+      <w:r>
+        <w:t xml:space="preserve"> una transazione </w:t>
+      </w:r>
+      <w:r>
+        <w:t xml:space="preserve">può </w:t>
+      </w:r>
+      <w:r>
+        <w:t>porta</w:t>
+      </w:r>
+      <w:r>
+        <w:t>re</w:t>
+      </w:r>
+      <w:r>
+        <w:t xml:space="preserve"> il </w:t>
+      </w:r>
+      <w:r>
+        <w:t>DB</w:t>
+      </w:r>
+      <w:r>
+        <w:t xml:space="preserve"> </w:t>
+      </w:r>
+      <w:r>
+        <w:t xml:space="preserve">solo </w:t>
+      </w:r>
+      <w:r>
+        <w:t>da uno stato valido a un altro stato valido</w:t>
+      </w:r>
+      <w:r>
+        <w:t>.</w:t>
+      </w:r>
+      <w:r>
+        <w:br/>
+      </w:r>
+      <w:r>
+        <w:rPr>
+          <w:i/>
+          <w:iCs/>
+        </w:rPr>
+        <w:t>Isolamento</w:t>
+      </w:r>
+      <w:r>
+        <w:t xml:space="preserve"> -</w:t>
+      </w:r>
+      <w:r>
+        <w:t xml:space="preserve"> le transazioni concorrenti non interferiscono tra loro</w:t>
+      </w:r>
+      <w:r>
+        <w:t>.</w:t>
+      </w:r>
+      <w:r>
+        <w:br/>
+      </w:r>
+      <w:r>
+        <w:rPr>
+          <w:i/>
+          <w:iCs/>
+        </w:rPr>
+        <w:t>Durabilità</w:t>
+      </w:r>
+      <w:r>
+        <w:t xml:space="preserve"> -</w:t>
+      </w:r>
+      <w:r>
+        <w:t xml:space="preserve"> </w:t>
+      </w:r>
+      <w:r>
+        <w:t>u</w:t>
+      </w:r>
+      <w:r>
+        <w:t>na transazione rimane permanente anche in caso di guasti del sistema.</w:t>
       </w:r>
     </w:p>
     <w:p>
@@ -10850,6 +11055,303 @@
         <w:pStyle w:val="LetteraGlossario"/>
       </w:pPr>
       <w:r>
+        <w:t>B</w:t>
+      </w:r>
+    </w:p>
+    <w:p>
+      <w:r>
+        <w:rPr>
+          <w:b/>
+          <w:bCs/>
+        </w:rPr>
+        <w:t>Brute-</w:t>
+      </w:r>
+      <w:r>
+        <w:rPr>
+          <w:b/>
+          <w:bCs/>
+        </w:rPr>
+        <w:t>F</w:t>
+      </w:r>
+      <w:r>
+        <w:rPr>
+          <w:b/>
+          <w:bCs/>
+        </w:rPr>
+        <w:t xml:space="preserve">orce </w:t>
+      </w:r>
+      <w:r>
+        <w:rPr>
+          <w:b/>
+          <w:bCs/>
+        </w:rPr>
+        <w:t>Attack</w:t>
+      </w:r>
+      <w:r>
+        <w:br/>
+        <w:t>Si tratta di</w:t>
+      </w:r>
+      <w:r>
+        <w:t xml:space="preserve"> una tecnica di attacco informatico che consiste nel tentativo</w:t>
+      </w:r>
+      <w:r>
+        <w:t xml:space="preserve"> </w:t>
+      </w:r>
+      <w:r>
+        <w:t>di indovinare credenziali di accesso (</w:t>
+      </w:r>
+      <w:r>
+        <w:t>spesso password</w:t>
+      </w:r>
+      <w:r>
+        <w:t>) provando tutte le combinazioni possibili.</w:t>
+      </w:r>
+      <w:r>
+        <w:t xml:space="preserve"> </w:t>
+      </w:r>
+      <w:r>
+        <w:t xml:space="preserve">È un metodo efficace contro sistemi che non adottano misure di sicurezza adeguate, come il blocco dopo un numero limitato di tentativi o la verifica </w:t>
+      </w:r>
+      <w:r>
+        <w:rPr>
+          <w:i/>
+          <w:iCs/>
+        </w:rPr>
+        <w:t>captcha</w:t>
+      </w:r>
+      <w:r>
+        <w:t>.</w:t>
+      </w:r>
+      <w:r>
+        <w:t xml:space="preserve"> </w:t>
+      </w:r>
+      <w:r>
+        <w:t xml:space="preserve">Per contrastarlo, </w:t>
+      </w:r>
+      <w:r>
+        <w:t>sarà</w:t>
+      </w:r>
+      <w:r>
+        <w:t xml:space="preserve"> implementa</w:t>
+      </w:r>
+      <w:r>
+        <w:t>to un</w:t>
+      </w:r>
+      <w:r>
+        <w:t xml:space="preserve"> meccanism</w:t>
+      </w:r>
+      <w:r>
+        <w:t>o</w:t>
+      </w:r>
+      <w:r>
+        <w:t xml:space="preserve"> di protezione come </w:t>
+      </w:r>
+      <w:r>
+        <w:t>l’</w:t>
+      </w:r>
+      <w:r>
+        <w:rPr>
+          <w:i/>
+          <w:iCs/>
+        </w:rPr>
+        <w:t>hashing</w:t>
+      </w:r>
+      <w:r>
+        <w:t xml:space="preserve"> sicuro delle password.</w:t>
+      </w:r>
+    </w:p>
+    <w:p>
+      <w:pPr>
+        <w:pStyle w:val="LetteraGlossario"/>
+      </w:pPr>
+      <w:r>
+        <w:t>C</w:t>
+      </w:r>
+    </w:p>
+    <w:p>
+      <w:r>
+        <w:rPr>
+          <w:b/>
+          <w:bCs/>
+        </w:rPr>
+        <w:t>Cross-Site Scripting (XSS)</w:t>
+      </w:r>
+      <w:r>
+        <w:rPr>
+          <w:b/>
+          <w:bCs/>
+        </w:rPr>
+        <w:br/>
+      </w:r>
+      <w:r>
+        <w:t>È</w:t>
+      </w:r>
+      <w:r>
+        <w:t xml:space="preserve"> una vulnerabilità di sicurezza delle applicazioni web che </w:t>
+      </w:r>
+      <w:r>
+        <w:t>consente</w:t>
+      </w:r>
+      <w:r>
+        <w:t xml:space="preserve"> di iniettare codice malevolo in pagine visualizzate da altri utenti.</w:t>
+      </w:r>
+      <w:r>
+        <w:t xml:space="preserve"> </w:t>
+      </w:r>
+      <w:r>
+        <w:t>Questa tecnica può consentire il furt</w:t>
+      </w:r>
+      <w:r>
+        <w:t xml:space="preserve">o di </w:t>
+      </w:r>
+      <w:r>
+        <w:t>credenziali o dati sensibili, oltre a manipolare l’interfaccia dell’applicazione.</w:t>
+      </w:r>
+      <w:r>
+        <w:t xml:space="preserve"> </w:t>
+      </w:r>
+      <w:r>
+        <w:t xml:space="preserve">Per prevenire gli attacchi </w:t>
+      </w:r>
+      <w:r>
+        <w:rPr>
+          <w:i/>
+          <w:iCs/>
+        </w:rPr>
+        <w:t>XSS</w:t>
+      </w:r>
+      <w:r>
+        <w:t>, è necessario validare e sanificare gli input utente.</w:t>
+      </w:r>
+    </w:p>
+    <w:p>
+      <w:pPr>
+        <w:pStyle w:val="LetteraGlossario"/>
+      </w:pPr>
+      <w:r>
+        <w:lastRenderedPageBreak/>
+        <w:t>H</w:t>
+      </w:r>
+    </w:p>
+    <w:p>
+      <w:r>
+        <w:rPr>
+          <w:b/>
+          <w:bCs/>
+        </w:rPr>
+        <w:t>HTTP (Hyper</w:t>
+      </w:r>
+      <w:r>
+        <w:rPr>
+          <w:b/>
+          <w:bCs/>
+        </w:rPr>
+        <w:t>t</w:t>
+      </w:r>
+      <w:r>
+        <w:rPr>
+          <w:b/>
+          <w:bCs/>
+        </w:rPr>
+        <w:t>ext Transfer Protocol)</w:t>
+      </w:r>
+      <w:r>
+        <w:rPr>
+          <w:b/>
+          <w:bCs/>
+        </w:rPr>
+        <w:br/>
+      </w:r>
+      <w:r>
+        <w:t>P</w:t>
+      </w:r>
+      <w:r>
+        <w:t>rotocollo di comunicazione utilizzato per lo scambio di informazioni tra client e server nel web.</w:t>
+      </w:r>
+      <w:r>
+        <w:br/>
+        <w:t xml:space="preserve">È </w:t>
+      </w:r>
+      <w:r>
+        <w:t>la base</w:t>
+      </w:r>
+      <w:r>
+        <w:t xml:space="preserve"> del funzionamento delle applicazioni web e definisce le regole per la richiesta e la risposta di risor</w:t>
+      </w:r>
+      <w:r>
+        <w:t>se</w:t>
+      </w:r>
+      <w:r>
+        <w:t>.</w:t>
+      </w:r>
+      <w:r>
+        <w:t xml:space="preserve"> </w:t>
+      </w:r>
+      <w:r>
+        <w:t xml:space="preserve">Le operazioni più comuni si basano sui metodi </w:t>
+      </w:r>
+      <w:r>
+        <w:rPr>
+          <w:i/>
+          <w:iCs/>
+        </w:rPr>
+        <w:t>GET</w:t>
+      </w:r>
+      <w:r>
+        <w:t xml:space="preserve">, </w:t>
+      </w:r>
+      <w:r>
+        <w:rPr>
+          <w:i/>
+          <w:iCs/>
+        </w:rPr>
+        <w:t>POST</w:t>
+      </w:r>
+      <w:r>
+        <w:t xml:space="preserve">, </w:t>
+      </w:r>
+      <w:r>
+        <w:rPr>
+          <w:i/>
+          <w:iCs/>
+        </w:rPr>
+        <w:t>PUT</w:t>
+      </w:r>
+      <w:r>
+        <w:t xml:space="preserve"> e </w:t>
+      </w:r>
+      <w:r>
+        <w:rPr>
+          <w:i/>
+          <w:iCs/>
+        </w:rPr>
+        <w:t>DELETE</w:t>
+      </w:r>
+      <w:r>
+        <w:t xml:space="preserve">, spesso utilizzati anche nelle </w:t>
+      </w:r>
+      <w:r>
+        <w:rPr>
+          <w:i/>
+          <w:iCs/>
+        </w:rPr>
+        <w:t>API REST</w:t>
+      </w:r>
+      <w:r>
+        <w:t>.</w:t>
+      </w:r>
+    </w:p>
+    <w:p>
+      <w:pPr>
+        <w:pStyle w:val="LetteraGlossario"/>
+        <w:rPr>
+          <w:lang w:val="en-GB"/>
+        </w:rPr>
+      </w:pPr>
+      <w:r>
+        <w:rPr>
+          <w:lang w:val="en-GB"/>
+        </w:rPr>
         <w:t>L</w:t>
       </w:r>
     </w:p>
@@ -11179,12 +11681,6 @@
           <w:noProof/>
         </w:rPr>
         <w:br/>
-      </w:r>
-      <w:r>
-        <w:rPr>
-          <w:noProof/>
-        </w:rPr>
-        <w:lastRenderedPageBreak/>
         <w:t xml:space="preserve">Consente di creare, modificare, cancellare e consultare dati all’interno di un database mediante comandi come </w:t>
       </w:r>
       <w:r>
@@ -13174,6 +13670,155 @@
     </w:lvl>
   </w:abstractNum>
   <w:abstractNum w:abstractNumId="13" w15:restartNumberingAfterBreak="0">
+    <w:nsid w:val="2670531E"/>
+    <w:multiLevelType w:val="multilevel"/>
+    <w:tmpl w:val="E7961DA6"/>
+    <w:lvl w:ilvl="0">
+      <w:start w:val="1"/>
+      <w:numFmt w:val="bullet"/>
+      <w:lvlText w:val=""/>
+      <w:lvlJc w:val="left"/>
+      <w:pPr>
+        <w:tabs>
+          <w:tab w:val="num" w:pos="720"/>
+        </w:tabs>
+        <w:ind w:left="720" w:hanging="360"/>
+      </w:pPr>
+      <w:rPr>
+        <w:rFonts w:ascii="Symbol" w:hAnsi="Symbol" w:hint="default"/>
+        <w:sz w:val="20"/>
+      </w:rPr>
+    </w:lvl>
+    <w:lvl w:ilvl="1" w:tentative="1">
+      <w:start w:val="1"/>
+      <w:numFmt w:val="bullet"/>
+      <w:lvlText w:val="o"/>
+      <w:lvlJc w:val="left"/>
+      <w:pPr>
+        <w:tabs>
+          <w:tab w:val="num" w:pos="1440"/>
+        </w:tabs>
+        <w:ind w:left="1440" w:hanging="360"/>
+      </w:pPr>
+      <w:rPr>
+        <w:rFonts w:ascii="Courier New" w:hAnsi="Courier New" w:hint="default"/>
+        <w:sz w:val="20"/>
+      </w:rPr>
+    </w:lvl>
+    <w:lvl w:ilvl="2" w:tentative="1">
+      <w:start w:val="1"/>
+      <w:numFmt w:val="bullet"/>
+      <w:lvlText w:val=""/>
+      <w:lvlJc w:val="left"/>
+      <w:pPr>
+        <w:tabs>
+          <w:tab w:val="num" w:pos="2160"/>
+        </w:tabs>
+        <w:ind w:left="2160" w:hanging="360"/>
+      </w:pPr>
+      <w:rPr>
+        <w:rFonts w:ascii="Wingdings" w:hAnsi="Wingdings" w:hint="default"/>
+        <w:sz w:val="20"/>
+      </w:rPr>
+    </w:lvl>
+    <w:lvl w:ilvl="3" w:tentative="1">
+      <w:start w:val="1"/>
+      <w:numFmt w:val="bullet"/>
+      <w:lvlText w:val=""/>
+      <w:lvlJc w:val="left"/>
+      <w:pPr>
+        <w:tabs>
+          <w:tab w:val="num" w:pos="2880"/>
+        </w:tabs>
+        <w:ind w:left="2880" w:hanging="360"/>
+      </w:pPr>
+      <w:rPr>
+        <w:rFonts w:ascii="Wingdings" w:hAnsi="Wingdings" w:hint="default"/>
+        <w:sz w:val="20"/>
+      </w:rPr>
+    </w:lvl>
+    <w:lvl w:ilvl="4" w:tentative="1">
+      <w:start w:val="1"/>
+      <w:numFmt w:val="bullet"/>
+      <w:lvlText w:val=""/>
+      <w:lvlJc w:val="left"/>
+      <w:pPr>
+        <w:tabs>
+          <w:tab w:val="num" w:pos="3600"/>
+        </w:tabs>
+        <w:ind w:left="3600" w:hanging="360"/>
+      </w:pPr>
+      <w:rPr>
+        <w:rFonts w:ascii="Wingdings" w:hAnsi="Wingdings" w:hint="default"/>
+        <w:sz w:val="20"/>
+      </w:rPr>
+    </w:lvl>
+    <w:lvl w:ilvl="5" w:tentative="1">
+      <w:start w:val="1"/>
+      <w:numFmt w:val="bullet"/>
+      <w:lvlText w:val=""/>
+      <w:lvlJc w:val="left"/>
+      <w:pPr>
+        <w:tabs>
+          <w:tab w:val="num" w:pos="4320"/>
+        </w:tabs>
+        <w:ind w:left="4320" w:hanging="360"/>
+      </w:pPr>
+      <w:rPr>
+        <w:rFonts w:ascii="Wingdings" w:hAnsi="Wingdings" w:hint="default"/>
+        <w:sz w:val="20"/>
+      </w:rPr>
+    </w:lvl>
+    <w:lvl w:ilvl="6" w:tentative="1">
+      <w:start w:val="1"/>
+      <w:numFmt w:val="bullet"/>
+      <w:lvlText w:val=""/>
+      <w:lvlJc w:val="left"/>
+      <w:pPr>
+        <w:tabs>
+          <w:tab w:val="num" w:pos="5040"/>
+        </w:tabs>
+        <w:ind w:left="5040" w:hanging="360"/>
+      </w:pPr>
+      <w:rPr>
+        <w:rFonts w:ascii="Wingdings" w:hAnsi="Wingdings" w:hint="default"/>
+        <w:sz w:val="20"/>
+      </w:rPr>
+    </w:lvl>
+    <w:lvl w:ilvl="7" w:tentative="1">
+      <w:start w:val="1"/>
+      <w:numFmt w:val="bullet"/>
+      <w:lvlText w:val=""/>
+      <w:lvlJc w:val="left"/>
+      <w:pPr>
+        <w:tabs>
+          <w:tab w:val="num" w:pos="5760"/>
+        </w:tabs>
+        <w:ind w:left="5760" w:hanging="360"/>
+      </w:pPr>
+      <w:rPr>
+        <w:rFonts w:ascii="Wingdings" w:hAnsi="Wingdings" w:hint="default"/>
+        <w:sz w:val="20"/>
+      </w:rPr>
+    </w:lvl>
+    <w:lvl w:ilvl="8" w:tentative="1">
+      <w:start w:val="1"/>
+      <w:numFmt w:val="bullet"/>
+      <w:lvlText w:val=""/>
+      <w:lvlJc w:val="left"/>
+      <w:pPr>
+        <w:tabs>
+          <w:tab w:val="num" w:pos="6480"/>
+        </w:tabs>
+        <w:ind w:left="6480" w:hanging="360"/>
+      </w:pPr>
+      <w:rPr>
+        <w:rFonts w:ascii="Wingdings" w:hAnsi="Wingdings" w:hint="default"/>
+        <w:sz w:val="20"/>
+      </w:rPr>
+    </w:lvl>
+  </w:abstractNum>
+  <w:abstractNum w:abstractNumId="14" w15:restartNumberingAfterBreak="0">
     <w:nsid w:val="28DB03B6"/>
     <w:multiLevelType w:val="hybridMultilevel"/>
     <w:tmpl w:val="3BDE33D8"/>
@@ -13286,7 +13931,7 @@
       </w:rPr>
     </w:lvl>
   </w:abstractNum>
-  <w:abstractNum w:abstractNumId="14" w15:restartNumberingAfterBreak="0">
+  <w:abstractNum w:abstractNumId="15" w15:restartNumberingAfterBreak="0">
     <w:nsid w:val="2CF146AB"/>
     <w:multiLevelType w:val="hybridMultilevel"/>
     <w:tmpl w:val="83DAE35E"/>
@@ -13399,7 +14044,7 @@
       </w:rPr>
     </w:lvl>
   </w:abstractNum>
-  <w:abstractNum w:abstractNumId="15" w15:restartNumberingAfterBreak="0">
+  <w:abstractNum w:abstractNumId="16" w15:restartNumberingAfterBreak="0">
     <w:nsid w:val="30E75B17"/>
     <w:multiLevelType w:val="hybridMultilevel"/>
     <w:tmpl w:val="AC1672FC"/>
@@ -13512,7 +14157,7 @@
       </w:rPr>
     </w:lvl>
   </w:abstractNum>
-  <w:abstractNum w:abstractNumId="16" w15:restartNumberingAfterBreak="0">
+  <w:abstractNum w:abstractNumId="17" w15:restartNumberingAfterBreak="0">
     <w:nsid w:val="38DA53F0"/>
     <w:multiLevelType w:val="hybridMultilevel"/>
     <w:tmpl w:val="BCAA4998"/>
@@ -13625,7 +14270,7 @@
       </w:rPr>
     </w:lvl>
   </w:abstractNum>
-  <w:abstractNum w:abstractNumId="17" w15:restartNumberingAfterBreak="0">
+  <w:abstractNum w:abstractNumId="18" w15:restartNumberingAfterBreak="0">
     <w:nsid w:val="3B4E6364"/>
     <w:multiLevelType w:val="multilevel"/>
     <w:tmpl w:val="A126D6F6"/>
@@ -13774,7 +14419,7 @@
       </w:rPr>
     </w:lvl>
   </w:abstractNum>
-  <w:abstractNum w:abstractNumId="18" w15:restartNumberingAfterBreak="0">
+  <w:abstractNum w:abstractNumId="19" w15:restartNumberingAfterBreak="0">
     <w:nsid w:val="3FF279E7"/>
     <w:multiLevelType w:val="hybridMultilevel"/>
     <w:tmpl w:val="70C00538"/>
@@ -13887,7 +14532,7 @@
       </w:rPr>
     </w:lvl>
   </w:abstractNum>
-  <w:abstractNum w:abstractNumId="19" w15:restartNumberingAfterBreak="0">
+  <w:abstractNum w:abstractNumId="20" w15:restartNumberingAfterBreak="0">
     <w:nsid w:val="40F066FB"/>
     <w:multiLevelType w:val="hybridMultilevel"/>
     <w:tmpl w:val="103296A2"/>
@@ -14000,7 +14645,7 @@
       </w:rPr>
     </w:lvl>
   </w:abstractNum>
-  <w:abstractNum w:abstractNumId="20" w15:restartNumberingAfterBreak="0">
+  <w:abstractNum w:abstractNumId="21" w15:restartNumberingAfterBreak="0">
     <w:nsid w:val="42A27F2A"/>
     <w:multiLevelType w:val="hybridMultilevel"/>
     <w:tmpl w:val="852C56CA"/>
@@ -14113,7 +14758,7 @@
       </w:rPr>
     </w:lvl>
   </w:abstractNum>
-  <w:abstractNum w:abstractNumId="21" w15:restartNumberingAfterBreak="0">
+  <w:abstractNum w:abstractNumId="22" w15:restartNumberingAfterBreak="0">
     <w:nsid w:val="51CF2E50"/>
     <w:multiLevelType w:val="hybridMultilevel"/>
     <w:tmpl w:val="8F88B684"/>
@@ -14226,7 +14871,7 @@
       </w:rPr>
     </w:lvl>
   </w:abstractNum>
-  <w:abstractNum w:abstractNumId="22" w15:restartNumberingAfterBreak="0">
+  <w:abstractNum w:abstractNumId="23" w15:restartNumberingAfterBreak="0">
     <w:nsid w:val="55206F60"/>
     <w:multiLevelType w:val="multilevel"/>
     <w:tmpl w:val="305228DA"/>
@@ -14375,7 +15020,7 @@
       </w:rPr>
     </w:lvl>
   </w:abstractNum>
-  <w:abstractNum w:abstractNumId="23" w15:restartNumberingAfterBreak="0">
+  <w:abstractNum w:abstractNumId="24" w15:restartNumberingAfterBreak="0">
     <w:nsid w:val="57AF2A6A"/>
     <w:multiLevelType w:val="hybridMultilevel"/>
     <w:tmpl w:val="BBB49CB6"/>
@@ -14488,7 +15133,7 @@
       </w:rPr>
     </w:lvl>
   </w:abstractNum>
-  <w:abstractNum w:abstractNumId="24" w15:restartNumberingAfterBreak="0">
+  <w:abstractNum w:abstractNumId="25" w15:restartNumberingAfterBreak="0">
     <w:nsid w:val="5C7B28AE"/>
     <w:multiLevelType w:val="hybridMultilevel"/>
     <w:tmpl w:val="943422C4"/>
@@ -14601,7 +15246,7 @@
       </w:rPr>
     </w:lvl>
   </w:abstractNum>
-  <w:abstractNum w:abstractNumId="25" w15:restartNumberingAfterBreak="0">
+  <w:abstractNum w:abstractNumId="26" w15:restartNumberingAfterBreak="0">
     <w:nsid w:val="5EAD6D0A"/>
     <w:multiLevelType w:val="hybridMultilevel"/>
     <w:tmpl w:val="26E458FE"/>
@@ -14714,7 +15359,7 @@
       </w:rPr>
     </w:lvl>
   </w:abstractNum>
-  <w:abstractNum w:abstractNumId="26" w15:restartNumberingAfterBreak="0">
+  <w:abstractNum w:abstractNumId="27" w15:restartNumberingAfterBreak="0">
     <w:nsid w:val="644E447D"/>
     <w:multiLevelType w:val="hybridMultilevel"/>
     <w:tmpl w:val="89D2E0F6"/>
@@ -14827,7 +15472,7 @@
       </w:rPr>
     </w:lvl>
   </w:abstractNum>
-  <w:abstractNum w:abstractNumId="27" w15:restartNumberingAfterBreak="0">
+  <w:abstractNum w:abstractNumId="28" w15:restartNumberingAfterBreak="0">
     <w:nsid w:val="68793F9F"/>
     <w:multiLevelType w:val="multilevel"/>
     <w:tmpl w:val="D80A9724"/>
@@ -14976,7 +15621,7 @@
       </w:rPr>
     </w:lvl>
   </w:abstractNum>
-  <w:abstractNum w:abstractNumId="28" w15:restartNumberingAfterBreak="0">
+  <w:abstractNum w:abstractNumId="29" w15:restartNumberingAfterBreak="0">
     <w:nsid w:val="73393167"/>
     <w:multiLevelType w:val="hybridMultilevel"/>
     <w:tmpl w:val="16AAC9CE"/>
@@ -15089,7 +15734,7 @@
       </w:rPr>
     </w:lvl>
   </w:abstractNum>
-  <w:abstractNum w:abstractNumId="29" w15:restartNumberingAfterBreak="0">
+  <w:abstractNum w:abstractNumId="30" w15:restartNumberingAfterBreak="0">
     <w:nsid w:val="766563A5"/>
     <w:multiLevelType w:val="multilevel"/>
     <w:tmpl w:val="1AE89B50"/>
@@ -15238,7 +15883,7 @@
       </w:rPr>
     </w:lvl>
   </w:abstractNum>
-  <w:abstractNum w:abstractNumId="30" w15:restartNumberingAfterBreak="0">
+  <w:abstractNum w:abstractNumId="31" w15:restartNumberingAfterBreak="0">
     <w:nsid w:val="768D59D4"/>
     <w:multiLevelType w:val="multilevel"/>
     <w:tmpl w:val="B8ECEA2C"/>
@@ -15387,7 +16032,7 @@
       </w:rPr>
     </w:lvl>
   </w:abstractNum>
-  <w:abstractNum w:abstractNumId="31" w15:restartNumberingAfterBreak="0">
+  <w:abstractNum w:abstractNumId="32" w15:restartNumberingAfterBreak="0">
     <w:nsid w:val="77B24451"/>
     <w:multiLevelType w:val="hybridMultilevel"/>
     <w:tmpl w:val="20027024"/>
@@ -15504,25 +16149,25 @@
     <w:abstractNumId w:val="3"/>
   </w:num>
   <w:num w:numId="2" w16cid:durableId="1093284848">
-    <w:abstractNumId w:val="16"/>
+    <w:abstractNumId w:val="17"/>
   </w:num>
   <w:num w:numId="3" w16cid:durableId="1272468756">
     <w:abstractNumId w:val="12"/>
   </w:num>
   <w:num w:numId="4" w16cid:durableId="1440831352">
-    <w:abstractNumId w:val="26"/>
+    <w:abstractNumId w:val="27"/>
   </w:num>
   <w:num w:numId="5" w16cid:durableId="2021854743">
-    <w:abstractNumId w:val="14"/>
+    <w:abstractNumId w:val="15"/>
   </w:num>
   <w:num w:numId="6" w16cid:durableId="1476530431">
-    <w:abstractNumId w:val="19"/>
+    <w:abstractNumId w:val="20"/>
   </w:num>
   <w:num w:numId="7" w16cid:durableId="93327648">
     <w:abstractNumId w:val="11"/>
   </w:num>
   <w:num w:numId="8" w16cid:durableId="626473993">
-    <w:abstractNumId w:val="23"/>
+    <w:abstractNumId w:val="24"/>
   </w:num>
   <w:num w:numId="9" w16cid:durableId="905724271">
     <w:abstractNumId w:val="2"/>
@@ -15534,34 +16179,34 @@
     <w:abstractNumId w:val="9"/>
   </w:num>
   <w:num w:numId="12" w16cid:durableId="273639122">
-    <w:abstractNumId w:val="20"/>
+    <w:abstractNumId w:val="21"/>
   </w:num>
   <w:num w:numId="13" w16cid:durableId="432434078">
     <w:abstractNumId w:val="10"/>
   </w:num>
   <w:num w:numId="14" w16cid:durableId="1418676717">
-    <w:abstractNumId w:val="27"/>
+    <w:abstractNumId w:val="28"/>
   </w:num>
   <w:num w:numId="15" w16cid:durableId="1205364778">
-    <w:abstractNumId w:val="24"/>
+    <w:abstractNumId w:val="25"/>
   </w:num>
   <w:num w:numId="16" w16cid:durableId="764423634">
     <w:abstractNumId w:val="0"/>
   </w:num>
   <w:num w:numId="17" w16cid:durableId="1418135551">
-    <w:abstractNumId w:val="22"/>
+    <w:abstractNumId w:val="23"/>
   </w:num>
   <w:num w:numId="18" w16cid:durableId="1624459743">
-    <w:abstractNumId w:val="29"/>
+    <w:abstractNumId w:val="30"/>
   </w:num>
   <w:num w:numId="19" w16cid:durableId="305010161">
-    <w:abstractNumId w:val="17"/>
+    <w:abstractNumId w:val="18"/>
   </w:num>
   <w:num w:numId="20" w16cid:durableId="471992473">
-    <w:abstractNumId w:val="30"/>
+    <w:abstractNumId w:val="31"/>
   </w:num>
   <w:num w:numId="21" w16cid:durableId="1519660479">
-    <w:abstractNumId w:val="18"/>
+    <w:abstractNumId w:val="19"/>
   </w:num>
   <w:num w:numId="22" w16cid:durableId="1245144216">
     <w:abstractNumId w:val="7"/>
@@ -15570,13 +16215,13 @@
     <w:abstractNumId w:val="4"/>
   </w:num>
   <w:num w:numId="24" w16cid:durableId="459880245">
-    <w:abstractNumId w:val="13"/>
+    <w:abstractNumId w:val="14"/>
   </w:num>
   <w:num w:numId="25" w16cid:durableId="2011787519">
-    <w:abstractNumId w:val="15"/>
+    <w:abstractNumId w:val="16"/>
   </w:num>
   <w:num w:numId="26" w16cid:durableId="1980957081">
-    <w:abstractNumId w:val="31"/>
+    <w:abstractNumId w:val="32"/>
   </w:num>
   <w:num w:numId="27" w16cid:durableId="47925916">
     <w:abstractNumId w:val="6"/>
@@ -15585,16 +16230,19 @@
     <w:abstractNumId w:val="8"/>
   </w:num>
   <w:num w:numId="29" w16cid:durableId="526871051">
-    <w:abstractNumId w:val="28"/>
+    <w:abstractNumId w:val="29"/>
   </w:num>
   <w:num w:numId="30" w16cid:durableId="1087924038">
     <w:abstractNumId w:val="1"/>
   </w:num>
   <w:num w:numId="31" w16cid:durableId="258173303">
-    <w:abstractNumId w:val="25"/>
+    <w:abstractNumId w:val="26"/>
   </w:num>
   <w:num w:numId="32" w16cid:durableId="1709649222">
-    <w:abstractNumId w:val="21"/>
+    <w:abstractNumId w:val="22"/>
+  </w:num>
+  <w:num w:numId="33" w16cid:durableId="1824392770">
+    <w:abstractNumId w:val="13"/>
   </w:num>
   <w:numIdMacAtCleanup w:val="3"/>
 </w:numbering>
@@ -16074,7 +16722,6 @@
   <w:style w:type="character" w:default="1" w:styleId="Carpredefinitoparagrafo">
     <w:name w:val="Default Paragraph Font"/>
     <w:uiPriority w:val="1"/>
-    <w:semiHidden/>
     <w:unhideWhenUsed/>
   </w:style>
   <w:style w:type="table" w:default="1" w:styleId="Tabellanormale">
@@ -16900,6 +17547,7 @@
     <w:rsid w:val="005521AA"/>
     <w:rsid w:val="005807A9"/>
     <w:rsid w:val="00582118"/>
+    <w:rsid w:val="00587ACC"/>
     <w:rsid w:val="00597DC3"/>
     <w:rsid w:val="005B3A00"/>
     <w:rsid w:val="005D55C8"/>
@@ -16912,7 +17560,6 @@
     <w:rsid w:val="006946CD"/>
     <w:rsid w:val="006C02AE"/>
     <w:rsid w:val="006C7FD9"/>
-    <w:rsid w:val="00744E41"/>
     <w:rsid w:val="007569CA"/>
     <w:rsid w:val="007811CF"/>
     <w:rsid w:val="00784068"/>
@@ -16952,6 +17599,7 @@
     <w:rsid w:val="00E4476F"/>
     <w:rsid w:val="00E74C46"/>
     <w:rsid w:val="00EC5965"/>
+    <w:rsid w:val="00ED7319"/>
     <w:rsid w:val="00F07E93"/>
     <w:rsid w:val="00F152B5"/>
     <w:rsid w:val="00FB2FB4"/>

</xml_diff>

<commit_message>
Aggiunte ulteriori voci al Glossario
</commit_message>
<xml_diff>
--- a/Workspace/Documentazione INGSW.docx
+++ b/Workspace/Documentazione INGSW.docx
@@ -1461,7 +1461,7 @@
           <w:r>
             <w:fldChar w:fldCharType="separate"/>
           </w:r>
-          <w:hyperlink w:anchor="_Toc211556367" w:history="1">
+          <w:hyperlink w:anchor="_Toc211597812" w:history="1">
             <w:r>
               <w:rPr>
                 <w:rStyle w:val="Collegamentoipertestuale"/>
@@ -1488,7 +1488,7 @@
                 <w:noProof/>
                 <w:webHidden/>
               </w:rPr>
-              <w:instrText xml:space="preserve"> PAGEREF _Toc211556367 \h </w:instrText>
+              <w:instrText xml:space="preserve"> PAGEREF _Toc211597812 \h </w:instrText>
             </w:r>
             <w:r>
               <w:rPr>
@@ -1532,7 +1532,7 @@
               <w:lang w:eastAsia="ja-JP"/>
             </w:rPr>
           </w:pPr>
-          <w:hyperlink w:anchor="_Toc211556368" w:history="1">
+          <w:hyperlink w:anchor="_Toc211597813" w:history="1">
             <w:r>
               <w:rPr>
                 <w:rStyle w:val="Collegamentoipertestuale"/>
@@ -1559,7 +1559,7 @@
                 <w:noProof/>
                 <w:webHidden/>
               </w:rPr>
-              <w:instrText xml:space="preserve"> PAGEREF _Toc211556368 \h </w:instrText>
+              <w:instrText xml:space="preserve"> PAGEREF _Toc211597813 \h </w:instrText>
             </w:r>
             <w:r>
               <w:rPr>
@@ -1603,7 +1603,7 @@
               <w:lang w:eastAsia="ja-JP"/>
             </w:rPr>
           </w:pPr>
-          <w:hyperlink w:anchor="_Toc211556369" w:history="1">
+          <w:hyperlink w:anchor="_Toc211597814" w:history="1">
             <w:r>
               <w:rPr>
                 <w:rStyle w:val="Collegamentoipertestuale"/>
@@ -1630,7 +1630,7 @@
                 <w:noProof/>
                 <w:webHidden/>
               </w:rPr>
-              <w:instrText xml:space="preserve"> PAGEREF _Toc211556369 \h </w:instrText>
+              <w:instrText xml:space="preserve"> PAGEREF _Toc211597814 \h </w:instrText>
             </w:r>
             <w:r>
               <w:rPr>
@@ -1674,7 +1674,7 @@
               <w:lang w:eastAsia="ja-JP"/>
             </w:rPr>
           </w:pPr>
-          <w:hyperlink w:anchor="_Toc211556370" w:history="1">
+          <w:hyperlink w:anchor="_Toc211597815" w:history="1">
             <w:r>
               <w:rPr>
                 <w:rStyle w:val="Collegamentoipertestuale"/>
@@ -1701,7 +1701,7 @@
                 <w:noProof/>
                 <w:webHidden/>
               </w:rPr>
-              <w:instrText xml:space="preserve"> PAGEREF _Toc211556370 \h </w:instrText>
+              <w:instrText xml:space="preserve"> PAGEREF _Toc211597815 \h </w:instrText>
             </w:r>
             <w:r>
               <w:rPr>
@@ -1745,7 +1745,7 @@
               <w:lang w:eastAsia="ja-JP"/>
             </w:rPr>
           </w:pPr>
-          <w:hyperlink w:anchor="_Toc211556371" w:history="1">
+          <w:hyperlink w:anchor="_Toc211597816" w:history="1">
             <w:r>
               <w:rPr>
                 <w:rStyle w:val="Collegamentoipertestuale"/>
@@ -1772,7 +1772,7 @@
                 <w:noProof/>
                 <w:webHidden/>
               </w:rPr>
-              <w:instrText xml:space="preserve"> PAGEREF _Toc211556371 \h </w:instrText>
+              <w:instrText xml:space="preserve"> PAGEREF _Toc211597816 \h </w:instrText>
             </w:r>
             <w:r>
               <w:rPr>
@@ -1816,7 +1816,7 @@
               <w:lang w:eastAsia="ja-JP"/>
             </w:rPr>
           </w:pPr>
-          <w:hyperlink w:anchor="_Toc211556372" w:history="1">
+          <w:hyperlink w:anchor="_Toc211597817" w:history="1">
             <w:r>
               <w:rPr>
                 <w:rStyle w:val="Collegamentoipertestuale"/>
@@ -1843,7 +1843,7 @@
                 <w:noProof/>
                 <w:webHidden/>
               </w:rPr>
-              <w:instrText xml:space="preserve"> PAGEREF _Toc211556372 \h </w:instrText>
+              <w:instrText xml:space="preserve"> PAGEREF _Toc211597817 \h </w:instrText>
             </w:r>
             <w:r>
               <w:rPr>
@@ -1887,7 +1887,7 @@
               <w:lang w:eastAsia="ja-JP"/>
             </w:rPr>
           </w:pPr>
-          <w:hyperlink w:anchor="_Toc211556373" w:history="1">
+          <w:hyperlink w:anchor="_Toc211597818" w:history="1">
             <w:r>
               <w:rPr>
                 <w:rStyle w:val="Collegamentoipertestuale"/>
@@ -1914,7 +1914,7 @@
                 <w:noProof/>
                 <w:webHidden/>
               </w:rPr>
-              <w:instrText xml:space="preserve"> PAGEREF _Toc211556373 \h </w:instrText>
+              <w:instrText xml:space="preserve"> PAGEREF _Toc211597818 \h </w:instrText>
             </w:r>
             <w:r>
               <w:rPr>
@@ -1958,7 +1958,7 @@
               <w:lang w:eastAsia="ja-JP"/>
             </w:rPr>
           </w:pPr>
-          <w:hyperlink w:anchor="_Toc211556374" w:history="1">
+          <w:hyperlink w:anchor="_Toc211597819" w:history="1">
             <w:r>
               <w:rPr>
                 <w:rStyle w:val="Collegamentoipertestuale"/>
@@ -1985,7 +1985,7 @@
                 <w:noProof/>
                 <w:webHidden/>
               </w:rPr>
-              <w:instrText xml:space="preserve"> PAGEREF _Toc211556374 \h </w:instrText>
+              <w:instrText xml:space="preserve"> PAGEREF _Toc211597819 \h </w:instrText>
             </w:r>
             <w:r>
               <w:rPr>
@@ -2029,7 +2029,7 @@
               <w:lang w:eastAsia="ja-JP"/>
             </w:rPr>
           </w:pPr>
-          <w:hyperlink w:anchor="_Toc211556375" w:history="1">
+          <w:hyperlink w:anchor="_Toc211597820" w:history="1">
             <w:r>
               <w:rPr>
                 <w:rStyle w:val="Collegamentoipertestuale"/>
@@ -2056,7 +2056,7 @@
                 <w:noProof/>
                 <w:webHidden/>
               </w:rPr>
-              <w:instrText xml:space="preserve"> PAGEREF _Toc211556375 \h </w:instrText>
+              <w:instrText xml:space="preserve"> PAGEREF _Toc211597820 \h </w:instrText>
             </w:r>
             <w:r>
               <w:rPr>
@@ -2100,7 +2100,7 @@
               <w:lang w:eastAsia="ja-JP"/>
             </w:rPr>
           </w:pPr>
-          <w:hyperlink w:anchor="_Toc211556376" w:history="1">
+          <w:hyperlink w:anchor="_Toc211597821" w:history="1">
             <w:r>
               <w:rPr>
                 <w:rStyle w:val="Collegamentoipertestuale"/>
@@ -2127,7 +2127,7 @@
                 <w:noProof/>
                 <w:webHidden/>
               </w:rPr>
-              <w:instrText xml:space="preserve"> PAGEREF _Toc211556376 \h </w:instrText>
+              <w:instrText xml:space="preserve"> PAGEREF _Toc211597821 \h </w:instrText>
             </w:r>
             <w:r>
               <w:rPr>
@@ -2171,7 +2171,7 @@
               <w:lang w:eastAsia="ja-JP"/>
             </w:rPr>
           </w:pPr>
-          <w:hyperlink w:anchor="_Toc211556377" w:history="1">
+          <w:hyperlink w:anchor="_Toc211597822" w:history="1">
             <w:r>
               <w:rPr>
                 <w:rStyle w:val="Collegamentoipertestuale"/>
@@ -2198,7 +2198,7 @@
                 <w:noProof/>
                 <w:webHidden/>
               </w:rPr>
-              <w:instrText xml:space="preserve"> PAGEREF _Toc211556377 \h </w:instrText>
+              <w:instrText xml:space="preserve"> PAGEREF _Toc211597822 \h </w:instrText>
             </w:r>
             <w:r>
               <w:rPr>
@@ -2242,7 +2242,7 @@
               <w:lang w:eastAsia="ja-JP"/>
             </w:rPr>
           </w:pPr>
-          <w:hyperlink w:anchor="_Toc211556378" w:history="1">
+          <w:hyperlink w:anchor="_Toc211597823" w:history="1">
             <w:r>
               <w:rPr>
                 <w:rStyle w:val="Collegamentoipertestuale"/>
@@ -2269,7 +2269,7 @@
                 <w:noProof/>
                 <w:webHidden/>
               </w:rPr>
-              <w:instrText xml:space="preserve"> PAGEREF _Toc211556378 \h </w:instrText>
+              <w:instrText xml:space="preserve"> PAGEREF _Toc211597823 \h </w:instrText>
             </w:r>
             <w:r>
               <w:rPr>
@@ -2313,7 +2313,7 @@
               <w:lang w:eastAsia="ja-JP"/>
             </w:rPr>
           </w:pPr>
-          <w:hyperlink w:anchor="_Toc211556379" w:history="1">
+          <w:hyperlink w:anchor="_Toc211597824" w:history="1">
             <w:r>
               <w:rPr>
                 <w:rStyle w:val="Collegamentoipertestuale"/>
@@ -2340,7 +2340,7 @@
                 <w:noProof/>
                 <w:webHidden/>
               </w:rPr>
-              <w:instrText xml:space="preserve"> PAGEREF _Toc211556379 \h </w:instrText>
+              <w:instrText xml:space="preserve"> PAGEREF _Toc211597824 \h </w:instrText>
             </w:r>
             <w:r>
               <w:rPr>
@@ -2360,7 +2360,7 @@
                 <w:noProof/>
                 <w:webHidden/>
               </w:rPr>
-              <w:t>14</w:t>
+              <w:t>15</w:t>
             </w:r>
             <w:r>
               <w:rPr>
@@ -2384,7 +2384,7 @@
               <w:lang w:eastAsia="ja-JP"/>
             </w:rPr>
           </w:pPr>
-          <w:hyperlink w:anchor="_Toc211556380" w:history="1">
+          <w:hyperlink w:anchor="_Toc211597825" w:history="1">
             <w:r>
               <w:rPr>
                 <w:rStyle w:val="Collegamentoipertestuale"/>
@@ -2411,7 +2411,7 @@
                 <w:noProof/>
                 <w:webHidden/>
               </w:rPr>
-              <w:instrText xml:space="preserve"> PAGEREF _Toc211556380 \h </w:instrText>
+              <w:instrText xml:space="preserve"> PAGEREF _Toc211597825 \h </w:instrText>
             </w:r>
             <w:r>
               <w:rPr>
@@ -2431,7 +2431,7 @@
                 <w:noProof/>
                 <w:webHidden/>
               </w:rPr>
-              <w:t>14</w:t>
+              <w:t>15</w:t>
             </w:r>
             <w:r>
               <w:rPr>
@@ -2455,7 +2455,7 @@
               <w:lang w:eastAsia="ja-JP"/>
             </w:rPr>
           </w:pPr>
-          <w:hyperlink w:anchor="_Toc211556381" w:history="1">
+          <w:hyperlink w:anchor="_Toc211597826" w:history="1">
             <w:r>
               <w:rPr>
                 <w:rStyle w:val="Collegamentoipertestuale"/>
@@ -2482,7 +2482,7 @@
                 <w:noProof/>
                 <w:webHidden/>
               </w:rPr>
-              <w:instrText xml:space="preserve"> PAGEREF _Toc211556381 \h </w:instrText>
+              <w:instrText xml:space="preserve"> PAGEREF _Toc211597826 \h </w:instrText>
             </w:r>
             <w:r>
               <w:rPr>
@@ -2502,7 +2502,7 @@
                 <w:noProof/>
                 <w:webHidden/>
               </w:rPr>
-              <w:t>15</w:t>
+              <w:t>16</w:t>
             </w:r>
             <w:r>
               <w:rPr>
@@ -2526,7 +2526,7 @@
               <w:lang w:eastAsia="ja-JP"/>
             </w:rPr>
           </w:pPr>
-          <w:hyperlink w:anchor="_Toc211556382" w:history="1">
+          <w:hyperlink w:anchor="_Toc211597827" w:history="1">
             <w:r>
               <w:rPr>
                 <w:rStyle w:val="Collegamentoipertestuale"/>
@@ -2553,7 +2553,7 @@
                 <w:noProof/>
                 <w:webHidden/>
               </w:rPr>
-              <w:instrText xml:space="preserve"> PAGEREF _Toc211556382 \h </w:instrText>
+              <w:instrText xml:space="preserve"> PAGEREF _Toc211597827 \h </w:instrText>
             </w:r>
             <w:r>
               <w:rPr>
@@ -2573,7 +2573,7 @@
                 <w:noProof/>
                 <w:webHidden/>
               </w:rPr>
-              <w:t>17</w:t>
+              <w:t>18</w:t>
             </w:r>
             <w:r>
               <w:rPr>
@@ -2597,7 +2597,7 @@
               <w:lang w:eastAsia="ja-JP"/>
             </w:rPr>
           </w:pPr>
-          <w:hyperlink w:anchor="_Toc211556383" w:history="1">
+          <w:hyperlink w:anchor="_Toc211597828" w:history="1">
             <w:r>
               <w:rPr>
                 <w:rStyle w:val="Collegamentoipertestuale"/>
@@ -2624,7 +2624,7 @@
                 <w:noProof/>
                 <w:webHidden/>
               </w:rPr>
-              <w:instrText xml:space="preserve"> PAGEREF _Toc211556383 \h </w:instrText>
+              <w:instrText xml:space="preserve"> PAGEREF _Toc211597828 \h </w:instrText>
             </w:r>
             <w:r>
               <w:rPr>
@@ -2644,7 +2644,7 @@
                 <w:noProof/>
                 <w:webHidden/>
               </w:rPr>
-              <w:t>17</w:t>
+              <w:t>18</w:t>
             </w:r>
             <w:r>
               <w:rPr>
@@ -2668,7 +2668,7 @@
               <w:lang w:eastAsia="ja-JP"/>
             </w:rPr>
           </w:pPr>
-          <w:hyperlink w:anchor="_Toc211556384" w:history="1">
+          <w:hyperlink w:anchor="_Toc211597829" w:history="1">
             <w:r>
               <w:rPr>
                 <w:rStyle w:val="Collegamentoipertestuale"/>
@@ -2695,7 +2695,7 @@
                 <w:noProof/>
                 <w:webHidden/>
               </w:rPr>
-              <w:instrText xml:space="preserve"> PAGEREF _Toc211556384 \h </w:instrText>
+              <w:instrText xml:space="preserve"> PAGEREF _Toc211597829 \h </w:instrText>
             </w:r>
             <w:r>
               <w:rPr>
@@ -2715,7 +2715,7 @@
                 <w:noProof/>
                 <w:webHidden/>
               </w:rPr>
-              <w:t>18</w:t>
+              <w:t>19</w:t>
             </w:r>
             <w:r>
               <w:rPr>
@@ -2739,7 +2739,7 @@
               <w:lang w:eastAsia="ja-JP"/>
             </w:rPr>
           </w:pPr>
-          <w:hyperlink w:anchor="_Toc211556385" w:history="1">
+          <w:hyperlink w:anchor="_Toc211597830" w:history="1">
             <w:r>
               <w:rPr>
                 <w:rStyle w:val="Collegamentoipertestuale"/>
@@ -2766,7 +2766,7 @@
                 <w:noProof/>
                 <w:webHidden/>
               </w:rPr>
-              <w:instrText xml:space="preserve"> PAGEREF _Toc211556385 \h </w:instrText>
+              <w:instrText xml:space="preserve"> PAGEREF _Toc211597830 \h </w:instrText>
             </w:r>
             <w:r>
               <w:rPr>
@@ -2786,7 +2786,7 @@
                 <w:noProof/>
                 <w:webHidden/>
               </w:rPr>
-              <w:t>19</w:t>
+              <w:t>20</w:t>
             </w:r>
             <w:r>
               <w:rPr>
@@ -2810,7 +2810,7 @@
               <w:lang w:eastAsia="ja-JP"/>
             </w:rPr>
           </w:pPr>
-          <w:hyperlink w:anchor="_Toc211556386" w:history="1">
+          <w:hyperlink w:anchor="_Toc211597831" w:history="1">
             <w:r>
               <w:rPr>
                 <w:rStyle w:val="Collegamentoipertestuale"/>
@@ -2845,7 +2845,7 @@
                 <w:noProof/>
                 <w:webHidden/>
               </w:rPr>
-              <w:instrText xml:space="preserve"> PAGEREF _Toc211556386 \h </w:instrText>
+              <w:instrText xml:space="preserve"> PAGEREF _Toc211597831 \h </w:instrText>
             </w:r>
             <w:r>
               <w:rPr>
@@ -2865,7 +2865,7 @@
                 <w:noProof/>
                 <w:webHidden/>
               </w:rPr>
-              <w:t>20</w:t>
+              <w:t>21</w:t>
             </w:r>
             <w:r>
               <w:rPr>
@@ -2898,7 +2898,7 @@
       <w:pPr>
         <w:pStyle w:val="Titolo1"/>
       </w:pPr>
-      <w:bookmarkStart w:id="1" w:name="_Toc211556367"/>
+      <w:bookmarkStart w:id="1" w:name="_Toc211597812"/>
       <w:r>
         <w:lastRenderedPageBreak/>
         <w:t>0. Premessa</w:t>
@@ -3026,7 +3026,7 @@
       <w:pPr>
         <w:pStyle w:val="Titolo2"/>
       </w:pPr>
-      <w:bookmarkStart w:id="2" w:name="_Toc211556368"/>
+      <w:bookmarkStart w:id="2" w:name="_Toc211597813"/>
       <w:r>
         <w:t xml:space="preserve">0.1 </w:t>
       </w:r>
@@ -3320,7 +3320,7 @@
       <w:pPr>
         <w:pStyle w:val="Titolo2"/>
       </w:pPr>
-      <w:bookmarkStart w:id="3" w:name="_Toc211556369"/>
+      <w:bookmarkStart w:id="3" w:name="_Toc211597814"/>
       <w:r>
         <w:t>0.2 Info e Contatti</w:t>
       </w:r>
@@ -3602,7 +3602,7 @@
         <w:pStyle w:val="Titolo2"/>
       </w:pPr>
       <w:bookmarkStart w:id="4" w:name="_0.3_Presentazione_del"/>
-      <w:bookmarkStart w:id="5" w:name="_Toc211556370"/>
+      <w:bookmarkStart w:id="5" w:name="_Toc211597815"/>
       <w:bookmarkEnd w:id="4"/>
       <w:r>
         <w:lastRenderedPageBreak/>
@@ -3751,7 +3751,7 @@
         <w:spacing w:before="0"/>
       </w:pPr>
       <w:bookmarkStart w:id="6" w:name="_0.4_Versioni"/>
-      <w:bookmarkStart w:id="7" w:name="_Toc211556371"/>
+      <w:bookmarkStart w:id="7" w:name="_Toc211597816"/>
       <w:bookmarkEnd w:id="6"/>
       <w:r>
         <w:t>0.4 Version</w:t>
@@ -4223,7 +4223,7 @@
       <w:pPr>
         <w:pStyle w:val="Titolo1"/>
       </w:pPr>
-      <w:bookmarkStart w:id="8" w:name="_Toc211556372"/>
+      <w:bookmarkStart w:id="8" w:name="_Toc211597817"/>
       <w:r>
         <w:lastRenderedPageBreak/>
         <w:t xml:space="preserve">1. </w:t>
@@ -4273,7 +4273,7 @@
         <w:pStyle w:val="Titolo2"/>
       </w:pPr>
       <w:bookmarkStart w:id="9" w:name="_1.1_Casi_d’uso"/>
-      <w:bookmarkStart w:id="10" w:name="_Toc211556373"/>
+      <w:bookmarkStart w:id="10" w:name="_Toc211597818"/>
       <w:bookmarkEnd w:id="9"/>
       <w:r>
         <w:t xml:space="preserve">1.1 </w:t>
@@ -4863,7 +4863,7 @@
         <w:pStyle w:val="Titolo2"/>
       </w:pPr>
       <w:bookmarkStart w:id="11" w:name="_1.2_Modellazione_dei"/>
-      <w:bookmarkStart w:id="12" w:name="_Toc211556374"/>
+      <w:bookmarkStart w:id="12" w:name="_Toc211597819"/>
       <w:bookmarkEnd w:id="11"/>
       <w:r>
         <w:t xml:space="preserve">1.2 </w:t>
@@ -5149,7 +5149,7 @@
       <w:pPr>
         <w:pStyle w:val="Titolo2"/>
       </w:pPr>
-      <w:bookmarkStart w:id="13" w:name="_Toc211556375"/>
+      <w:bookmarkStart w:id="13" w:name="_Toc211597820"/>
       <w:r>
         <w:t xml:space="preserve">1.3 </w:t>
       </w:r>
@@ -5210,7 +5210,7 @@
         <w:pStyle w:val="Titolo2"/>
       </w:pPr>
       <w:bookmarkStart w:id="14" w:name="_1.4_Prototipazione_visuale"/>
-      <w:bookmarkStart w:id="15" w:name="_Toc211556376"/>
+      <w:bookmarkStart w:id="15" w:name="_Toc211597821"/>
       <w:bookmarkEnd w:id="14"/>
       <w:r>
         <w:t>1.4 Prototipazione visuale</w:t>
@@ -6055,9 +6055,9 @@
       <w:pPr>
         <w:pStyle w:val="Titolo2"/>
       </w:pPr>
-      <w:bookmarkStart w:id="16" w:name="_Toc211556377"/>
-      <w:bookmarkStart w:id="17" w:name="_1.5_Prototipazione_visuale:"/>
-      <w:bookmarkEnd w:id="17"/>
+      <w:bookmarkStart w:id="16" w:name="_1.5_Prototipazione_visuale:"/>
+      <w:bookmarkStart w:id="17" w:name="_Toc211597822"/>
+      <w:bookmarkEnd w:id="16"/>
       <w:r>
         <w:lastRenderedPageBreak/>
         <w:t>1.5 Prototipazione visuale: Flusso principale</w:t>
@@ -6065,7 +6065,7 @@
       <w:r>
         <w:t xml:space="preserve"> ed estensioni</w:t>
       </w:r>
-      <w:bookmarkEnd w:id="16"/>
+      <w:bookmarkEnd w:id="17"/>
     </w:p>
     <w:p>
       <w:r>
@@ -6499,7 +6499,7 @@
       <w:pPr>
         <w:pStyle w:val="Titolo2"/>
       </w:pPr>
-      <w:bookmarkStart w:id="18" w:name="_Toc211556378"/>
+      <w:bookmarkStart w:id="18" w:name="_Toc211597823"/>
       <w:r>
         <w:lastRenderedPageBreak/>
         <w:t>1.</w:t>
@@ -9151,7 +9151,7 @@
       <w:pPr>
         <w:pStyle w:val="Titolo1"/>
       </w:pPr>
-      <w:bookmarkStart w:id="19" w:name="_Toc211556379"/>
+      <w:bookmarkStart w:id="19" w:name="_Toc211597824"/>
       <w:r>
         <w:lastRenderedPageBreak/>
         <w:t>2. Target utenti: Personas</w:t>
@@ -9182,7 +9182,7 @@
       <w:pPr>
         <w:pStyle w:val="Titolo2"/>
       </w:pPr>
-      <w:bookmarkStart w:id="20" w:name="_Toc211556380"/>
+      <w:bookmarkStart w:id="20" w:name="_Toc211597825"/>
       <w:r>
         <w:t>2.1 Categoria Amministratori</w:t>
       </w:r>
@@ -9275,7 +9275,7 @@
       <w:pPr>
         <w:pStyle w:val="Titolo2"/>
       </w:pPr>
-      <w:bookmarkStart w:id="21" w:name="_Toc211556381"/>
+      <w:bookmarkStart w:id="21" w:name="_Toc211597826"/>
       <w:r>
         <w:lastRenderedPageBreak/>
         <w:t>2.2 Categoria Utenti</w:t>
@@ -9685,7 +9685,7 @@
       <w:r>
         <w:br w:type="page"/>
       </w:r>
-      <w:bookmarkStart w:id="22" w:name="_Toc211556382"/>
+      <w:bookmarkStart w:id="22" w:name="_Toc211597827"/>
       <w:r>
         <w:lastRenderedPageBreak/>
         <w:t xml:space="preserve">3. Requisiti non-funzionali e di </w:t>
@@ -9719,7 +9719,7 @@
       <w:pPr>
         <w:pStyle w:val="Titolo2"/>
       </w:pPr>
-      <w:bookmarkStart w:id="23" w:name="_Toc211556383"/>
+      <w:bookmarkStart w:id="23" w:name="_Toc211597828"/>
       <w:r>
         <w:t>3.1 Requisiti non-funzionali</w:t>
       </w:r>
@@ -10052,7 +10052,7 @@
       <w:pPr>
         <w:pStyle w:val="Titolo2"/>
       </w:pPr>
-      <w:bookmarkStart w:id="24" w:name="_Toc211556384"/>
+      <w:bookmarkStart w:id="24" w:name="_Toc211597829"/>
       <w:r>
         <w:t>3.2 Requisiti di dominio</w:t>
       </w:r>
@@ -10348,7 +10348,7 @@
       <w:pPr>
         <w:pStyle w:val="Titolo2"/>
       </w:pPr>
-      <w:bookmarkStart w:id="25" w:name="_Toc211556385"/>
+      <w:bookmarkStart w:id="25" w:name="_Toc211597830"/>
       <w:r>
         <w:lastRenderedPageBreak/>
         <w:t>3.3 Requisiti di dominio specifici</w:t>
@@ -10595,7 +10595,7 @@
         </w:rPr>
       </w:pPr>
       <w:bookmarkStart w:id="26" w:name="_Toc184122653"/>
-      <w:bookmarkStart w:id="27" w:name="_Toc211556386"/>
+      <w:bookmarkStart w:id="27" w:name="_Toc211597831"/>
       <w:r>
         <w:rPr>
           <w:noProof/>
@@ -11051,14 +11051,126 @@
       </w:r>
     </w:p>
     <w:p>
-      <w:pPr>
-        <w:pStyle w:val="LetteraGlossario"/>
-      </w:pPr>
-      <w:r>
-        <w:t>B</w:t>
+      <w:r>
+        <w:rPr>
+          <w:b/>
+          <w:bCs/>
+        </w:rPr>
+        <w:t>AWS (</w:t>
+      </w:r>
+      <w:r>
+        <w:rPr>
+          <w:b/>
+          <w:bCs/>
+        </w:rPr>
+        <w:t>Amazon Web Services</w:t>
+      </w:r>
+      <w:r>
+        <w:rPr>
+          <w:b/>
+          <w:bCs/>
+        </w:rPr>
+        <w:t>)</w:t>
+      </w:r>
+      <w:r>
+        <w:rPr>
+          <w:b/>
+          <w:bCs/>
+        </w:rPr>
+        <w:br/>
+      </w:r>
+      <w:r>
+        <w:t xml:space="preserve">Piattaforma di servizi cloud fornita da Amazon </w:t>
+      </w:r>
+      <w:r>
+        <w:t xml:space="preserve">che offre un insieme di servizi </w:t>
+      </w:r>
+      <w:r>
+        <w:t xml:space="preserve">(anche </w:t>
+      </w:r>
+      <w:r>
+        <w:rPr>
+          <w:i/>
+          <w:iCs/>
+        </w:rPr>
+        <w:t>on-demand</w:t>
+      </w:r>
+      <w:r>
+        <w:t>)</w:t>
+      </w:r>
+      <w:r>
+        <w:t xml:space="preserve"> per la computazione, l’archiviazione e la gestione dei dati attraverso Internet.</w:t>
+      </w:r>
+      <w:r>
+        <w:t xml:space="preserve"> In questo contesto</w:t>
+      </w:r>
+      <w:r>
+        <w:t xml:space="preserve">, </w:t>
+      </w:r>
+      <w:r>
+        <w:rPr>
+          <w:i/>
+          <w:iCs/>
+        </w:rPr>
+        <w:t>AWS</w:t>
+      </w:r>
+      <w:r>
+        <w:t xml:space="preserve"> viene utilizzato per l’infrastruttura</w:t>
+      </w:r>
+      <w:r>
+        <w:t xml:space="preserve"> cloud</w:t>
+      </w:r>
+      <w:r>
+        <w:t xml:space="preserve"> del sistema, includendo componenti per la computazione</w:t>
+      </w:r>
+      <w:r>
+        <w:t xml:space="preserve"> (</w:t>
+      </w:r>
+      <w:r>
+        <w:rPr>
+          <w:i/>
+          <w:iCs/>
+        </w:rPr>
+        <w:t>Cloud Computing</w:t>
+      </w:r>
+      <w:r>
+        <w:t>)</w:t>
+      </w:r>
+      <w:r>
+        <w:t>, l’archiviazione (</w:t>
+      </w:r>
+      <w:r>
+        <w:rPr>
+          <w:i/>
+          <w:iCs/>
+        </w:rPr>
+        <w:t>S3</w:t>
+      </w:r>
+      <w:r>
+        <w:t xml:space="preserve">) e il </w:t>
+      </w:r>
+      <w:r>
+        <w:t>D</w:t>
+      </w:r>
+      <w:r>
+        <w:t>atabase</w:t>
+      </w:r>
+      <w:r>
+        <w:t xml:space="preserve">, </w:t>
+      </w:r>
+      <w:r>
+        <w:t>garantendo scalabilità, affidabilità e continuità operativa.</w:t>
       </w:r>
     </w:p>
     <w:p>
+      <w:pPr>
+        <w:pStyle w:val="LetteraGlossario"/>
+      </w:pPr>
+      <w:r>
+        <w:t>B</w:t>
+      </w:r>
+    </w:p>
+    <w:p>
       <w:r>
         <w:rPr>
           <w:b/>
@@ -11165,6 +11277,7 @@
         <w:pStyle w:val="LetteraGlossario"/>
       </w:pPr>
       <w:r>
+        <w:lastRenderedPageBreak/>
         <w:t>C</w:t>
       </w:r>
     </w:p>
@@ -11229,7 +11342,6 @@
         <w:pStyle w:val="LetteraGlossario"/>
       </w:pPr>
       <w:r>
-        <w:lastRenderedPageBreak/>
         <w:t>H</w:t>
       </w:r>
     </w:p>
@@ -11342,16 +11454,80 @@
       </w:r>
     </w:p>
     <w:p>
+      <w:r>
+        <w:rPr>
+          <w:b/>
+          <w:bCs/>
+        </w:rPr>
+        <w:t>Hashing</w:t>
+      </w:r>
+      <w:r>
+        <w:rPr>
+          <w:b/>
+          <w:bCs/>
+        </w:rPr>
+        <w:br/>
+      </w:r>
+      <w:r>
+        <w:t>P</w:t>
+      </w:r>
+      <w:r>
+        <w:t xml:space="preserve">rocesso crittografico che trasforma un dato in ingresso (come una password) in una stringa di lunghezza fissa chiamata </w:t>
+      </w:r>
+      <w:r>
+        <w:rPr>
+          <w:i/>
+          <w:iCs/>
+        </w:rPr>
+        <w:t>hash</w:t>
+      </w:r>
+      <w:r>
+        <w:t>; si tratta di una</w:t>
+      </w:r>
+      <w:r>
+        <w:t xml:space="preserve"> trasformazione non reversibile, </w:t>
+      </w:r>
+      <w:r>
+        <w:t>quindi</w:t>
+      </w:r>
+      <w:r>
+        <w:t xml:space="preserve"> non è possibile risalire al dato originale partendo dall’</w:t>
+      </w:r>
+      <w:r>
+        <w:rPr>
+          <w:i/>
+          <w:iCs/>
+        </w:rPr>
+        <w:t>hash</w:t>
+      </w:r>
+      <w:r>
+        <w:t>.</w:t>
+      </w:r>
+      <w:r>
+        <w:t xml:space="preserve"> V</w:t>
+      </w:r>
+      <w:r>
+        <w:t>iene utilizzato per memorizzare le password in modo sicuro: al momento dell’autenticazione, il sistema confronta l’</w:t>
+      </w:r>
+      <w:r>
+        <w:rPr>
+          <w:i/>
+          <w:iCs/>
+        </w:rPr>
+        <w:t>hash</w:t>
+      </w:r>
+      <w:r>
+        <w:t xml:space="preserve"> della password fornita con quello salvato nel database.</w:t>
+      </w:r>
+      <w:r>
+        <w:t xml:space="preserve"> Questo processo protegge il sistema da numerosi attacchi.</w:t>
+      </w:r>
+    </w:p>
+    <w:p>
       <w:pPr>
         <w:pStyle w:val="LetteraGlossario"/>
-        <w:rPr>
-          <w:lang w:val="en-GB"/>
-        </w:rPr>
-      </w:pPr>
-      <w:r>
-        <w:rPr>
-          <w:lang w:val="en-GB"/>
-        </w:rPr>
+      </w:pPr>
+      <w:r>
         <w:t>L</w:t>
       </w:r>
     </w:p>
@@ -11620,9 +11796,17 @@
     </w:p>
     <w:p>
       <w:pPr>
+        <w:rPr>
+          <w:noProof/>
+        </w:rPr>
+      </w:pPr>
+    </w:p>
+    <w:p>
+      <w:pPr>
         <w:pStyle w:val="LetteraGlossario"/>
       </w:pPr>
       <w:r>
+        <w:lastRenderedPageBreak/>
         <w:t>S</w:t>
       </w:r>
     </w:p>
@@ -17545,9 +17729,9 @@
     <w:rsid w:val="00520F5E"/>
     <w:rsid w:val="00542308"/>
     <w:rsid w:val="005521AA"/>
+    <w:rsid w:val="005623DB"/>
     <w:rsid w:val="005807A9"/>
     <w:rsid w:val="00582118"/>
-    <w:rsid w:val="00587ACC"/>
     <w:rsid w:val="00597DC3"/>
     <w:rsid w:val="005B3A00"/>
     <w:rsid w:val="005D55C8"/>

</xml_diff>

<commit_message>
Aggiunte date di release
</commit_message>
<xml_diff>
--- a/Workspace/Documentazione INGSW.docx
+++ b/Workspace/Documentazione INGSW.docx
@@ -1260,7 +1260,40 @@
                                 <w:sz w:val="26"/>
                                 <w:szCs w:val="26"/>
                               </w:rPr>
-                              <w:t>XX/XX/2025</w:t>
+                              <w:t>16</w:t>
+                            </w:r>
+                            <w:r>
+                              <w:rPr>
+                                <w:rFonts w:ascii="Arial Nova" w:hAnsi="Arial Nova"/>
+                                <w:b/>
+                                <w:bCs/>
+                                <w:color w:val="002060"/>
+                                <w:sz w:val="26"/>
+                                <w:szCs w:val="26"/>
+                              </w:rPr>
+                              <w:t>/</w:t>
+                            </w:r>
+                            <w:r>
+                              <w:rPr>
+                                <w:rFonts w:ascii="Arial Nova" w:hAnsi="Arial Nova"/>
+                                <w:b/>
+                                <w:bCs/>
+                                <w:color w:val="002060"/>
+                                <w:sz w:val="26"/>
+                                <w:szCs w:val="26"/>
+                              </w:rPr>
+                              <w:t>10</w:t>
+                            </w:r>
+                            <w:r>
+                              <w:rPr>
+                                <w:rFonts w:ascii="Arial Nova" w:hAnsi="Arial Nova"/>
+                                <w:b/>
+                                <w:bCs/>
+                                <w:color w:val="002060"/>
+                                <w:sz w:val="26"/>
+                                <w:szCs w:val="26"/>
+                              </w:rPr>
+                              <w:t>/2025</w:t>
                             </w:r>
                           </w:p>
                         </w:txbxContent>
@@ -1308,7 +1341,40 @@
                           <w:sz w:val="26"/>
                           <w:szCs w:val="26"/>
                         </w:rPr>
-                        <w:t>XX/XX/2025</w:t>
+                        <w:t>16</w:t>
+                      </w:r>
+                      <w:r>
+                        <w:rPr>
+                          <w:rFonts w:ascii="Arial Nova" w:hAnsi="Arial Nova"/>
+                          <w:b/>
+                          <w:bCs/>
+                          <w:color w:val="002060"/>
+                          <w:sz w:val="26"/>
+                          <w:szCs w:val="26"/>
+                        </w:rPr>
+                        <w:t>/</w:t>
+                      </w:r>
+                      <w:r>
+                        <w:rPr>
+                          <w:rFonts w:ascii="Arial Nova" w:hAnsi="Arial Nova"/>
+                          <w:b/>
+                          <w:bCs/>
+                          <w:color w:val="002060"/>
+                          <w:sz w:val="26"/>
+                          <w:szCs w:val="26"/>
+                        </w:rPr>
+                        <w:t>10</w:t>
+                      </w:r>
+                      <w:r>
+                        <w:rPr>
+                          <w:rFonts w:ascii="Arial Nova" w:hAnsi="Arial Nova"/>
+                          <w:b/>
+                          <w:bCs/>
+                          <w:color w:val="002060"/>
+                          <w:sz w:val="26"/>
+                          <w:szCs w:val="26"/>
+                        </w:rPr>
+                        <w:t>/2025</w:t>
                       </w:r>
                     </w:p>
                   </w:txbxContent>
@@ -1461,7 +1527,7 @@
           <w:r>
             <w:fldChar w:fldCharType="separate"/>
           </w:r>
-          <w:hyperlink w:anchor="_Toc211599153" w:history="1">
+          <w:hyperlink w:anchor="_Toc211600163" w:history="1">
             <w:r>
               <w:rPr>
                 <w:rStyle w:val="Collegamentoipertestuale"/>
@@ -1488,7 +1554,7 @@
                 <w:noProof/>
                 <w:webHidden/>
               </w:rPr>
-              <w:instrText xml:space="preserve"> PAGEREF _Toc211599153 \h </w:instrText>
+              <w:instrText xml:space="preserve"> PAGEREF _Toc211600163 \h </w:instrText>
             </w:r>
             <w:r>
               <w:rPr>
@@ -1532,7 +1598,7 @@
               <w:lang w:eastAsia="ja-JP"/>
             </w:rPr>
           </w:pPr>
-          <w:hyperlink w:anchor="_Toc211599154" w:history="1">
+          <w:hyperlink w:anchor="_Toc211600164" w:history="1">
             <w:r>
               <w:rPr>
                 <w:rStyle w:val="Collegamentoipertestuale"/>
@@ -1559,7 +1625,7 @@
                 <w:noProof/>
                 <w:webHidden/>
               </w:rPr>
-              <w:instrText xml:space="preserve"> PAGEREF _Toc211599154 \h </w:instrText>
+              <w:instrText xml:space="preserve"> PAGEREF _Toc211600164 \h </w:instrText>
             </w:r>
             <w:r>
               <w:rPr>
@@ -1603,7 +1669,7 @@
               <w:lang w:eastAsia="ja-JP"/>
             </w:rPr>
           </w:pPr>
-          <w:hyperlink w:anchor="_Toc211599155" w:history="1">
+          <w:hyperlink w:anchor="_Toc211600165" w:history="1">
             <w:r>
               <w:rPr>
                 <w:rStyle w:val="Collegamentoipertestuale"/>
@@ -1630,7 +1696,7 @@
                 <w:noProof/>
                 <w:webHidden/>
               </w:rPr>
-              <w:instrText xml:space="preserve"> PAGEREF _Toc211599155 \h </w:instrText>
+              <w:instrText xml:space="preserve"> PAGEREF _Toc211600165 \h </w:instrText>
             </w:r>
             <w:r>
               <w:rPr>
@@ -1674,7 +1740,7 @@
               <w:lang w:eastAsia="ja-JP"/>
             </w:rPr>
           </w:pPr>
-          <w:hyperlink w:anchor="_Toc211599156" w:history="1">
+          <w:hyperlink w:anchor="_Toc211600166" w:history="1">
             <w:r>
               <w:rPr>
                 <w:rStyle w:val="Collegamentoipertestuale"/>
@@ -1701,7 +1767,7 @@
                 <w:noProof/>
                 <w:webHidden/>
               </w:rPr>
-              <w:instrText xml:space="preserve"> PAGEREF _Toc211599156 \h </w:instrText>
+              <w:instrText xml:space="preserve"> PAGEREF _Toc211600166 \h </w:instrText>
             </w:r>
             <w:r>
               <w:rPr>
@@ -1745,7 +1811,7 @@
               <w:lang w:eastAsia="ja-JP"/>
             </w:rPr>
           </w:pPr>
-          <w:hyperlink w:anchor="_Toc211599157" w:history="1">
+          <w:hyperlink w:anchor="_Toc211600167" w:history="1">
             <w:r>
               <w:rPr>
                 <w:rStyle w:val="Collegamentoipertestuale"/>
@@ -1772,7 +1838,7 @@
                 <w:noProof/>
                 <w:webHidden/>
               </w:rPr>
-              <w:instrText xml:space="preserve"> PAGEREF _Toc211599157 \h </w:instrText>
+              <w:instrText xml:space="preserve"> PAGEREF _Toc211600167 \h </w:instrText>
             </w:r>
             <w:r>
               <w:rPr>
@@ -1816,7 +1882,7 @@
               <w:lang w:eastAsia="ja-JP"/>
             </w:rPr>
           </w:pPr>
-          <w:hyperlink w:anchor="_Toc211599158" w:history="1">
+          <w:hyperlink w:anchor="_Toc211600168" w:history="1">
             <w:r>
               <w:rPr>
                 <w:rStyle w:val="Collegamentoipertestuale"/>
@@ -1843,7 +1909,7 @@
                 <w:noProof/>
                 <w:webHidden/>
               </w:rPr>
-              <w:instrText xml:space="preserve"> PAGEREF _Toc211599158 \h </w:instrText>
+              <w:instrText xml:space="preserve"> PAGEREF _Toc211600168 \h </w:instrText>
             </w:r>
             <w:r>
               <w:rPr>
@@ -1887,7 +1953,7 @@
               <w:lang w:eastAsia="ja-JP"/>
             </w:rPr>
           </w:pPr>
-          <w:hyperlink w:anchor="_Toc211599159" w:history="1">
+          <w:hyperlink w:anchor="_Toc211600169" w:history="1">
             <w:r>
               <w:rPr>
                 <w:rStyle w:val="Collegamentoipertestuale"/>
@@ -1914,7 +1980,7 @@
                 <w:noProof/>
                 <w:webHidden/>
               </w:rPr>
-              <w:instrText xml:space="preserve"> PAGEREF _Toc211599159 \h </w:instrText>
+              <w:instrText xml:space="preserve"> PAGEREF _Toc211600169 \h </w:instrText>
             </w:r>
             <w:r>
               <w:rPr>
@@ -1958,7 +2024,7 @@
               <w:lang w:eastAsia="ja-JP"/>
             </w:rPr>
           </w:pPr>
-          <w:hyperlink w:anchor="_Toc211599160" w:history="1">
+          <w:hyperlink w:anchor="_Toc211600170" w:history="1">
             <w:r>
               <w:rPr>
                 <w:rStyle w:val="Collegamentoipertestuale"/>
@@ -1985,7 +2051,7 @@
                 <w:noProof/>
                 <w:webHidden/>
               </w:rPr>
-              <w:instrText xml:space="preserve"> PAGEREF _Toc211599160 \h </w:instrText>
+              <w:instrText xml:space="preserve"> PAGEREF _Toc211600170 \h </w:instrText>
             </w:r>
             <w:r>
               <w:rPr>
@@ -2029,7 +2095,7 @@
               <w:lang w:eastAsia="ja-JP"/>
             </w:rPr>
           </w:pPr>
-          <w:hyperlink w:anchor="_Toc211599161" w:history="1">
+          <w:hyperlink w:anchor="_Toc211600171" w:history="1">
             <w:r>
               <w:rPr>
                 <w:rStyle w:val="Collegamentoipertestuale"/>
@@ -2056,7 +2122,7 @@
                 <w:noProof/>
                 <w:webHidden/>
               </w:rPr>
-              <w:instrText xml:space="preserve"> PAGEREF _Toc211599161 \h </w:instrText>
+              <w:instrText xml:space="preserve"> PAGEREF _Toc211600171 \h </w:instrText>
             </w:r>
             <w:r>
               <w:rPr>
@@ -2100,7 +2166,7 @@
               <w:lang w:eastAsia="ja-JP"/>
             </w:rPr>
           </w:pPr>
-          <w:hyperlink w:anchor="_Toc211599162" w:history="1">
+          <w:hyperlink w:anchor="_Toc211600172" w:history="1">
             <w:r>
               <w:rPr>
                 <w:rStyle w:val="Collegamentoipertestuale"/>
@@ -2127,7 +2193,7 @@
                 <w:noProof/>
                 <w:webHidden/>
               </w:rPr>
-              <w:instrText xml:space="preserve"> PAGEREF _Toc211599162 \h </w:instrText>
+              <w:instrText xml:space="preserve"> PAGEREF _Toc211600172 \h </w:instrText>
             </w:r>
             <w:r>
               <w:rPr>
@@ -2171,7 +2237,7 @@
               <w:lang w:eastAsia="ja-JP"/>
             </w:rPr>
           </w:pPr>
-          <w:hyperlink w:anchor="_Toc211599163" w:history="1">
+          <w:hyperlink w:anchor="_Toc211600173" w:history="1">
             <w:r>
               <w:rPr>
                 <w:rStyle w:val="Collegamentoipertestuale"/>
@@ -2198,7 +2264,7 @@
                 <w:noProof/>
                 <w:webHidden/>
               </w:rPr>
-              <w:instrText xml:space="preserve"> PAGEREF _Toc211599163 \h </w:instrText>
+              <w:instrText xml:space="preserve"> PAGEREF _Toc211600173 \h </w:instrText>
             </w:r>
             <w:r>
               <w:rPr>
@@ -2242,7 +2308,7 @@
               <w:lang w:eastAsia="ja-JP"/>
             </w:rPr>
           </w:pPr>
-          <w:hyperlink w:anchor="_Toc211599164" w:history="1">
+          <w:hyperlink w:anchor="_Toc211600174" w:history="1">
             <w:r>
               <w:rPr>
                 <w:rStyle w:val="Collegamentoipertestuale"/>
@@ -2269,7 +2335,7 @@
                 <w:noProof/>
                 <w:webHidden/>
               </w:rPr>
-              <w:instrText xml:space="preserve"> PAGEREF _Toc211599164 \h </w:instrText>
+              <w:instrText xml:space="preserve"> PAGEREF _Toc211600174 \h </w:instrText>
             </w:r>
             <w:r>
               <w:rPr>
@@ -2313,7 +2379,7 @@
               <w:lang w:eastAsia="ja-JP"/>
             </w:rPr>
           </w:pPr>
-          <w:hyperlink w:anchor="_Toc211599165" w:history="1">
+          <w:hyperlink w:anchor="_Toc211600175" w:history="1">
             <w:r>
               <w:rPr>
                 <w:rStyle w:val="Collegamentoipertestuale"/>
@@ -2340,7 +2406,7 @@
                 <w:noProof/>
                 <w:webHidden/>
               </w:rPr>
-              <w:instrText xml:space="preserve"> PAGEREF _Toc211599165 \h </w:instrText>
+              <w:instrText xml:space="preserve"> PAGEREF _Toc211600175 \h </w:instrText>
             </w:r>
             <w:r>
               <w:rPr>
@@ -2384,7 +2450,7 @@
               <w:lang w:eastAsia="ja-JP"/>
             </w:rPr>
           </w:pPr>
-          <w:hyperlink w:anchor="_Toc211599166" w:history="1">
+          <w:hyperlink w:anchor="_Toc211600176" w:history="1">
             <w:r>
               <w:rPr>
                 <w:rStyle w:val="Collegamentoipertestuale"/>
@@ -2411,7 +2477,7 @@
                 <w:noProof/>
                 <w:webHidden/>
               </w:rPr>
-              <w:instrText xml:space="preserve"> PAGEREF _Toc211599166 \h </w:instrText>
+              <w:instrText xml:space="preserve"> PAGEREF _Toc211600176 \h </w:instrText>
             </w:r>
             <w:r>
               <w:rPr>
@@ -2455,7 +2521,7 @@
               <w:lang w:eastAsia="ja-JP"/>
             </w:rPr>
           </w:pPr>
-          <w:hyperlink w:anchor="_Toc211599167" w:history="1">
+          <w:hyperlink w:anchor="_Toc211600177" w:history="1">
             <w:r>
               <w:rPr>
                 <w:rStyle w:val="Collegamentoipertestuale"/>
@@ -2482,7 +2548,7 @@
                 <w:noProof/>
                 <w:webHidden/>
               </w:rPr>
-              <w:instrText xml:space="preserve"> PAGEREF _Toc211599167 \h </w:instrText>
+              <w:instrText xml:space="preserve"> PAGEREF _Toc211600177 \h </w:instrText>
             </w:r>
             <w:r>
               <w:rPr>
@@ -2526,7 +2592,7 @@
               <w:lang w:eastAsia="ja-JP"/>
             </w:rPr>
           </w:pPr>
-          <w:hyperlink w:anchor="_Toc211599168" w:history="1">
+          <w:hyperlink w:anchor="_Toc211600178" w:history="1">
             <w:r>
               <w:rPr>
                 <w:rStyle w:val="Collegamentoipertestuale"/>
@@ -2553,7 +2619,7 @@
                 <w:noProof/>
                 <w:webHidden/>
               </w:rPr>
-              <w:instrText xml:space="preserve"> PAGEREF _Toc211599168 \h </w:instrText>
+              <w:instrText xml:space="preserve"> PAGEREF _Toc211600178 \h </w:instrText>
             </w:r>
             <w:r>
               <w:rPr>
@@ -2597,7 +2663,7 @@
               <w:lang w:eastAsia="ja-JP"/>
             </w:rPr>
           </w:pPr>
-          <w:hyperlink w:anchor="_Toc211599169" w:history="1">
+          <w:hyperlink w:anchor="_Toc211600179" w:history="1">
             <w:r>
               <w:rPr>
                 <w:rStyle w:val="Collegamentoipertestuale"/>
@@ -2624,7 +2690,7 @@
                 <w:noProof/>
                 <w:webHidden/>
               </w:rPr>
-              <w:instrText xml:space="preserve"> PAGEREF _Toc211599169 \h </w:instrText>
+              <w:instrText xml:space="preserve"> PAGEREF _Toc211600179 \h </w:instrText>
             </w:r>
             <w:r>
               <w:rPr>
@@ -2668,7 +2734,7 @@
               <w:lang w:eastAsia="ja-JP"/>
             </w:rPr>
           </w:pPr>
-          <w:hyperlink w:anchor="_Toc211599170" w:history="1">
+          <w:hyperlink w:anchor="_Toc211600180" w:history="1">
             <w:r>
               <w:rPr>
                 <w:rStyle w:val="Collegamentoipertestuale"/>
@@ -2695,7 +2761,7 @@
                 <w:noProof/>
                 <w:webHidden/>
               </w:rPr>
-              <w:instrText xml:space="preserve"> PAGEREF _Toc211599170 \h </w:instrText>
+              <w:instrText xml:space="preserve"> PAGEREF _Toc211600180 \h </w:instrText>
             </w:r>
             <w:r>
               <w:rPr>
@@ -2739,7 +2805,7 @@
               <w:lang w:eastAsia="ja-JP"/>
             </w:rPr>
           </w:pPr>
-          <w:hyperlink w:anchor="_Toc211599171" w:history="1">
+          <w:hyperlink w:anchor="_Toc211600181" w:history="1">
             <w:r>
               <w:rPr>
                 <w:rStyle w:val="Collegamentoipertestuale"/>
@@ -2766,7 +2832,7 @@
                 <w:noProof/>
                 <w:webHidden/>
               </w:rPr>
-              <w:instrText xml:space="preserve"> PAGEREF _Toc211599171 \h </w:instrText>
+              <w:instrText xml:space="preserve"> PAGEREF _Toc211600181 \h </w:instrText>
             </w:r>
             <w:r>
               <w:rPr>
@@ -2810,7 +2876,7 @@
               <w:lang w:eastAsia="ja-JP"/>
             </w:rPr>
           </w:pPr>
-          <w:hyperlink w:anchor="_Toc211599172" w:history="1">
+          <w:hyperlink w:anchor="_Toc211600182" w:history="1">
             <w:r>
               <w:rPr>
                 <w:rStyle w:val="Collegamentoipertestuale"/>
@@ -2845,7 +2911,7 @@
                 <w:noProof/>
                 <w:webHidden/>
               </w:rPr>
-              <w:instrText xml:space="preserve"> PAGEREF _Toc211599172 \h </w:instrText>
+              <w:instrText xml:space="preserve"> PAGEREF _Toc211600182 \h </w:instrText>
             </w:r>
             <w:r>
               <w:rPr>
@@ -2898,7 +2964,7 @@
       <w:pPr>
         <w:pStyle w:val="Titolo1"/>
       </w:pPr>
-      <w:bookmarkStart w:id="1" w:name="_Toc211599153"/>
+      <w:bookmarkStart w:id="1" w:name="_Toc211600163"/>
       <w:r>
         <w:lastRenderedPageBreak/>
         <w:t>0. Premessa</w:t>
@@ -3026,7 +3092,7 @@
       <w:pPr>
         <w:pStyle w:val="Titolo2"/>
       </w:pPr>
-      <w:bookmarkStart w:id="2" w:name="_Toc211599154"/>
+      <w:bookmarkStart w:id="2" w:name="_Toc211600164"/>
       <w:r>
         <w:t xml:space="preserve">0.1 </w:t>
       </w:r>
@@ -3320,7 +3386,7 @@
       <w:pPr>
         <w:pStyle w:val="Titolo2"/>
       </w:pPr>
-      <w:bookmarkStart w:id="3" w:name="_Toc211599155"/>
+      <w:bookmarkStart w:id="3" w:name="_Toc211600165"/>
       <w:r>
         <w:t>0.2 Info e Contatti</w:t>
       </w:r>
@@ -3602,7 +3668,7 @@
         <w:pStyle w:val="Titolo2"/>
       </w:pPr>
       <w:bookmarkStart w:id="4" w:name="_0.3_Presentazione_del"/>
-      <w:bookmarkStart w:id="5" w:name="_Toc211599156"/>
+      <w:bookmarkStart w:id="5" w:name="_Toc211600166"/>
       <w:bookmarkEnd w:id="4"/>
       <w:r>
         <w:lastRenderedPageBreak/>
@@ -3751,7 +3817,7 @@
         <w:spacing w:before="0"/>
       </w:pPr>
       <w:bookmarkStart w:id="6" w:name="_0.4_Versioni"/>
-      <w:bookmarkStart w:id="7" w:name="_Toc211599157"/>
+      <w:bookmarkStart w:id="7" w:name="_Toc211600167"/>
       <w:bookmarkEnd w:id="6"/>
       <w:r>
         <w:t>0.4 Version</w:t>
@@ -3836,7 +3902,28 @@
                 <w:b w:val="0"/>
                 <w:bCs w:val="0"/>
               </w:rPr>
-              <w:t>XX/XX/2025</w:t>
+              <w:t>16</w:t>
+            </w:r>
+            <w:r>
+              <w:rPr>
+                <w:b w:val="0"/>
+                <w:bCs w:val="0"/>
+              </w:rPr>
+              <w:t>/</w:t>
+            </w:r>
+            <w:r>
+              <w:rPr>
+                <w:b w:val="0"/>
+                <w:bCs w:val="0"/>
+              </w:rPr>
+              <w:t>10</w:t>
+            </w:r>
+            <w:r>
+              <w:rPr>
+                <w:b w:val="0"/>
+                <w:bCs w:val="0"/>
+              </w:rPr>
+              <w:t>/2025</w:t>
             </w:r>
           </w:p>
         </w:tc>
@@ -4223,7 +4310,7 @@
       <w:pPr>
         <w:pStyle w:val="Titolo1"/>
       </w:pPr>
-      <w:bookmarkStart w:id="8" w:name="_Toc211599158"/>
+      <w:bookmarkStart w:id="8" w:name="_Toc211600168"/>
       <w:r>
         <w:lastRenderedPageBreak/>
         <w:t xml:space="preserve">1. </w:t>
@@ -4273,7 +4360,7 @@
         <w:pStyle w:val="Titolo2"/>
       </w:pPr>
       <w:bookmarkStart w:id="9" w:name="_1.1_Casi_d’uso"/>
-      <w:bookmarkStart w:id="10" w:name="_Toc211599159"/>
+      <w:bookmarkStart w:id="10" w:name="_Toc211600169"/>
       <w:bookmarkEnd w:id="9"/>
       <w:r>
         <w:t xml:space="preserve">1.1 </w:t>
@@ -4863,7 +4950,7 @@
         <w:pStyle w:val="Titolo2"/>
       </w:pPr>
       <w:bookmarkStart w:id="11" w:name="_1.2_Modellazione_dei"/>
-      <w:bookmarkStart w:id="12" w:name="_Toc211599160"/>
+      <w:bookmarkStart w:id="12" w:name="_Toc211600170"/>
       <w:bookmarkEnd w:id="11"/>
       <w:r>
         <w:t xml:space="preserve">1.2 </w:t>
@@ -5180,7 +5267,7 @@
       <w:pPr>
         <w:pStyle w:val="Titolo2"/>
       </w:pPr>
-      <w:bookmarkStart w:id="13" w:name="_Toc211599161"/>
+      <w:bookmarkStart w:id="13" w:name="_Toc211600171"/>
       <w:r>
         <w:t xml:space="preserve">1.3 </w:t>
       </w:r>
@@ -5241,7 +5328,7 @@
         <w:pStyle w:val="Titolo2"/>
       </w:pPr>
       <w:bookmarkStart w:id="14" w:name="_1.4_Prototipazione_visuale"/>
-      <w:bookmarkStart w:id="15" w:name="_Toc211599162"/>
+      <w:bookmarkStart w:id="15" w:name="_Toc211600172"/>
       <w:bookmarkEnd w:id="14"/>
       <w:r>
         <w:t>1.4 Prototipazione visuale</w:t>
@@ -6087,7 +6174,7 @@
         <w:pStyle w:val="Titolo2"/>
       </w:pPr>
       <w:bookmarkStart w:id="16" w:name="_1.5_Prototipazione_visuale:"/>
-      <w:bookmarkStart w:id="17" w:name="_Toc211599163"/>
+      <w:bookmarkStart w:id="17" w:name="_Toc211600173"/>
       <w:bookmarkEnd w:id="16"/>
       <w:r>
         <w:lastRenderedPageBreak/>
@@ -6530,7 +6617,7 @@
       <w:pPr>
         <w:pStyle w:val="Titolo2"/>
       </w:pPr>
-      <w:bookmarkStart w:id="18" w:name="_Toc211599164"/>
+      <w:bookmarkStart w:id="18" w:name="_Toc211600174"/>
       <w:r>
         <w:lastRenderedPageBreak/>
         <w:t>1.</w:t>
@@ -9182,7 +9269,7 @@
       <w:pPr>
         <w:pStyle w:val="Titolo1"/>
       </w:pPr>
-      <w:bookmarkStart w:id="19" w:name="_Toc211599165"/>
+      <w:bookmarkStart w:id="19" w:name="_Toc211600175"/>
       <w:r>
         <w:lastRenderedPageBreak/>
         <w:t>2. Target utenti: Personas</w:t>
@@ -9213,7 +9300,7 @@
       <w:pPr>
         <w:pStyle w:val="Titolo2"/>
       </w:pPr>
-      <w:bookmarkStart w:id="20" w:name="_Toc211599166"/>
+      <w:bookmarkStart w:id="20" w:name="_Toc211600176"/>
       <w:r>
         <w:t>2.1 Categoria Amministratori</w:t>
       </w:r>
@@ -9306,7 +9393,7 @@
       <w:pPr>
         <w:pStyle w:val="Titolo2"/>
       </w:pPr>
-      <w:bookmarkStart w:id="21" w:name="_Toc211599167"/>
+      <w:bookmarkStart w:id="21" w:name="_Toc211600177"/>
       <w:r>
         <w:lastRenderedPageBreak/>
         <w:t>2.2 Categoria Utenti</w:t>
@@ -9716,7 +9803,7 @@
       <w:r>
         <w:br w:type="page"/>
       </w:r>
-      <w:bookmarkStart w:id="22" w:name="_Toc211599168"/>
+      <w:bookmarkStart w:id="22" w:name="_Toc211600178"/>
       <w:r>
         <w:lastRenderedPageBreak/>
         <w:t xml:space="preserve">3. Requisiti non-funzionali e di </w:t>
@@ -9750,7 +9837,7 @@
       <w:pPr>
         <w:pStyle w:val="Titolo2"/>
       </w:pPr>
-      <w:bookmarkStart w:id="23" w:name="_Toc211599169"/>
+      <w:bookmarkStart w:id="23" w:name="_Toc211600179"/>
       <w:r>
         <w:t>3.1 Requisiti non-funzionali</w:t>
       </w:r>
@@ -10083,7 +10170,7 @@
       <w:pPr>
         <w:pStyle w:val="Titolo2"/>
       </w:pPr>
-      <w:bookmarkStart w:id="24" w:name="_Toc211599170"/>
+      <w:bookmarkStart w:id="24" w:name="_Toc211600180"/>
       <w:r>
         <w:t>3.2 Requisiti di dominio</w:t>
       </w:r>
@@ -10379,7 +10466,7 @@
       <w:pPr>
         <w:pStyle w:val="Titolo2"/>
       </w:pPr>
-      <w:bookmarkStart w:id="25" w:name="_Toc211599171"/>
+      <w:bookmarkStart w:id="25" w:name="_Toc211600181"/>
       <w:r>
         <w:lastRenderedPageBreak/>
         <w:t>3.3 Requisiti di dominio specifici</w:t>
@@ -10626,7 +10713,7 @@
         </w:rPr>
       </w:pPr>
       <w:bookmarkStart w:id="26" w:name="_Toc184122653"/>
-      <w:bookmarkStart w:id="27" w:name="_Toc211599172"/>
+      <w:bookmarkStart w:id="27" w:name="_Toc211600182"/>
       <w:r>
         <w:rPr>
           <w:noProof/>
@@ -17774,6 +17861,7 @@
     <w:rsid w:val="006946CD"/>
     <w:rsid w:val="006C02AE"/>
     <w:rsid w:val="006C7FD9"/>
+    <w:rsid w:val="006E472E"/>
     <w:rsid w:val="007569CA"/>
     <w:rsid w:val="007811CF"/>
     <w:rsid w:val="00784068"/>
@@ -17785,7 +17873,6 @@
     <w:rsid w:val="008F0768"/>
     <w:rsid w:val="008F23CE"/>
     <w:rsid w:val="00910C24"/>
-    <w:rsid w:val="00917675"/>
     <w:rsid w:val="00930D31"/>
     <w:rsid w:val="009346A1"/>
     <w:rsid w:val="009B2B00"/>

</xml_diff>

<commit_message>
Aggiunta una voce al Glossario
</commit_message>
<xml_diff>
--- a/Workspace/Documentazione INGSW.docx
+++ b/Workspace/Documentazione INGSW.docx
@@ -3345,13 +3345,8 @@
       <w:r>
         <w:t xml:space="preserve">subito dopo </w:t>
       </w:r>
-      <w:proofErr w:type="gramStart"/>
-      <w:r>
-        <w:t>il</w:t>
-      </w:r>
-      <w:proofErr w:type="gramEnd"/>
-      <w:r>
-        <w:t xml:space="preserve"> </w:t>
+      <w:r>
+        <w:t xml:space="preserve">il </w:t>
       </w:r>
       <w:r>
         <w:rPr>
@@ -5065,14 +5060,27 @@
       <w:r>
         <w:t xml:space="preserve">Figura </w:t>
       </w:r>
-      <w:fldSimple w:instr=" SEQ Figura \* ARABIC ">
-        <w:r>
-          <w:rPr>
-            <w:noProof/>
-          </w:rPr>
-          <w:t>1</w:t>
-        </w:r>
-      </w:fldSimple>
+      <w:r>
+        <w:fldChar w:fldCharType="begin"/>
+      </w:r>
+      <w:r>
+        <w:instrText xml:space="preserve"> SEQ Figura \* ARABIC </w:instrText>
+      </w:r>
+      <w:r>
+        <w:fldChar w:fldCharType="separate"/>
+      </w:r>
+      <w:r>
+        <w:rPr>
+          <w:noProof/>
+        </w:rPr>
+        <w:t>1</w:t>
+      </w:r>
+      <w:r>
+        <w:rPr>
+          <w:noProof/>
+        </w:rPr>
+        <w:fldChar w:fldCharType="end"/>
+      </w:r>
       <w:r>
         <w:t xml:space="preserve"> - Use Case Diagram</w:t>
       </w:r>
@@ -7092,14 +7100,27 @@
       <w:r>
         <w:t xml:space="preserve">Tabella </w:t>
       </w:r>
-      <w:fldSimple w:instr=" SEQ Tabella \* ARABIC ">
-        <w:r>
-          <w:rPr>
-            <w:noProof/>
-          </w:rPr>
-          <w:t>1</w:t>
-        </w:r>
-      </w:fldSimple>
+      <w:r>
+        <w:fldChar w:fldCharType="begin"/>
+      </w:r>
+      <w:r>
+        <w:instrText xml:space="preserve"> SEQ Tabella \* ARABIC </w:instrText>
+      </w:r>
+      <w:r>
+        <w:fldChar w:fldCharType="separate"/>
+      </w:r>
+      <w:r>
+        <w:rPr>
+          <w:noProof/>
+        </w:rPr>
+        <w:t>1</w:t>
+      </w:r>
+      <w:r>
+        <w:rPr>
+          <w:noProof/>
+        </w:rPr>
+        <w:fldChar w:fldCharType="end"/>
+      </w:r>
       <w:r>
         <w:rPr>
           <w:noProof/>
@@ -9260,7 +9281,7 @@
           <w:noProof/>
         </w:rPr>
         <w:drawing>
-          <wp:inline distT="0" distB="0" distL="0" distR="0" wp14:anchorId="3E24CFDB" wp14:editId="598B2C1C">
+          <wp:inline distT="0" distB="0" distL="0" distR="0" wp14:anchorId="3E24CFDB" wp14:editId="152EDB12">
             <wp:extent cx="6466099" cy="3637181"/>
             <wp:effectExtent l="0" t="0" r="0" b="1905"/>
             <wp:docPr id="1171487268" name="Immagine 12"/>
@@ -9378,7 +9399,7 @@
           <w:noProof/>
         </w:rPr>
         <w:drawing>
-          <wp:inline distT="0" distB="0" distL="0" distR="0" wp14:anchorId="56E1DB59" wp14:editId="7DCDC1A7">
+          <wp:inline distT="0" distB="0" distL="0" distR="0" wp14:anchorId="56E1DB59" wp14:editId="3E4FC46A">
             <wp:extent cx="6120130" cy="3442335"/>
             <wp:effectExtent l="0" t="0" r="0" b="5715"/>
             <wp:docPr id="2136743649" name="Immagine 14" descr="Immagine che contiene testo, Viso umano, schermata, persona&#10;&#10;Il contenuto generato dall'IA potrebbe non essere corretto."/>
@@ -9463,7 +9484,7 @@
         </w:rPr>
         <w:lastRenderedPageBreak/>
         <w:drawing>
-          <wp:inline distT="0" distB="0" distL="0" distR="0" wp14:anchorId="62FF28F6" wp14:editId="7E257385">
+          <wp:inline distT="0" distB="0" distL="0" distR="0" wp14:anchorId="62FF28F6" wp14:editId="4E12B252">
             <wp:extent cx="6120130" cy="3442335"/>
             <wp:effectExtent l="0" t="0" r="0" b="5715"/>
             <wp:docPr id="1213761283" name="Immagine 13" descr="Immagine che contiene testo, Viso umano, schermata, uomo&#10;&#10;Il contenuto generato dall'IA potrebbe non essere corretto."/>
@@ -11969,11 +11990,143 @@
       </w:r>
       <w:r>
         <w:rPr>
+          <w:noProof/>
+        </w:rPr>
+        <w:t>P</w:t>
+      </w:r>
+      <w:r>
+        <w:rPr>
+          <w:noProof/>
+        </w:rPr>
+        <w:t xml:space="preserve">iattaforma </w:t>
+      </w:r>
+      <w:r>
+        <w:rPr>
           <w:i/>
           <w:iCs/>
           <w:noProof/>
         </w:rPr>
-        <w:t>Da aggiungere</w:t>
+        <w:t>O</w:t>
+      </w:r>
+      <w:r>
+        <w:rPr>
+          <w:i/>
+          <w:iCs/>
+          <w:noProof/>
+        </w:rPr>
+        <w:t xml:space="preserve">pen </w:t>
+      </w:r>
+      <w:r>
+        <w:rPr>
+          <w:i/>
+          <w:iCs/>
+          <w:noProof/>
+        </w:rPr>
+        <w:t>S</w:t>
+      </w:r>
+      <w:r>
+        <w:rPr>
+          <w:i/>
+          <w:iCs/>
+          <w:noProof/>
+        </w:rPr>
+        <w:t>ource</w:t>
+      </w:r>
+      <w:r>
+        <w:rPr>
+          <w:noProof/>
+        </w:rPr>
+        <w:t xml:space="preserve"> per l’analisi del codice sorgente, utilizzata per valutare la qualità del software in termini di manutenibilità, sicurezza</w:t>
+      </w:r>
+      <w:r>
+        <w:rPr>
+          <w:noProof/>
+        </w:rPr>
+        <w:t xml:space="preserve"> e</w:t>
+      </w:r>
+      <w:r>
+        <w:rPr>
+          <w:noProof/>
+        </w:rPr>
+        <w:t xml:space="preserve"> affidabilità</w:t>
+      </w:r>
+      <w:r>
+        <w:rPr>
+          <w:noProof/>
+        </w:rPr>
+        <w:t>.</w:t>
+      </w:r>
+      <w:r>
+        <w:rPr>
+          <w:noProof/>
+        </w:rPr>
+        <w:t xml:space="preserve"> </w:t>
+      </w:r>
+      <w:r>
+        <w:rPr>
+          <w:noProof/>
+        </w:rPr>
+        <w:t>Il sistema analizza il codice per individuar</w:t>
+      </w:r>
+      <w:r>
+        <w:rPr>
+          <w:noProof/>
+        </w:rPr>
+        <w:t>ne</w:t>
+      </w:r>
+      <w:r>
+        <w:rPr>
+          <w:noProof/>
+        </w:rPr>
+        <w:t xml:space="preserve"> </w:t>
+      </w:r>
+      <w:r>
+        <w:rPr>
+          <w:noProof/>
+        </w:rPr>
+        <w:t xml:space="preserve">le </w:t>
+      </w:r>
+      <w:r>
+        <w:rPr>
+          <w:noProof/>
+        </w:rPr>
+        <w:t>vulnerabilità, fornendo report dettagliati.</w:t>
+      </w:r>
+      <w:r>
+        <w:rPr>
+          <w:noProof/>
+        </w:rPr>
+        <w:t xml:space="preserve"> </w:t>
+      </w:r>
+      <w:r>
+        <w:rPr>
+          <w:noProof/>
+        </w:rPr>
+        <w:t>Può essere integrato nei processi di sviluppo per garantire che il codice rispetti standard di qualità predefiniti.</w:t>
+      </w:r>
+      <w:r>
+        <w:rPr>
+          <w:noProof/>
+        </w:rPr>
+        <w:t xml:space="preserve"> </w:t>
+      </w:r>
+      <w:r>
+        <w:rPr>
+          <w:noProof/>
+        </w:rPr>
+        <w:t>SonarQube è uno strumento utile per assicurare la qualità e la manutenibilità del codice, in linea con i requisiti non funzionali relativi alla qualità del software</w:t>
+      </w:r>
+      <w:r>
+        <w:rPr>
+          <w:noProof/>
+        </w:rPr>
+        <w:t xml:space="preserve"> presentati</w:t>
+      </w:r>
+      <w:r>
+        <w:rPr>
+          <w:noProof/>
+        </w:rPr>
+        <w:t>.</w:t>
       </w:r>
     </w:p>
     <w:p>
@@ -17072,7 +17225,6 @@
   <w:style w:type="character" w:default="1" w:styleId="Carpredefinitoparagrafo">
     <w:name w:val="Default Paragraph Font"/>
     <w:uiPriority w:val="1"/>
-    <w:semiHidden/>
     <w:unhideWhenUsed/>
   </w:style>
   <w:style w:type="table" w:default="1" w:styleId="Tabellanormale">
@@ -17905,6 +18057,7 @@
     <w:rsid w:val="005E47CF"/>
     <w:rsid w:val="005E69D9"/>
     <w:rsid w:val="006110F3"/>
+    <w:rsid w:val="00611FCA"/>
     <w:rsid w:val="00654BFA"/>
     <w:rsid w:val="0065522B"/>
     <w:rsid w:val="006946CD"/>
@@ -17940,6 +18093,7 @@
     <w:rsid w:val="00C43145"/>
     <w:rsid w:val="00C52E9E"/>
     <w:rsid w:val="00C6213C"/>
+    <w:rsid w:val="00CA11AB"/>
     <w:rsid w:val="00CA5F8F"/>
     <w:rsid w:val="00CC4CEF"/>
     <w:rsid w:val="00CE3A4F"/>
@@ -17949,6 +18103,7 @@
     <w:rsid w:val="00D843AD"/>
     <w:rsid w:val="00D9339B"/>
     <w:rsid w:val="00DB0237"/>
+    <w:rsid w:val="00DB43D2"/>
     <w:rsid w:val="00E1250F"/>
     <w:rsid w:val="00E12ADC"/>
     <w:rsid w:val="00E17ABD"/>
@@ -17959,7 +18114,6 @@
     <w:rsid w:val="00ED7319"/>
     <w:rsid w:val="00F07E93"/>
     <w:rsid w:val="00F152B5"/>
-    <w:rsid w:val="00F36058"/>
     <w:rsid w:val="00FB2FB4"/>
     <w:rsid w:val="00FC1454"/>
   </w:rsids>

</xml_diff>